<commit_message>
nmv 09 07 2022
</commit_message>
<xml_diff>
--- a/udaka-shAnti/US Malayalam Corrections.docx
+++ b/udaka-shAnti/US Malayalam Corrections.docx
@@ -408,8 +408,6 @@
               </w:rPr>
               <w:t>s</w:t>
             </w:r>
-            <w:bookmarkStart w:id="0" w:name="_GoBack"/>
-            <w:bookmarkEnd w:id="0"/>
             <w:proofErr w:type="spellEnd"/>
             <w:r>
               <w:rPr>
@@ -2019,6 +2017,323 @@
                 <w:sz w:val="28"/>
                 <w:szCs w:val="28"/>
               </w:rPr>
+              <w:t>1.29.</w:t>
+            </w:r>
+          </w:p>
+          <w:p>
+            <w:pPr>
+              <w:spacing w:before="0" w:line="240" w:lineRule="auto"/>
+              <w:rPr>
+                <w:b/>
+                <w:bCs/>
+                <w:sz w:val="28"/>
+                <w:szCs w:val="28"/>
+              </w:rPr>
+            </w:pPr>
+            <w:r>
+              <w:rPr>
+                <w:b/>
+                <w:bCs/>
+                <w:sz w:val="28"/>
+                <w:szCs w:val="28"/>
+              </w:rPr>
+              <w:t>Para 66</w:t>
+            </w:r>
+          </w:p>
+          <w:p>
+            <w:pPr>
+              <w:spacing w:before="0" w:line="240" w:lineRule="auto"/>
+              <w:rPr>
+                <w:b/>
+                <w:bCs/>
+                <w:sz w:val="28"/>
+                <w:szCs w:val="28"/>
+              </w:rPr>
+            </w:pPr>
+            <w:r>
+              <w:rPr>
+                <w:b/>
+                <w:bCs/>
+                <w:sz w:val="28"/>
+                <w:szCs w:val="28"/>
+              </w:rPr>
+              <w:t xml:space="preserve">Last but one line </w:t>
+            </w:r>
+            <w:bookmarkStart w:id="0" w:name="_GoBack"/>
+            <w:bookmarkEnd w:id="0"/>
+          </w:p>
+        </w:tc>
+        <w:tc>
+          <w:tcPr>
+            <w:tcW w:w="4252" w:type="dxa"/>
+            <w:tcBorders>
+              <w:top w:val="single" w:sz="4" w:space="0" w:color="000000"/>
+              <w:left w:val="single" w:sz="4" w:space="0" w:color="000000"/>
+              <w:bottom w:val="single" w:sz="4" w:space="0" w:color="000000"/>
+              <w:right w:val="single" w:sz="4" w:space="0" w:color="000000"/>
+            </w:tcBorders>
+          </w:tcPr>
+          <w:p>
+            <w:pPr>
+              <w:spacing w:before="0" w:line="240" w:lineRule="auto"/>
+              <w:rPr>
+                <w:rFonts w:ascii="BRH Malayalam Extra" w:hAnsi="BRH Malayalam Extra" w:cs="BRH Malayalam Extra"/>
+                <w:color w:val="000000"/>
+                <w:sz w:val="40"/>
+                <w:szCs w:val="40"/>
+              </w:rPr>
+            </w:pPr>
+            <w:proofErr w:type="spellStart"/>
+            <w:r>
+              <w:rPr>
+                <w:rFonts w:ascii="BRH Malayalam Extra" w:hAnsi="BRH Malayalam Extra" w:cs="BRH Malayalam Extra"/>
+                <w:sz w:val="40"/>
+                <w:szCs w:val="40"/>
+              </w:rPr>
+              <w:t>dyty</w:t>
+            </w:r>
+            <w:proofErr w:type="spellEnd"/>
+            <w:r>
+              <w:rPr>
+                <w:rFonts w:ascii="BRH Malayalam Extra" w:hAnsi="BRH Malayalam Extra" w:cs="BRH Malayalam Extra"/>
+                <w:sz w:val="40"/>
+                <w:szCs w:val="40"/>
+              </w:rPr>
+              <w:t>—</w:t>
+            </w:r>
+            <w:proofErr w:type="spellStart"/>
+            <w:r>
+              <w:rPr>
+                <w:rFonts w:ascii="BRH Malayalam Extra" w:hAnsi="BRH Malayalam Extra" w:cs="BRH Malayalam Extra"/>
+                <w:sz w:val="40"/>
+                <w:szCs w:val="40"/>
+              </w:rPr>
+              <w:t>Zx</w:t>
+            </w:r>
+            <w:proofErr w:type="spellEnd"/>
+            <w:r>
+              <w:rPr>
+                <w:rFonts w:ascii="BRH Malayalam Extra" w:hAnsi="BRH Malayalam Extra" w:cs="BRH Malayalam Extra"/>
+                <w:sz w:val="34"/>
+                <w:szCs w:val="40"/>
+              </w:rPr>
+              <w:t>–</w:t>
+            </w:r>
+            <w:r>
+              <w:rPr>
+                <w:rFonts w:ascii="BRH Malayalam Extra" w:hAnsi="BRH Malayalam Extra" w:cs="BRH Malayalam Extra"/>
+                <w:sz w:val="40"/>
+                <w:szCs w:val="40"/>
+              </w:rPr>
+              <w:t xml:space="preserve"> ¥</w:t>
+            </w:r>
+            <w:proofErr w:type="spellStart"/>
+            <w:r>
+              <w:rPr>
+                <w:rFonts w:ascii="BRH Malayalam Extra" w:hAnsi="BRH Malayalam Extra" w:cs="BRH Malayalam Extra"/>
+                <w:sz w:val="40"/>
+                <w:szCs w:val="40"/>
+              </w:rPr>
+              <w:t>d</w:t>
+            </w:r>
+            <w:r>
+              <w:rPr>
+                <w:rFonts w:ascii="BRH Malayalam Extra" w:hAnsi="BRH Malayalam Extra" w:cs="BRH Malayalam Extra"/>
+                <w:sz w:val="40"/>
+                <w:szCs w:val="40"/>
+                <w:highlight w:val="yellow"/>
+              </w:rPr>
+              <w:t>O</w:t>
+            </w:r>
+            <w:r>
+              <w:rPr>
+                <w:rFonts w:ascii="BRH Malayalam Extra" w:hAnsi="BRH Malayalam Extra" w:cs="BRH Malayalam Extra"/>
+                <w:sz w:val="40"/>
+                <w:szCs w:val="40"/>
+              </w:rPr>
+              <w:t>M</w:t>
+            </w:r>
+            <w:proofErr w:type="spellEnd"/>
+            <w:r>
+              <w:rPr>
+                <w:rFonts w:ascii="BRH Malayalam Extra" w:hAnsi="BRH Malayalam Extra" w:cs="BRH Malayalam Extra"/>
+                <w:sz w:val="40"/>
+                <w:szCs w:val="40"/>
+              </w:rPr>
+              <w:t>—</w:t>
+            </w:r>
+            <w:proofErr w:type="spellStart"/>
+            <w:r>
+              <w:rPr>
+                <w:rFonts w:ascii="BRH Malayalam Extra" w:hAnsi="BRH Malayalam Extra" w:cs="BRH Malayalam Extra"/>
+                <w:sz w:val="40"/>
+                <w:szCs w:val="40"/>
+              </w:rPr>
+              <w:t>jÇy</w:t>
+            </w:r>
+            <w:proofErr w:type="spellEnd"/>
+            <w:r>
+              <w:rPr>
+                <w:rFonts w:ascii="BRH Malayalam Extra" w:hAnsi="BRH Malayalam Extra" w:cs="BRH Malayalam Extra"/>
+                <w:sz w:val="40"/>
+                <w:szCs w:val="40"/>
+              </w:rPr>
+              <w:t xml:space="preserve"> |</w:t>
+            </w:r>
+          </w:p>
+        </w:tc>
+        <w:tc>
+          <w:tcPr>
+            <w:tcW w:w="5954" w:type="dxa"/>
+            <w:tcBorders>
+              <w:top w:val="single" w:sz="4" w:space="0" w:color="000000"/>
+              <w:left w:val="single" w:sz="4" w:space="0" w:color="000000"/>
+              <w:bottom w:val="single" w:sz="4" w:space="0" w:color="000000"/>
+              <w:right w:val="single" w:sz="4" w:space="0" w:color="000000"/>
+            </w:tcBorders>
+          </w:tcPr>
+          <w:p>
+            <w:pPr>
+              <w:spacing w:before="0" w:line="240" w:lineRule="auto"/>
+              <w:rPr>
+                <w:rFonts w:ascii="BRH Malayalam Extra" w:hAnsi="BRH Malayalam Extra" w:cs="BRH Malayalam Extra"/>
+                <w:color w:val="000000"/>
+                <w:sz w:val="40"/>
+                <w:szCs w:val="40"/>
+              </w:rPr>
+            </w:pPr>
+            <w:proofErr w:type="spellStart"/>
+            <w:r>
+              <w:rPr>
+                <w:rFonts w:ascii="BRH Malayalam Extra" w:hAnsi="BRH Malayalam Extra" w:cs="BRH Malayalam Extra"/>
+                <w:sz w:val="40"/>
+                <w:szCs w:val="40"/>
+              </w:rPr>
+              <w:t>dyty</w:t>
+            </w:r>
+            <w:proofErr w:type="spellEnd"/>
+            <w:r>
+              <w:rPr>
+                <w:rFonts w:ascii="BRH Malayalam Extra" w:hAnsi="BRH Malayalam Extra" w:cs="BRH Malayalam Extra"/>
+                <w:sz w:val="40"/>
+                <w:szCs w:val="40"/>
+              </w:rPr>
+              <w:t>—</w:t>
+            </w:r>
+            <w:proofErr w:type="spellStart"/>
+            <w:r>
+              <w:rPr>
+                <w:rFonts w:ascii="BRH Malayalam Extra" w:hAnsi="BRH Malayalam Extra" w:cs="BRH Malayalam Extra"/>
+                <w:sz w:val="40"/>
+                <w:szCs w:val="40"/>
+              </w:rPr>
+              <w:t>Zx</w:t>
+            </w:r>
+            <w:proofErr w:type="spellEnd"/>
+            <w:r>
+              <w:rPr>
+                <w:rFonts w:ascii="BRH Malayalam Extra" w:hAnsi="BRH Malayalam Extra" w:cs="BRH Malayalam Extra"/>
+                <w:sz w:val="34"/>
+                <w:szCs w:val="40"/>
+              </w:rPr>
+              <w:t>–</w:t>
+            </w:r>
+            <w:r>
+              <w:rPr>
+                <w:rFonts w:ascii="BRH Malayalam Extra" w:hAnsi="BRH Malayalam Extra" w:cs="BRH Malayalam Extra"/>
+                <w:sz w:val="40"/>
+                <w:szCs w:val="40"/>
+              </w:rPr>
+              <w:t xml:space="preserve"> ¥</w:t>
+            </w:r>
+            <w:proofErr w:type="spellStart"/>
+            <w:r>
+              <w:rPr>
+                <w:rFonts w:ascii="BRH Malayalam Extra" w:hAnsi="BRH Malayalam Extra" w:cs="BRH Malayalam Extra"/>
+                <w:sz w:val="40"/>
+                <w:szCs w:val="40"/>
+              </w:rPr>
+              <w:t>d</w:t>
+            </w:r>
+            <w:r>
+              <w:rPr>
+                <w:rFonts w:ascii="BRH Malayalam Extra" w:hAnsi="BRH Malayalam Extra" w:cs="BRH Malayalam Extra"/>
+                <w:sz w:val="40"/>
+                <w:szCs w:val="40"/>
+                <w:highlight w:val="green"/>
+              </w:rPr>
+              <w:t>O</w:t>
+            </w:r>
+            <w:r>
+              <w:rPr>
+                <w:rFonts w:ascii="BRH Malayalam Extra" w:hAnsi="BRH Malayalam Extra" w:cs="BRH Malayalam Extra"/>
+                <w:sz w:val="40"/>
+                <w:szCs w:val="40"/>
+              </w:rPr>
+              <w:t>§M</w:t>
+            </w:r>
+            <w:proofErr w:type="spellEnd"/>
+            <w:r>
+              <w:rPr>
+                <w:rFonts w:ascii="BRH Malayalam Extra" w:hAnsi="BRH Malayalam Extra" w:cs="BRH Malayalam Extra"/>
+                <w:sz w:val="40"/>
+                <w:szCs w:val="40"/>
+              </w:rPr>
+              <w:t>—</w:t>
+            </w:r>
+            <w:proofErr w:type="spellStart"/>
+            <w:r>
+              <w:rPr>
+                <w:rFonts w:ascii="BRH Malayalam Extra" w:hAnsi="BRH Malayalam Extra" w:cs="BRH Malayalam Extra"/>
+                <w:sz w:val="40"/>
+                <w:szCs w:val="40"/>
+              </w:rPr>
+              <w:t>jÇy</w:t>
+            </w:r>
+            <w:proofErr w:type="spellEnd"/>
+            <w:r>
+              <w:rPr>
+                <w:rFonts w:ascii="BRH Malayalam Extra" w:hAnsi="BRH Malayalam Extra" w:cs="BRH Malayalam Extra"/>
+                <w:sz w:val="40"/>
+                <w:szCs w:val="40"/>
+              </w:rPr>
+              <w:t xml:space="preserve"> |</w:t>
+            </w:r>
+          </w:p>
+        </w:tc>
+      </w:tr>
+      <w:tr>
+        <w:trPr>
+          <w:trHeight w:val="966"/>
+        </w:trPr>
+        <w:tc>
+          <w:tcPr>
+            <w:tcW w:w="4019" w:type="dxa"/>
+            <w:tcBorders>
+              <w:top w:val="single" w:sz="4" w:space="0" w:color="000000"/>
+              <w:left w:val="single" w:sz="4" w:space="0" w:color="000000"/>
+              <w:bottom w:val="single" w:sz="4" w:space="0" w:color="000000"/>
+              <w:right w:val="single" w:sz="4" w:space="0" w:color="000000"/>
+            </w:tcBorders>
+          </w:tcPr>
+          <w:p>
+            <w:pPr>
+              <w:spacing w:before="0" w:line="240" w:lineRule="auto"/>
+              <w:rPr>
+                <w:b/>
+                <w:bCs/>
+                <w:sz w:val="28"/>
+                <w:szCs w:val="28"/>
+              </w:rPr>
+            </w:pPr>
+            <w:r>
+              <w:rPr>
+                <w:b/>
+                <w:bCs/>
+                <w:sz w:val="28"/>
+                <w:szCs w:val="28"/>
+              </w:rPr>
+              <w:lastRenderedPageBreak/>
               <w:t xml:space="preserve">1.39 </w:t>
             </w:r>
             <w:proofErr w:type="spellStart"/>
@@ -3018,6 +3333,7 @@
                 <w:sz w:val="28"/>
                 <w:szCs w:val="28"/>
               </w:rPr>
+              <w:lastRenderedPageBreak/>
               <w:t>1.</w:t>
             </w:r>
             <w:r>
@@ -3317,7 +3633,6 @@
                 <w:sz w:val="28"/>
                 <w:szCs w:val="28"/>
               </w:rPr>
-              <w:lastRenderedPageBreak/>
               <w:t>1.</w:t>
             </w:r>
             <w:r>
@@ -5363,6 +5678,7 @@
                 <w:sz w:val="28"/>
                 <w:szCs w:val="28"/>
               </w:rPr>
+              <w:lastRenderedPageBreak/>
               <w:t>1.</w:t>
             </w:r>
             <w:r>
@@ -5443,7 +5759,6 @@
                 <w:sz w:val="28"/>
                 <w:szCs w:val="28"/>
               </w:rPr>
-              <w:lastRenderedPageBreak/>
               <w:t xml:space="preserve"> Para </w:t>
             </w:r>
             <w:r>
@@ -5578,7 +5893,6 @@
                 <w:szCs w:val="40"/>
                 <w:u w:val="single"/>
               </w:rPr>
-              <w:lastRenderedPageBreak/>
               <w:t>öe</w:t>
             </w:r>
             <w:proofErr w:type="spellEnd"/>
@@ -5674,7 +5988,6 @@
                 <w:sz w:val="40"/>
                 <w:szCs w:val="40"/>
               </w:rPr>
-              <w:lastRenderedPageBreak/>
               <w:t>pz</w:t>
             </w:r>
             <w:proofErr w:type="spellEnd"/>
@@ -5748,7 +6061,6 @@
                 <w:szCs w:val="40"/>
                 <w:u w:val="single"/>
               </w:rPr>
-              <w:lastRenderedPageBreak/>
               <w:t>öe</w:t>
             </w:r>
             <w:proofErr w:type="spellEnd"/>
@@ -5854,7 +6166,6 @@
                 <w:sz w:val="40"/>
                 <w:szCs w:val="40"/>
               </w:rPr>
-              <w:lastRenderedPageBreak/>
               <w:t>pz</w:t>
             </w:r>
             <w:proofErr w:type="spellEnd"/>
@@ -8610,6 +8921,7 @@
                 <w:sz w:val="28"/>
                 <w:szCs w:val="28"/>
               </w:rPr>
+              <w:lastRenderedPageBreak/>
               <w:t xml:space="preserve">1.32 </w:t>
             </w:r>
             <w:proofErr w:type="spellStart"/>
@@ -9174,7 +9486,6 @@
                 <w:sz w:val="40"/>
                 <w:szCs w:val="40"/>
               </w:rPr>
-              <w:lastRenderedPageBreak/>
               <w:t>Æ</w:t>
             </w:r>
             <w:r>
@@ -9218,7 +9529,6 @@
                 <w:sz w:val="40"/>
                 <w:szCs w:val="40"/>
               </w:rPr>
-              <w:lastRenderedPageBreak/>
               <w:t>Z¡</w:t>
             </w:r>
             <w:r>
@@ -10483,6 +10793,7 @@
                 <w:sz w:val="28"/>
                 <w:szCs w:val="28"/>
               </w:rPr>
+              <w:lastRenderedPageBreak/>
               <w:t xml:space="preserve">1.32 </w:t>
             </w:r>
             <w:proofErr w:type="spellStart"/>
@@ -10920,7 +11231,6 @@
                 <w:sz w:val="28"/>
                 <w:szCs w:val="28"/>
               </w:rPr>
-              <w:lastRenderedPageBreak/>
               <w:t xml:space="preserve">1.34 </w:t>
             </w:r>
             <w:proofErr w:type="spellStart"/>
@@ -12436,6 +12746,7 @@
                 <w:sz w:val="28"/>
                 <w:szCs w:val="28"/>
               </w:rPr>
+              <w:lastRenderedPageBreak/>
               <w:t>ahOratrau</w:t>
             </w:r>
             <w:proofErr w:type="spellEnd"/>
@@ -12552,6 +12863,7 @@
                 <w:sz w:val="40"/>
                 <w:szCs w:val="40"/>
               </w:rPr>
+              <w:lastRenderedPageBreak/>
               <w:t>s¡–</w:t>
             </w:r>
             <w:proofErr w:type="spellStart"/>
@@ -12646,6 +12958,7 @@
                 <w:szCs w:val="40"/>
                 <w:highlight w:val="yellow"/>
               </w:rPr>
+              <w:lastRenderedPageBreak/>
               <w:t>b</w:t>
             </w:r>
             <w:r>
@@ -12696,6 +13009,7 @@
                 <w:sz w:val="40"/>
                 <w:szCs w:val="40"/>
               </w:rPr>
+              <w:lastRenderedPageBreak/>
               <w:t>s¡–</w:t>
             </w:r>
             <w:proofErr w:type="spellStart"/>
@@ -12790,6 +13104,7 @@
                 <w:sz w:val="40"/>
                 <w:szCs w:val="40"/>
               </w:rPr>
+              <w:lastRenderedPageBreak/>
               <w:t>b</w:t>
             </w:r>
             <w:r>
@@ -12853,6 +13168,7 @@
                 <w:sz w:val="28"/>
                 <w:szCs w:val="28"/>
               </w:rPr>
+              <w:lastRenderedPageBreak/>
               <w:t>Para 121</w:t>
             </w:r>
           </w:p>
@@ -13082,7 +13398,6 @@
                 <w:szCs w:val="28"/>
                 <w:lang w:bidi="ta-IN"/>
               </w:rPr>
-              <w:lastRenderedPageBreak/>
               <w:t xml:space="preserve">(it is </w:t>
             </w:r>
             <w:proofErr w:type="spellStart"/>
@@ -13965,6 +14280,7 @@
                 <w:sz w:val="28"/>
                 <w:szCs w:val="28"/>
               </w:rPr>
+              <w:lastRenderedPageBreak/>
               <w:t>Para No 20A</w:t>
             </w:r>
           </w:p>
@@ -13989,6 +14305,7 @@
                 <w:sz w:val="40"/>
                 <w:szCs w:val="40"/>
               </w:rPr>
+              <w:lastRenderedPageBreak/>
               <w:t>Z</w:t>
             </w:r>
             <w:r>
@@ -14889,7 +15206,6 @@
                 <w:sz w:val="28"/>
                 <w:szCs w:val="28"/>
               </w:rPr>
-              <w:lastRenderedPageBreak/>
               <w:t xml:space="preserve">1.16 </w:t>
             </w:r>
             <w:proofErr w:type="spellStart"/>
@@ -16324,6 +16640,7 @@
                 <w:sz w:val="28"/>
                 <w:szCs w:val="28"/>
               </w:rPr>
+              <w:lastRenderedPageBreak/>
               <w:t xml:space="preserve">1.27 </w:t>
             </w:r>
             <w:proofErr w:type="spellStart"/>
@@ -26382,7 +26699,7 @@
         <w:bCs/>
         <w:noProof/>
       </w:rPr>
-      <w:t>16</w:t>
+      <w:t>2</w:t>
     </w:r>
     <w:r>
       <w:rPr>
@@ -26425,7 +26742,7 @@
         <w:bCs/>
         <w:noProof/>
       </w:rPr>
-      <w:t>16</w:t>
+      <w:t>17</w:t>
     </w:r>
     <w:r>
       <w:rPr>
@@ -26574,7 +26891,7 @@
         <w:bCs/>
         <w:noProof/>
       </w:rPr>
-      <w:t>15</w:t>
+      <w:t>1</w:t>
     </w:r>
     <w:r>
       <w:rPr>
@@ -26617,7 +26934,7 @@
         <w:bCs/>
         <w:noProof/>
       </w:rPr>
-      <w:t>16</w:t>
+      <w:t>17</w:t>
     </w:r>
     <w:r>
       <w:rPr>
@@ -27508,7 +27825,7 @@
 </file>
 
 <file path=customXml/itemProps1.xml><?xml version="1.0" encoding="utf-8"?>
-<ds:datastoreItem xmlns:ds="http://schemas.openxmlformats.org/officeDocument/2006/customXml" ds:itemID="{1F4D2762-8C37-4457-AB5E-C325F5C4F794}">
+<ds:datastoreItem xmlns:ds="http://schemas.openxmlformats.org/officeDocument/2006/customXml" ds:itemID="{21C2A757-D2F4-42B0-8AD2-F8EABF9D20FA}">
   <ds:schemaRefs>
     <ds:schemaRef ds:uri="http://schemas.openxmlformats.org/officeDocument/2006/bibliography"/>
   </ds:schemaRefs>

</xml_diff>

<commit_message>
nmv 11 07 2022
</commit_message>
<xml_diff>
--- a/udaka-shAnti/US Malayalam Corrections.docx
+++ b/udaka-shAnti/US Malayalam Corrections.docx
@@ -122,7 +122,7 @@
     </w:p>
     <w:tbl>
       <w:tblPr>
-        <w:tblW w:w="14225" w:type="dxa"/>
+        <w:tblW w:w="14112" w:type="dxa"/>
         <w:tblInd w:w="-792" w:type="dxa"/>
         <w:tblBorders>
           <w:top w:val="single" w:sz="4" w:space="0" w:color="000000"/>
@@ -136,8 +136,8 @@
       </w:tblPr>
       <w:tblGrid>
         <w:gridCol w:w="4019"/>
-        <w:gridCol w:w="4252"/>
-        <w:gridCol w:w="5954"/>
+        <w:gridCol w:w="4565"/>
+        <w:gridCol w:w="5528"/>
       </w:tblGrid>
       <w:tr>
         <w:tc>
@@ -186,7 +186,7 @@
         </w:tc>
         <w:tc>
           <w:tcPr>
-            <w:tcW w:w="4252" w:type="dxa"/>
+            <w:tcW w:w="4565" w:type="dxa"/>
           </w:tcPr>
           <w:p>
             <w:pPr>
@@ -210,7 +210,7 @@
         </w:tc>
         <w:tc>
           <w:tcPr>
-            <w:tcW w:w="5954" w:type="dxa"/>
+            <w:tcW w:w="5528" w:type="dxa"/>
           </w:tcPr>
           <w:p>
             <w:pPr>
@@ -231,6 +231,611 @@
               </w:rPr>
               <w:t>To be read as or corrected as</w:t>
             </w:r>
+          </w:p>
+        </w:tc>
+      </w:tr>
+      <w:tr>
+        <w:trPr>
+          <w:trHeight w:val="984"/>
+        </w:trPr>
+        <w:tc>
+          <w:tcPr>
+            <w:tcW w:w="4019" w:type="dxa"/>
+          </w:tcPr>
+          <w:p>
+            <w:pPr>
+              <w:spacing w:before="0" w:line="240" w:lineRule="auto"/>
+              <w:rPr>
+                <w:b/>
+                <w:bCs/>
+                <w:color w:val="FF0000"/>
+                <w:sz w:val="28"/>
+                <w:szCs w:val="28"/>
+              </w:rPr>
+            </w:pPr>
+            <w:r>
+              <w:rPr>
+                <w:b/>
+                <w:bCs/>
+                <w:color w:val="FF0000"/>
+                <w:sz w:val="28"/>
+                <w:szCs w:val="28"/>
+              </w:rPr>
+              <w:t xml:space="preserve">1.6 – ye </w:t>
+            </w:r>
+            <w:proofErr w:type="spellStart"/>
+            <w:r>
+              <w:rPr>
+                <w:b/>
+                <w:bCs/>
+                <w:color w:val="FF0000"/>
+                <w:sz w:val="28"/>
+                <w:szCs w:val="28"/>
+              </w:rPr>
+              <w:t>devaH</w:t>
+            </w:r>
+            <w:proofErr w:type="spellEnd"/>
+            <w:r>
+              <w:rPr>
+                <w:b/>
+                <w:bCs/>
+                <w:color w:val="FF0000"/>
+                <w:sz w:val="28"/>
+                <w:szCs w:val="28"/>
+              </w:rPr>
+              <w:t xml:space="preserve"> </w:t>
+            </w:r>
+          </w:p>
+          <w:p>
+            <w:pPr>
+              <w:spacing w:before="0" w:line="240" w:lineRule="auto"/>
+              <w:rPr>
+                <w:b/>
+                <w:bCs/>
+                <w:color w:val="FF0000"/>
+                <w:sz w:val="28"/>
+                <w:szCs w:val="28"/>
+              </w:rPr>
+            </w:pPr>
+            <w:r>
+              <w:rPr>
+                <w:b/>
+                <w:bCs/>
+                <w:color w:val="FF0000"/>
+                <w:sz w:val="28"/>
+                <w:szCs w:val="28"/>
+              </w:rPr>
+              <w:t>(</w:t>
+            </w:r>
+            <w:proofErr w:type="spellStart"/>
+            <w:r>
+              <w:rPr>
+                <w:b/>
+                <w:bCs/>
+                <w:color w:val="FF0000"/>
+                <w:sz w:val="28"/>
+                <w:szCs w:val="28"/>
+              </w:rPr>
+              <w:t>AnuShagam</w:t>
+            </w:r>
+            <w:proofErr w:type="spellEnd"/>
+            <w:r>
+              <w:rPr>
+                <w:b/>
+                <w:bCs/>
+                <w:color w:val="FF0000"/>
+                <w:sz w:val="28"/>
+                <w:szCs w:val="28"/>
+              </w:rPr>
+              <w:t xml:space="preserve"> Part)</w:t>
+            </w:r>
+          </w:p>
+          <w:p>
+            <w:pPr>
+              <w:spacing w:before="0" w:line="240" w:lineRule="auto"/>
+              <w:rPr>
+                <w:b/>
+                <w:bCs/>
+                <w:sz w:val="28"/>
+                <w:szCs w:val="28"/>
+              </w:rPr>
+            </w:pPr>
+            <w:r>
+              <w:rPr>
+                <w:b/>
+                <w:bCs/>
+                <w:color w:val="FF0000"/>
+                <w:sz w:val="28"/>
+                <w:szCs w:val="28"/>
+              </w:rPr>
+              <w:t>Statement No.6</w:t>
+            </w:r>
+          </w:p>
+        </w:tc>
+        <w:tc>
+          <w:tcPr>
+            <w:tcW w:w="4565" w:type="dxa"/>
+          </w:tcPr>
+          <w:p>
+            <w:pPr>
+              <w:widowControl w:val="0"/>
+              <w:autoSpaceDE w:val="0"/>
+              <w:autoSpaceDN w:val="0"/>
+              <w:adjustRightInd w:val="0"/>
+              <w:spacing w:line="252" w:lineRule="auto"/>
+              <w:ind w:right="-164"/>
+              <w:rPr>
+                <w:rFonts w:ascii="BRH Malayalam Extra" w:hAnsi="BRH Malayalam Extra" w:cs="BRH Malayalam Extra"/>
+                <w:sz w:val="40"/>
+                <w:szCs w:val="40"/>
+              </w:rPr>
+            </w:pPr>
+            <w:r>
+              <w:rPr>
+                <w:rFonts w:ascii="BRH Malayalam Extra" w:hAnsi="BRH Malayalam Extra" w:cs="BRH Malayalam Extra"/>
+                <w:bCs/>
+                <w:sz w:val="40"/>
+                <w:szCs w:val="40"/>
+                <w:highlight w:val="yellow"/>
+              </w:rPr>
+              <w:t>A</w:t>
+            </w:r>
+            <w:r>
+              <w:rPr>
+                <w:rFonts w:ascii="BRH Malayalam Extra" w:hAnsi="BRH Malayalam Extra" w:cs="BRH Malayalam Extra"/>
+                <w:bCs/>
+                <w:sz w:val="40"/>
+                <w:szCs w:val="40"/>
+              </w:rPr>
+              <w:t>²¥j— k¥±x</w:t>
+            </w:r>
+            <w:r>
+              <w:rPr>
+                <w:rFonts w:ascii="BRH Malayalam Extra" w:hAnsi="BRH Malayalam Extra" w:cs="BRH Malayalam Extra"/>
+                <w:bCs/>
+                <w:sz w:val="34"/>
+                <w:szCs w:val="40"/>
+              </w:rPr>
+              <w:t>–</w:t>
+            </w:r>
+            <w:r>
+              <w:rPr>
+                <w:rFonts w:ascii="BRH Malayalam Extra" w:hAnsi="BRH Malayalam Extra" w:cs="BRH Malayalam Extra"/>
+                <w:bCs/>
+                <w:sz w:val="40"/>
+                <w:szCs w:val="40"/>
+              </w:rPr>
+              <w:t>¥</w:t>
+            </w:r>
+            <w:proofErr w:type="spellStart"/>
+            <w:r>
+              <w:rPr>
+                <w:rFonts w:ascii="BRH Malayalam Extra" w:hAnsi="BRH Malayalam Extra" w:cs="BRH Malayalam Extra"/>
+                <w:bCs/>
+                <w:sz w:val="40"/>
+                <w:szCs w:val="40"/>
+              </w:rPr>
+              <w:t>Nï</w:t>
+            </w:r>
+            <w:proofErr w:type="spellEnd"/>
+          </w:p>
+        </w:tc>
+        <w:tc>
+          <w:tcPr>
+            <w:tcW w:w="5528" w:type="dxa"/>
+          </w:tcPr>
+          <w:p>
+            <w:pPr>
+              <w:spacing w:before="0" w:line="240" w:lineRule="auto"/>
+              <w:rPr>
+                <w:rFonts w:ascii="BRH Malayalam Extra" w:hAnsi="BRH Malayalam Extra" w:cs="BRH Malayalam Extra"/>
+                <w:sz w:val="40"/>
+                <w:szCs w:val="40"/>
+              </w:rPr>
+            </w:pPr>
+            <w:r>
+              <w:rPr>
+                <w:rFonts w:ascii="BRH Malayalam Extra" w:hAnsi="BRH Malayalam Extra" w:cs="BRH Malayalam Extra"/>
+                <w:bCs/>
+                <w:sz w:val="40"/>
+                <w:szCs w:val="40"/>
+                <w:highlight w:val="green"/>
+              </w:rPr>
+              <w:t>A</w:t>
+            </w:r>
+            <w:r>
+              <w:rPr>
+                <w:rFonts w:ascii="BRH Malayalam Extra" w:hAnsi="BRH Malayalam Extra" w:cs="BRH Malayalam Extra"/>
+                <w:bCs/>
+                <w:sz w:val="34"/>
+                <w:szCs w:val="40"/>
+              </w:rPr>
+              <w:t>–</w:t>
+            </w:r>
+            <w:r>
+              <w:rPr>
+                <w:rFonts w:ascii="BRH Malayalam Extra" w:hAnsi="BRH Malayalam Extra" w:cs="BRH Malayalam Extra"/>
+                <w:bCs/>
+                <w:sz w:val="40"/>
+                <w:szCs w:val="40"/>
+              </w:rPr>
+              <w:t>²¥j— k¥±x</w:t>
+            </w:r>
+            <w:r>
+              <w:rPr>
+                <w:rFonts w:ascii="BRH Malayalam Extra" w:hAnsi="BRH Malayalam Extra" w:cs="BRH Malayalam Extra"/>
+                <w:bCs/>
+                <w:sz w:val="34"/>
+                <w:szCs w:val="40"/>
+              </w:rPr>
+              <w:t>–</w:t>
+            </w:r>
+            <w:r>
+              <w:rPr>
+                <w:rFonts w:ascii="BRH Malayalam Extra" w:hAnsi="BRH Malayalam Extra" w:cs="BRH Malayalam Extra"/>
+                <w:bCs/>
+                <w:sz w:val="40"/>
+                <w:szCs w:val="40"/>
+              </w:rPr>
+              <w:t>¥</w:t>
+            </w:r>
+            <w:proofErr w:type="spellStart"/>
+            <w:r>
+              <w:rPr>
+                <w:rFonts w:ascii="BRH Malayalam Extra" w:hAnsi="BRH Malayalam Extra" w:cs="BRH Malayalam Extra"/>
+                <w:bCs/>
+                <w:sz w:val="40"/>
+                <w:szCs w:val="40"/>
+              </w:rPr>
+              <w:t>Nï</w:t>
+            </w:r>
+            <w:proofErr w:type="spellEnd"/>
+          </w:p>
+        </w:tc>
+      </w:tr>
+      <w:tr>
+        <w:trPr>
+          <w:trHeight w:val="983"/>
+        </w:trPr>
+        <w:tc>
+          <w:tcPr>
+            <w:tcW w:w="4019" w:type="dxa"/>
+          </w:tcPr>
+          <w:p>
+            <w:pPr>
+              <w:spacing w:before="0" w:line="240" w:lineRule="auto"/>
+              <w:rPr>
+                <w:b/>
+                <w:bCs/>
+                <w:color w:val="FF0000"/>
+                <w:sz w:val="28"/>
+                <w:szCs w:val="28"/>
+              </w:rPr>
+            </w:pPr>
+            <w:r>
+              <w:rPr>
+                <w:b/>
+                <w:bCs/>
+                <w:color w:val="FF0000"/>
+                <w:sz w:val="28"/>
+                <w:szCs w:val="28"/>
+              </w:rPr>
+              <w:t xml:space="preserve">1.6 – ye </w:t>
+            </w:r>
+            <w:proofErr w:type="spellStart"/>
+            <w:r>
+              <w:rPr>
+                <w:b/>
+                <w:bCs/>
+                <w:color w:val="FF0000"/>
+                <w:sz w:val="28"/>
+                <w:szCs w:val="28"/>
+              </w:rPr>
+              <w:t>devaH</w:t>
+            </w:r>
+            <w:proofErr w:type="spellEnd"/>
+            <w:r>
+              <w:rPr>
+                <w:b/>
+                <w:bCs/>
+                <w:color w:val="FF0000"/>
+                <w:sz w:val="28"/>
+                <w:szCs w:val="28"/>
+              </w:rPr>
+              <w:t xml:space="preserve"> </w:t>
+            </w:r>
+          </w:p>
+          <w:p>
+            <w:pPr>
+              <w:spacing w:before="0" w:line="240" w:lineRule="auto"/>
+              <w:rPr>
+                <w:b/>
+                <w:bCs/>
+                <w:color w:val="FF0000"/>
+                <w:sz w:val="28"/>
+                <w:szCs w:val="28"/>
+              </w:rPr>
+            </w:pPr>
+            <w:r>
+              <w:rPr>
+                <w:b/>
+                <w:bCs/>
+                <w:color w:val="FF0000"/>
+                <w:sz w:val="28"/>
+                <w:szCs w:val="28"/>
+              </w:rPr>
+              <w:t>(</w:t>
+            </w:r>
+            <w:proofErr w:type="spellStart"/>
+            <w:r>
+              <w:rPr>
+                <w:b/>
+                <w:bCs/>
+                <w:color w:val="FF0000"/>
+                <w:sz w:val="28"/>
+                <w:szCs w:val="28"/>
+              </w:rPr>
+              <w:t>AnuShagam</w:t>
+            </w:r>
+            <w:proofErr w:type="spellEnd"/>
+            <w:r>
+              <w:rPr>
+                <w:b/>
+                <w:bCs/>
+                <w:color w:val="FF0000"/>
+                <w:sz w:val="28"/>
+                <w:szCs w:val="28"/>
+              </w:rPr>
+              <w:t xml:space="preserve"> Part)</w:t>
+            </w:r>
+          </w:p>
+          <w:p>
+            <w:pPr>
+              <w:spacing w:before="0" w:line="240" w:lineRule="auto"/>
+              <w:rPr>
+                <w:bCs/>
+                <w:sz w:val="28"/>
+                <w:szCs w:val="28"/>
+              </w:rPr>
+            </w:pPr>
+            <w:r>
+              <w:rPr>
+                <w:b/>
+                <w:bCs/>
+                <w:color w:val="FF0000"/>
+                <w:sz w:val="28"/>
+                <w:szCs w:val="28"/>
+              </w:rPr>
+              <w:t>Statement No.</w:t>
+            </w:r>
+            <w:r>
+              <w:rPr>
+                <w:b/>
+                <w:bCs/>
+                <w:color w:val="FF0000"/>
+                <w:sz w:val="28"/>
+                <w:szCs w:val="28"/>
+              </w:rPr>
+              <w:t>8</w:t>
+            </w:r>
+          </w:p>
+        </w:tc>
+        <w:tc>
+          <w:tcPr>
+            <w:tcW w:w="4565" w:type="dxa"/>
+          </w:tcPr>
+          <w:p>
+            <w:pPr>
+              <w:widowControl w:val="0"/>
+              <w:autoSpaceDE w:val="0"/>
+              <w:autoSpaceDN w:val="0"/>
+              <w:adjustRightInd w:val="0"/>
+              <w:spacing w:line="252" w:lineRule="auto"/>
+              <w:ind w:right="-164"/>
+              <w:rPr>
+                <w:rFonts w:ascii="BRH Malayalam Extra" w:hAnsi="BRH Malayalam Extra" w:cs="BRH Malayalam Extra"/>
+                <w:sz w:val="40"/>
+                <w:szCs w:val="40"/>
+              </w:rPr>
+            </w:pPr>
+            <w:r>
+              <w:rPr>
+                <w:rFonts w:ascii="BRH Malayalam Extra" w:hAnsi="BRH Malayalam Extra" w:cs="BRH Malayalam Extra"/>
+                <w:bCs/>
+                <w:sz w:val="40"/>
+                <w:szCs w:val="40"/>
+                <w:highlight w:val="yellow"/>
+              </w:rPr>
+              <w:t>s</w:t>
+            </w:r>
+            <w:r>
+              <w:rPr>
+                <w:rFonts w:ascii="BRH Malayalam Extra" w:hAnsi="BRH Malayalam Extra" w:cs="BRH Malayalam Extra"/>
+                <w:bCs/>
+                <w:sz w:val="40"/>
+                <w:szCs w:val="40"/>
+              </w:rPr>
+              <w:t>py</w:t>
+            </w:r>
+            <w:r>
+              <w:rPr>
+                <w:rFonts w:ascii="BRH Malayalam Extra" w:hAnsi="BRH Malayalam Extra" w:cs="BRH Malayalam Extra"/>
+                <w:bCs/>
+                <w:sz w:val="34"/>
+                <w:szCs w:val="40"/>
+              </w:rPr>
+              <w:t>–</w:t>
+            </w:r>
+            <w:r>
+              <w:rPr>
+                <w:rFonts w:ascii="BRH Malayalam Extra" w:hAnsi="BRH Malayalam Extra" w:cs="BRH Malayalam Extra"/>
+                <w:bCs/>
+                <w:sz w:val="40"/>
+                <w:szCs w:val="40"/>
+              </w:rPr>
+              <w:t>¥</w:t>
+            </w:r>
+            <w:proofErr w:type="spellStart"/>
+            <w:r>
+              <w:rPr>
+                <w:rFonts w:ascii="BRH Malayalam Extra" w:hAnsi="BRH Malayalam Extra" w:cs="BRH Malayalam Extra"/>
+                <w:bCs/>
+                <w:sz w:val="40"/>
+                <w:szCs w:val="40"/>
+              </w:rPr>
+              <w:t>öZ</w:t>
+            </w:r>
+            <w:proofErr w:type="spellEnd"/>
+            <w:r>
+              <w:rPr>
+                <w:rFonts w:ascii="BRH Malayalam Extra" w:hAnsi="BRH Malayalam Extra" w:cs="BRH Malayalam Extra"/>
+                <w:bCs/>
+                <w:sz w:val="40"/>
+                <w:szCs w:val="40"/>
+              </w:rPr>
+              <w:t xml:space="preserve"> k—¥±x</w:t>
+            </w:r>
+            <w:r>
+              <w:rPr>
+                <w:rFonts w:ascii="BRH Malayalam Extra" w:hAnsi="BRH Malayalam Extra" w:cs="BRH Malayalam Extra"/>
+                <w:bCs/>
+                <w:sz w:val="34"/>
+                <w:szCs w:val="40"/>
+              </w:rPr>
+              <w:t>–</w:t>
+            </w:r>
+            <w:r>
+              <w:rPr>
+                <w:rFonts w:ascii="BRH Malayalam Extra" w:hAnsi="BRH Malayalam Extra" w:cs="BRH Malayalam Extra"/>
+                <w:bCs/>
+                <w:sz w:val="40"/>
+                <w:szCs w:val="40"/>
+              </w:rPr>
+              <w:t>¥</w:t>
+            </w:r>
+            <w:proofErr w:type="spellStart"/>
+            <w:r>
+              <w:rPr>
+                <w:rFonts w:ascii="BRH Malayalam Extra" w:hAnsi="BRH Malayalam Extra" w:cs="BRH Malayalam Extra"/>
+                <w:bCs/>
+                <w:sz w:val="40"/>
+                <w:szCs w:val="40"/>
+              </w:rPr>
+              <w:t>Nï</w:t>
+            </w:r>
+            <w:proofErr w:type="spellEnd"/>
+          </w:p>
+        </w:tc>
+        <w:tc>
+          <w:tcPr>
+            <w:tcW w:w="5528" w:type="dxa"/>
+          </w:tcPr>
+          <w:p>
+            <w:pPr>
+              <w:spacing w:before="0" w:line="240" w:lineRule="auto"/>
+              <w:rPr>
+                <w:rFonts w:ascii="BRH Malayalam Extra" w:hAnsi="BRH Malayalam Extra" w:cs="BRH Malayalam Extra"/>
+                <w:sz w:val="40"/>
+                <w:szCs w:val="40"/>
+              </w:rPr>
+            </w:pPr>
+            <w:r>
+              <w:rPr>
+                <w:rFonts w:ascii="BRH Malayalam Extra" w:hAnsi="BRH Malayalam Extra" w:cs="BRH Malayalam Extra"/>
+                <w:bCs/>
+                <w:sz w:val="40"/>
+                <w:szCs w:val="40"/>
+                <w:highlight w:val="green"/>
+              </w:rPr>
+              <w:t>s</w:t>
+            </w:r>
+            <w:r>
+              <w:rPr>
+                <w:rFonts w:ascii="BRH Malayalam Extra" w:hAnsi="BRH Malayalam Extra" w:cs="BRH Malayalam Extra"/>
+                <w:bCs/>
+                <w:sz w:val="34"/>
+                <w:szCs w:val="40"/>
+              </w:rPr>
+              <w:t>–</w:t>
+            </w:r>
+            <w:proofErr w:type="spellStart"/>
+            <w:r>
+              <w:rPr>
+                <w:rFonts w:ascii="BRH Malayalam Extra" w:hAnsi="BRH Malayalam Extra" w:cs="BRH Malayalam Extra"/>
+                <w:bCs/>
+                <w:sz w:val="40"/>
+                <w:szCs w:val="40"/>
+              </w:rPr>
+              <w:t>py</w:t>
+            </w:r>
+            <w:proofErr w:type="spellEnd"/>
+            <w:r>
+              <w:rPr>
+                <w:rFonts w:ascii="BRH Malayalam Extra" w:hAnsi="BRH Malayalam Extra" w:cs="BRH Malayalam Extra"/>
+                <w:bCs/>
+                <w:sz w:val="34"/>
+                <w:szCs w:val="40"/>
+              </w:rPr>
+              <w:t>–</w:t>
+            </w:r>
+            <w:r>
+              <w:rPr>
+                <w:rFonts w:ascii="BRH Malayalam Extra" w:hAnsi="BRH Malayalam Extra" w:cs="BRH Malayalam Extra"/>
+                <w:bCs/>
+                <w:sz w:val="40"/>
+                <w:szCs w:val="40"/>
+              </w:rPr>
+              <w:t>¥</w:t>
+            </w:r>
+            <w:proofErr w:type="spellStart"/>
+            <w:r>
+              <w:rPr>
+                <w:rFonts w:ascii="BRH Malayalam Extra" w:hAnsi="BRH Malayalam Extra" w:cs="BRH Malayalam Extra"/>
+                <w:bCs/>
+                <w:sz w:val="40"/>
+                <w:szCs w:val="40"/>
+              </w:rPr>
+              <w:t>öZ</w:t>
+            </w:r>
+            <w:proofErr w:type="spellEnd"/>
+            <w:r>
+              <w:rPr>
+                <w:rFonts w:ascii="BRH Malayalam Extra" w:hAnsi="BRH Malayalam Extra" w:cs="BRH Malayalam Extra"/>
+                <w:bCs/>
+                <w:sz w:val="40"/>
+                <w:szCs w:val="40"/>
+              </w:rPr>
+              <w:t xml:space="preserve"> k—¥±x</w:t>
+            </w:r>
+            <w:r>
+              <w:rPr>
+                <w:rFonts w:ascii="BRH Malayalam Extra" w:hAnsi="BRH Malayalam Extra" w:cs="BRH Malayalam Extra"/>
+                <w:bCs/>
+                <w:sz w:val="34"/>
+                <w:szCs w:val="40"/>
+              </w:rPr>
+              <w:t>–</w:t>
+            </w:r>
+            <w:r>
+              <w:rPr>
+                <w:rFonts w:ascii="BRH Malayalam Extra" w:hAnsi="BRH Malayalam Extra" w:cs="BRH Malayalam Extra"/>
+                <w:bCs/>
+                <w:sz w:val="40"/>
+                <w:szCs w:val="40"/>
+              </w:rPr>
+              <w:t>¥</w:t>
+            </w:r>
+            <w:proofErr w:type="spellStart"/>
+            <w:r>
+              <w:rPr>
+                <w:rFonts w:ascii="BRH Malayalam Extra" w:hAnsi="BRH Malayalam Extra" w:cs="BRH Malayalam Extra"/>
+                <w:bCs/>
+                <w:sz w:val="40"/>
+                <w:szCs w:val="40"/>
+              </w:rPr>
+              <w:t>Nï</w:t>
+            </w:r>
+            <w:proofErr w:type="spellEnd"/>
           </w:p>
         </w:tc>
       </w:tr>
@@ -354,7 +959,7 @@
         </w:tc>
         <w:tc>
           <w:tcPr>
-            <w:tcW w:w="4252" w:type="dxa"/>
+            <w:tcW w:w="4565" w:type="dxa"/>
           </w:tcPr>
           <w:p>
             <w:pPr>
@@ -458,7 +1063,7 @@
         </w:tc>
         <w:tc>
           <w:tcPr>
-            <w:tcW w:w="5954" w:type="dxa"/>
+            <w:tcW w:w="5528" w:type="dxa"/>
           </w:tcPr>
           <w:p>
             <w:pPr>
@@ -656,7 +1261,7 @@
         </w:tc>
         <w:tc>
           <w:tcPr>
-            <w:tcW w:w="4252" w:type="dxa"/>
+            <w:tcW w:w="4565" w:type="dxa"/>
           </w:tcPr>
           <w:p>
             <w:pPr>
@@ -796,7 +1401,7 @@
         </w:tc>
         <w:tc>
           <w:tcPr>
-            <w:tcW w:w="5954" w:type="dxa"/>
+            <w:tcW w:w="5528" w:type="dxa"/>
           </w:tcPr>
           <w:p>
             <w:pPr>
@@ -1041,7 +1646,7 @@
         </w:tc>
         <w:tc>
           <w:tcPr>
-            <w:tcW w:w="4252" w:type="dxa"/>
+            <w:tcW w:w="4565" w:type="dxa"/>
           </w:tcPr>
           <w:p>
             <w:pPr>
@@ -1179,7 +1784,7 @@
         </w:tc>
         <w:tc>
           <w:tcPr>
-            <w:tcW w:w="5954" w:type="dxa"/>
+            <w:tcW w:w="5528" w:type="dxa"/>
           </w:tcPr>
           <w:p>
             <w:pPr>
@@ -1400,7 +2005,7 @@
         </w:tc>
         <w:tc>
           <w:tcPr>
-            <w:tcW w:w="4252" w:type="dxa"/>
+            <w:tcW w:w="4565" w:type="dxa"/>
             <w:tcBorders>
               <w:top w:val="single" w:sz="4" w:space="0" w:color="000000"/>
               <w:left w:val="single" w:sz="4" w:space="0" w:color="000000"/>
@@ -1540,7 +2145,7 @@
         </w:tc>
         <w:tc>
           <w:tcPr>
-            <w:tcW w:w="5954" w:type="dxa"/>
+            <w:tcW w:w="5528" w:type="dxa"/>
             <w:tcBorders>
               <w:top w:val="single" w:sz="4" w:space="0" w:color="000000"/>
               <w:left w:val="single" w:sz="4" w:space="0" w:color="000000"/>
@@ -1721,6 +2326,7 @@
                 <w:sz w:val="28"/>
                 <w:szCs w:val="28"/>
               </w:rPr>
+              <w:lastRenderedPageBreak/>
               <w:t xml:space="preserve">1.13 – </w:t>
             </w:r>
             <w:proofErr w:type="spellStart"/>
@@ -1796,7 +2402,7 @@
         </w:tc>
         <w:tc>
           <w:tcPr>
-            <w:tcW w:w="4252" w:type="dxa"/>
+            <w:tcW w:w="4565" w:type="dxa"/>
             <w:tcBorders>
               <w:top w:val="single" w:sz="4" w:space="0" w:color="000000"/>
               <w:left w:val="single" w:sz="4" w:space="0" w:color="000000"/>
@@ -1887,7 +2493,7 @@
         </w:tc>
         <w:tc>
           <w:tcPr>
-            <w:tcW w:w="5954" w:type="dxa"/>
+            <w:tcW w:w="5528" w:type="dxa"/>
             <w:tcBorders>
               <w:top w:val="single" w:sz="4" w:space="0" w:color="000000"/>
               <w:left w:val="single" w:sz="4" w:space="0" w:color="000000"/>
@@ -2006,6 +2612,7 @@
               <w:rPr>
                 <w:b/>
                 <w:bCs/>
+                <w:color w:val="FF0000"/>
                 <w:sz w:val="28"/>
                 <w:szCs w:val="28"/>
               </w:rPr>
@@ -2014,38 +2621,53 @@
               <w:rPr>
                 <w:b/>
                 <w:bCs/>
-                <w:sz w:val="28"/>
-                <w:szCs w:val="28"/>
-              </w:rPr>
-              <w:t>1.29.</w:t>
-            </w:r>
-          </w:p>
-          <w:p>
-            <w:pPr>
-              <w:spacing w:before="0" w:line="240" w:lineRule="auto"/>
+                <w:color w:val="FF0000"/>
+                <w:sz w:val="28"/>
+                <w:szCs w:val="28"/>
+              </w:rPr>
+              <w:t xml:space="preserve">1.15 </w:t>
+            </w:r>
+            <w:proofErr w:type="spellStart"/>
+            <w:r>
               <w:rPr>
                 <w:b/>
                 <w:bCs/>
-                <w:sz w:val="28"/>
-                <w:szCs w:val="28"/>
-              </w:rPr>
-            </w:pPr>
-            <w:r>
+                <w:color w:val="FF0000"/>
+                <w:sz w:val="28"/>
+                <w:szCs w:val="28"/>
+              </w:rPr>
+              <w:t>PanchachoDaH</w:t>
+            </w:r>
+            <w:proofErr w:type="spellEnd"/>
+          </w:p>
+          <w:p>
+            <w:pPr>
+              <w:spacing w:before="0" w:line="240" w:lineRule="auto"/>
               <w:rPr>
                 <w:b/>
                 <w:bCs/>
-                <w:sz w:val="28"/>
-                <w:szCs w:val="28"/>
-              </w:rPr>
-              <w:t>Para 66</w:t>
-            </w:r>
-          </w:p>
-          <w:p>
-            <w:pPr>
-              <w:spacing w:before="0" w:line="240" w:lineRule="auto"/>
+                <w:color w:val="FF0000"/>
+                <w:sz w:val="28"/>
+                <w:szCs w:val="28"/>
+              </w:rPr>
+            </w:pPr>
+            <w:r>
               <w:rPr>
                 <w:b/>
                 <w:bCs/>
+                <w:color w:val="FF0000"/>
+                <w:sz w:val="28"/>
+                <w:szCs w:val="28"/>
+              </w:rPr>
+              <w:t>Para No. 2</w:t>
+            </w:r>
+          </w:p>
+          <w:p>
+            <w:pPr>
+              <w:spacing w:before="0" w:line="240" w:lineRule="auto"/>
+              <w:rPr>
+                <w:bCs/>
+                <w:color w:val="FF0000"/>
                 <w:sz w:val="28"/>
                 <w:szCs w:val="28"/>
               </w:rPr>
@@ -2054,18 +2676,17 @@
               <w:rPr>
                 <w:b/>
                 <w:bCs/>
-                <w:sz w:val="28"/>
-                <w:szCs w:val="28"/>
-              </w:rPr>
-              <w:t xml:space="preserve">Last but one line </w:t>
-            </w:r>
-            <w:bookmarkStart w:id="0" w:name="_GoBack"/>
-            <w:bookmarkEnd w:id="0"/>
+                <w:color w:val="FF0000"/>
+                <w:sz w:val="28"/>
+                <w:szCs w:val="28"/>
+              </w:rPr>
+              <w:t>Line No. 3</w:t>
+            </w:r>
           </w:p>
         </w:tc>
         <w:tc>
           <w:tcPr>
-            <w:tcW w:w="4252" w:type="dxa"/>
+            <w:tcW w:w="4565" w:type="dxa"/>
             <w:tcBorders>
               <w:top w:val="single" w:sz="4" w:space="0" w:color="000000"/>
               <w:left w:val="single" w:sz="4" w:space="0" w:color="000000"/>
@@ -2077,40 +2698,21 @@
             <w:pPr>
               <w:spacing w:before="0" w:line="240" w:lineRule="auto"/>
               <w:rPr>
-                <w:rFonts w:ascii="BRH Malayalam Extra" w:hAnsi="BRH Malayalam Extra" w:cs="BRH Malayalam Extra"/>
+                <w:rFonts w:ascii="BRH Devanagari Extra" w:hAnsi="BRH Devanagari Extra" w:cs="BRH Devanagari Extra"/>
                 <w:color w:val="000000"/>
                 <w:sz w:val="40"/>
-                <w:szCs w:val="40"/>
-              </w:rPr>
-            </w:pPr>
-            <w:proofErr w:type="spellStart"/>
-            <w:r>
-              <w:rPr>
-                <w:rFonts w:ascii="BRH Malayalam Extra" w:hAnsi="BRH Malayalam Extra" w:cs="BRH Malayalam Extra"/>
-                <w:sz w:val="40"/>
-                <w:szCs w:val="40"/>
-              </w:rPr>
-              <w:t>dyty</w:t>
-            </w:r>
-            <w:proofErr w:type="spellEnd"/>
-            <w:r>
-              <w:rPr>
-                <w:rFonts w:ascii="BRH Malayalam Extra" w:hAnsi="BRH Malayalam Extra" w:cs="BRH Malayalam Extra"/>
-                <w:sz w:val="40"/>
-                <w:szCs w:val="40"/>
-              </w:rPr>
-              <w:t>—</w:t>
-            </w:r>
-            <w:proofErr w:type="spellStart"/>
-            <w:r>
-              <w:rPr>
-                <w:rFonts w:ascii="BRH Malayalam Extra" w:hAnsi="BRH Malayalam Extra" w:cs="BRH Malayalam Extra"/>
-                <w:sz w:val="40"/>
-                <w:szCs w:val="40"/>
-              </w:rPr>
-              <w:t>Zx</w:t>
-            </w:r>
-            <w:proofErr w:type="spellEnd"/>
+                <w:szCs w:val="34"/>
+                <w:highlight w:val="yellow"/>
+              </w:rPr>
+            </w:pPr>
+            <w:r>
+              <w:rPr>
+                <w:rFonts w:ascii="BRH Malayalam Extra" w:hAnsi="BRH Malayalam Extra" w:cs="BRH Malayalam Extra"/>
+                <w:sz w:val="40"/>
+                <w:szCs w:val="40"/>
+              </w:rPr>
+              <w:t>b</w:t>
+            </w:r>
             <w:r>
               <w:rPr>
                 <w:rFonts w:ascii="BRH Malayalam Extra" w:hAnsi="BRH Malayalam Extra" w:cs="BRH Malayalam Extra"/>
@@ -2119,23 +2721,7 @@
               </w:rPr>
               <w:t>–</w:t>
             </w:r>
-            <w:r>
-              <w:rPr>
-                <w:rFonts w:ascii="BRH Malayalam Extra" w:hAnsi="BRH Malayalam Extra" w:cs="BRH Malayalam Extra"/>
-                <w:sz w:val="40"/>
-                <w:szCs w:val="40"/>
-              </w:rPr>
-              <w:t xml:space="preserve"> ¥</w:t>
-            </w:r>
-            <w:proofErr w:type="spellStart"/>
-            <w:r>
-              <w:rPr>
-                <w:rFonts w:ascii="BRH Malayalam Extra" w:hAnsi="BRH Malayalam Extra" w:cs="BRH Malayalam Extra"/>
-                <w:sz w:val="40"/>
-                <w:szCs w:val="40"/>
-              </w:rPr>
-              <w:t>d</w:t>
-            </w:r>
+            <w:proofErr w:type="spellStart"/>
             <w:r>
               <w:rPr>
                 <w:rFonts w:ascii="BRH Malayalam Extra" w:hAnsi="BRH Malayalam Extra" w:cs="BRH Malayalam Extra"/>
@@ -2143,48 +2729,74 @@
                 <w:szCs w:val="40"/>
                 <w:highlight w:val="yellow"/>
               </w:rPr>
-              <w:t>O</w:t>
-            </w:r>
-            <w:r>
-              <w:rPr>
-                <w:rFonts w:ascii="BRH Malayalam Extra" w:hAnsi="BRH Malayalam Extra" w:cs="BRH Malayalam Extra"/>
-                <w:sz w:val="40"/>
-                <w:szCs w:val="40"/>
-              </w:rPr>
-              <w:t>M</w:t>
-            </w:r>
-            <w:proofErr w:type="spellEnd"/>
-            <w:r>
-              <w:rPr>
-                <w:rFonts w:ascii="BRH Malayalam Extra" w:hAnsi="BRH Malayalam Extra" w:cs="BRH Malayalam Extra"/>
-                <w:sz w:val="40"/>
-                <w:szCs w:val="40"/>
-              </w:rPr>
-              <w:t>—</w:t>
-            </w:r>
-            <w:proofErr w:type="spellStart"/>
-            <w:r>
-              <w:rPr>
-                <w:rFonts w:ascii="BRH Malayalam Extra" w:hAnsi="BRH Malayalam Extra" w:cs="BRH Malayalam Extra"/>
-                <w:sz w:val="40"/>
-                <w:szCs w:val="40"/>
-              </w:rPr>
-              <w:t>jÇy</w:t>
-            </w:r>
-            <w:proofErr w:type="spellEnd"/>
-            <w:r>
-              <w:rPr>
-                <w:rFonts w:ascii="BRH Malayalam Extra" w:hAnsi="BRH Malayalam Extra" w:cs="BRH Malayalam Extra"/>
-                <w:sz w:val="40"/>
-                <w:szCs w:val="40"/>
-              </w:rPr>
-              <w:t xml:space="preserve"> |</w:t>
-            </w:r>
+              <w:t>O§rê</w:t>
+            </w:r>
+            <w:r>
+              <w:rPr>
+                <w:rFonts w:ascii="BRH Malayalam Extra" w:hAnsi="BRH Malayalam Extra" w:cs="BRH Malayalam Extra"/>
+                <w:sz w:val="40"/>
+                <w:szCs w:val="40"/>
+              </w:rPr>
+              <w:t>p</w:t>
+            </w:r>
+            <w:proofErr w:type="spellEnd"/>
+            <w:r>
+              <w:rPr>
+                <w:rFonts w:ascii="BRH Malayalam Extra" w:hAnsi="BRH Malayalam Extra" w:cs="BRH Malayalam Extra"/>
+                <w:sz w:val="40"/>
+                <w:szCs w:val="40"/>
+              </w:rPr>
+              <w:t>—J e</w:t>
+            </w:r>
+            <w:r>
+              <w:rPr>
+                <w:rFonts w:ascii="BRH Malayalam Extra" w:hAnsi="BRH Malayalam Extra" w:cs="BRH Malayalam Extra"/>
+                <w:sz w:val="34"/>
+                <w:szCs w:val="40"/>
+              </w:rPr>
+              <w:t>–</w:t>
+            </w:r>
+            <w:proofErr w:type="spellStart"/>
+            <w:r>
+              <w:rPr>
+                <w:rFonts w:ascii="BRH Malayalam Extra" w:hAnsi="BRH Malayalam Extra" w:cs="BRH Malayalam Extra"/>
+                <w:sz w:val="40"/>
+                <w:szCs w:val="40"/>
+              </w:rPr>
+              <w:t>q¥px</w:t>
+            </w:r>
+            <w:proofErr w:type="spellEnd"/>
+            <w:r>
+              <w:rPr>
+                <w:rFonts w:ascii="BRH Malayalam Extra" w:hAnsi="BRH Malayalam Extra" w:cs="BRH Malayalam Extra"/>
+                <w:sz w:val="40"/>
+                <w:szCs w:val="40"/>
+              </w:rPr>
+              <w:t>— ¥t</w:t>
+            </w:r>
+            <w:r>
+              <w:rPr>
+                <w:rFonts w:ascii="BRH Malayalam Extra" w:hAnsi="BRH Malayalam Extra" w:cs="BRH Malayalam Extra"/>
+                <w:sz w:val="34"/>
+                <w:szCs w:val="40"/>
+              </w:rPr>
+              <w:t>–</w:t>
+            </w:r>
+            <w:proofErr w:type="spellStart"/>
+            <w:r>
+              <w:rPr>
+                <w:rFonts w:ascii="BRH Malayalam Extra" w:hAnsi="BRH Malayalam Extra" w:cs="BRH Malayalam Extra"/>
+                <w:sz w:val="40"/>
+                <w:szCs w:val="40"/>
+              </w:rPr>
+              <w:t>ZyJ</w:t>
+            </w:r>
+            <w:proofErr w:type="spellEnd"/>
           </w:p>
         </w:tc>
         <w:tc>
           <w:tcPr>
-            <w:tcW w:w="5954" w:type="dxa"/>
+            <w:tcW w:w="5528" w:type="dxa"/>
             <w:tcBorders>
               <w:top w:val="single" w:sz="4" w:space="0" w:color="000000"/>
               <w:left w:val="single" w:sz="4" w:space="0" w:color="000000"/>
@@ -2196,40 +2808,21 @@
             <w:pPr>
               <w:spacing w:before="0" w:line="240" w:lineRule="auto"/>
               <w:rPr>
-                <w:rFonts w:ascii="BRH Malayalam Extra" w:hAnsi="BRH Malayalam Extra" w:cs="BRH Malayalam Extra"/>
+                <w:rFonts w:ascii="BRH Devanagari Extra" w:hAnsi="BRH Devanagari Extra" w:cs="BRH Devanagari Extra"/>
                 <w:color w:val="000000"/>
                 <w:sz w:val="40"/>
-                <w:szCs w:val="40"/>
-              </w:rPr>
-            </w:pPr>
-            <w:proofErr w:type="spellStart"/>
-            <w:r>
-              <w:rPr>
-                <w:rFonts w:ascii="BRH Malayalam Extra" w:hAnsi="BRH Malayalam Extra" w:cs="BRH Malayalam Extra"/>
-                <w:sz w:val="40"/>
-                <w:szCs w:val="40"/>
-              </w:rPr>
-              <w:t>dyty</w:t>
-            </w:r>
-            <w:proofErr w:type="spellEnd"/>
-            <w:r>
-              <w:rPr>
-                <w:rFonts w:ascii="BRH Malayalam Extra" w:hAnsi="BRH Malayalam Extra" w:cs="BRH Malayalam Extra"/>
-                <w:sz w:val="40"/>
-                <w:szCs w:val="40"/>
-              </w:rPr>
-              <w:t>—</w:t>
-            </w:r>
-            <w:proofErr w:type="spellStart"/>
-            <w:r>
-              <w:rPr>
-                <w:rFonts w:ascii="BRH Malayalam Extra" w:hAnsi="BRH Malayalam Extra" w:cs="BRH Malayalam Extra"/>
-                <w:sz w:val="40"/>
-                <w:szCs w:val="40"/>
-              </w:rPr>
-              <w:t>Zx</w:t>
-            </w:r>
-            <w:proofErr w:type="spellEnd"/>
+                <w:szCs w:val="34"/>
+                <w:highlight w:val="green"/>
+              </w:rPr>
+            </w:pPr>
+            <w:r>
+              <w:rPr>
+                <w:rFonts w:ascii="BRH Malayalam Extra" w:hAnsi="BRH Malayalam Extra" w:cs="BRH Malayalam Extra"/>
+                <w:sz w:val="40"/>
+                <w:szCs w:val="40"/>
+              </w:rPr>
+              <w:t>b</w:t>
+            </w:r>
             <w:r>
               <w:rPr>
                 <w:rFonts w:ascii="BRH Malayalam Extra" w:hAnsi="BRH Malayalam Extra" w:cs="BRH Malayalam Extra"/>
@@ -2243,62 +2836,81 @@
                 <w:rFonts w:ascii="BRH Malayalam Extra" w:hAnsi="BRH Malayalam Extra" w:cs="BRH Malayalam Extra"/>
                 <w:sz w:val="40"/>
                 <w:szCs w:val="40"/>
-              </w:rPr>
-              <w:t xml:space="preserve"> ¥</w:t>
-            </w:r>
-            <w:proofErr w:type="spellStart"/>
-            <w:r>
-              <w:rPr>
-                <w:rFonts w:ascii="BRH Malayalam Extra" w:hAnsi="BRH Malayalam Extra" w:cs="BRH Malayalam Extra"/>
-                <w:sz w:val="40"/>
-                <w:szCs w:val="40"/>
-              </w:rPr>
-              <w:t>d</w:t>
-            </w:r>
-            <w:r>
-              <w:rPr>
-                <w:rFonts w:ascii="BRH Malayalam Extra" w:hAnsi="BRH Malayalam Extra" w:cs="BRH Malayalam Extra"/>
-                <w:sz w:val="40"/>
-                <w:szCs w:val="40"/>
                 <w:highlight w:val="green"/>
               </w:rPr>
-              <w:t>O</w:t>
-            </w:r>
-            <w:r>
-              <w:rPr>
-                <w:rFonts w:ascii="BRH Malayalam Extra" w:hAnsi="BRH Malayalam Extra" w:cs="BRH Malayalam Extra"/>
-                <w:sz w:val="40"/>
-                <w:szCs w:val="40"/>
-              </w:rPr>
-              <w:t>§M</w:t>
-            </w:r>
-            <w:proofErr w:type="spellEnd"/>
-            <w:r>
-              <w:rPr>
-                <w:rFonts w:ascii="BRH Malayalam Extra" w:hAnsi="BRH Malayalam Extra" w:cs="BRH Malayalam Extra"/>
-                <w:sz w:val="40"/>
-                <w:szCs w:val="40"/>
-              </w:rPr>
-              <w:t>—</w:t>
-            </w:r>
-            <w:proofErr w:type="spellStart"/>
-            <w:r>
-              <w:rPr>
-                <w:rFonts w:ascii="BRH Malayalam Extra" w:hAnsi="BRH Malayalam Extra" w:cs="BRH Malayalam Extra"/>
-                <w:sz w:val="40"/>
-                <w:szCs w:val="40"/>
-              </w:rPr>
-              <w:t>jÇy</w:t>
-            </w:r>
-            <w:proofErr w:type="spellEnd"/>
-            <w:r>
-              <w:rPr>
-                <w:rFonts w:ascii="BRH Malayalam Extra" w:hAnsi="BRH Malayalam Extra" w:cs="BRH Malayalam Extra"/>
-                <w:sz w:val="40"/>
-                <w:szCs w:val="40"/>
-              </w:rPr>
-              <w:t xml:space="preserve"> |</w:t>
-            </w:r>
+              <w:t>O§</w:t>
+            </w:r>
+            <w:r>
+              <w:rPr>
+                <w:rFonts w:ascii="BRH Malayalam RN" w:hAnsi="BRH Malayalam RN" w:cs="BRH Malayalam RN"/>
+                <w:sz w:val="40"/>
+                <w:szCs w:val="40"/>
+                <w:highlight w:val="green"/>
+              </w:rPr>
+              <w:t>±</w:t>
+            </w:r>
+            <w:proofErr w:type="spellStart"/>
+            <w:r>
+              <w:rPr>
+                <w:rFonts w:ascii="BRH Malayalam Extra" w:hAnsi="BRH Malayalam Extra" w:cs="BRH Malayalam Extra"/>
+                <w:sz w:val="40"/>
+                <w:szCs w:val="40"/>
+              </w:rPr>
+              <w:t>êp</w:t>
+            </w:r>
+            <w:proofErr w:type="spellEnd"/>
+            <w:r>
+              <w:rPr>
+                <w:rFonts w:ascii="BRH Malayalam Extra" w:hAnsi="BRH Malayalam Extra" w:cs="BRH Malayalam Extra"/>
+                <w:sz w:val="40"/>
+                <w:szCs w:val="40"/>
+              </w:rPr>
+              <w:t>—J e</w:t>
+            </w:r>
+            <w:r>
+              <w:rPr>
+                <w:rFonts w:ascii="BRH Malayalam Extra" w:hAnsi="BRH Malayalam Extra" w:cs="BRH Malayalam Extra"/>
+                <w:sz w:val="34"/>
+                <w:szCs w:val="40"/>
+              </w:rPr>
+              <w:t>–</w:t>
+            </w:r>
+            <w:proofErr w:type="spellStart"/>
+            <w:r>
+              <w:rPr>
+                <w:rFonts w:ascii="BRH Malayalam Extra" w:hAnsi="BRH Malayalam Extra" w:cs="BRH Malayalam Extra"/>
+                <w:sz w:val="40"/>
+                <w:szCs w:val="40"/>
+              </w:rPr>
+              <w:t>q¥px</w:t>
+            </w:r>
+            <w:proofErr w:type="spellEnd"/>
+            <w:r>
+              <w:rPr>
+                <w:rFonts w:ascii="BRH Malayalam Extra" w:hAnsi="BRH Malayalam Extra" w:cs="BRH Malayalam Extra"/>
+                <w:sz w:val="40"/>
+                <w:szCs w:val="40"/>
+              </w:rPr>
+              <w:t>— ¥t</w:t>
+            </w:r>
+            <w:r>
+              <w:rPr>
+                <w:rFonts w:ascii="BRH Malayalam Extra" w:hAnsi="BRH Malayalam Extra" w:cs="BRH Malayalam Extra"/>
+                <w:sz w:val="34"/>
+                <w:szCs w:val="40"/>
+              </w:rPr>
+              <w:t>–</w:t>
+            </w:r>
+            <w:proofErr w:type="spellStart"/>
+            <w:r>
+              <w:rPr>
+                <w:rFonts w:ascii="BRH Malayalam Extra" w:hAnsi="BRH Malayalam Extra" w:cs="BRH Malayalam Extra"/>
+                <w:sz w:val="40"/>
+                <w:szCs w:val="40"/>
+              </w:rPr>
+              <w:t>ZyJ</w:t>
+            </w:r>
+            <w:proofErr w:type="spellEnd"/>
           </w:p>
         </w:tc>
       </w:tr>
@@ -2326,6 +2938,8 @@
                 <w:szCs w:val="28"/>
               </w:rPr>
             </w:pPr>
+            <w:bookmarkStart w:id="0" w:name="_GoBack"/>
+            <w:bookmarkEnd w:id="0"/>
             <w:r>
               <w:rPr>
                 <w:b/>
@@ -2333,20 +2947,19 @@
                 <w:sz w:val="28"/>
                 <w:szCs w:val="28"/>
               </w:rPr>
-              <w:lastRenderedPageBreak/>
-              <w:t xml:space="preserve">1.39 </w:t>
-            </w:r>
-            <w:proofErr w:type="spellStart"/>
-            <w:r>
+              <w:t>1.29.</w:t>
+            </w:r>
+          </w:p>
+          <w:p>
+            <w:pPr>
+              <w:spacing w:before="0" w:line="240" w:lineRule="auto"/>
               <w:rPr>
                 <w:b/>
                 <w:bCs/>
                 <w:sz w:val="28"/>
                 <w:szCs w:val="28"/>
               </w:rPr>
-              <w:t>Pavamaana</w:t>
-            </w:r>
-            <w:proofErr w:type="spellEnd"/>
+            </w:pPr>
             <w:r>
               <w:rPr>
                 <w:b/>
@@ -2354,63 +2967,33 @@
                 <w:sz w:val="28"/>
                 <w:szCs w:val="28"/>
               </w:rPr>
-              <w:t xml:space="preserve"> </w:t>
-            </w:r>
-            <w:proofErr w:type="spellStart"/>
-            <w:r>
+              <w:t>Para 66</w:t>
+            </w:r>
+          </w:p>
+          <w:p>
+            <w:pPr>
+              <w:spacing w:before="0" w:line="240" w:lineRule="auto"/>
               <w:rPr>
                 <w:b/>
                 <w:bCs/>
                 <w:sz w:val="28"/>
                 <w:szCs w:val="28"/>
               </w:rPr>
-              <w:t>Suktam</w:t>
-            </w:r>
-            <w:proofErr w:type="spellEnd"/>
-          </w:p>
-          <w:p>
-            <w:pPr>
-              <w:spacing w:before="0" w:line="240" w:lineRule="auto"/>
+            </w:pPr>
+            <w:r>
               <w:rPr>
                 <w:b/>
                 <w:bCs/>
                 <w:sz w:val="28"/>
                 <w:szCs w:val="28"/>
               </w:rPr>
-            </w:pPr>
-            <w:r>
-              <w:rPr>
-                <w:b/>
-                <w:bCs/>
-                <w:sz w:val="28"/>
-                <w:szCs w:val="28"/>
-              </w:rPr>
-              <w:t>Para No. 128</w:t>
-            </w:r>
-          </w:p>
-          <w:p>
-            <w:pPr>
-              <w:spacing w:before="0" w:line="240" w:lineRule="auto"/>
-              <w:rPr>
-                <w:bCs/>
-                <w:sz w:val="28"/>
-                <w:szCs w:val="28"/>
-              </w:rPr>
-            </w:pPr>
-            <w:r>
-              <w:rPr>
-                <w:b/>
-                <w:bCs/>
-                <w:sz w:val="28"/>
-                <w:szCs w:val="28"/>
-              </w:rPr>
-              <w:t>Statement N0.6</w:t>
+              <w:t xml:space="preserve">Last but one line </w:t>
             </w:r>
           </w:p>
         </w:tc>
         <w:tc>
           <w:tcPr>
-            <w:tcW w:w="4252" w:type="dxa"/>
+            <w:tcW w:w="4565" w:type="dxa"/>
             <w:tcBorders>
               <w:top w:val="single" w:sz="4" w:space="0" w:color="000000"/>
               <w:left w:val="single" w:sz="4" w:space="0" w:color="000000"/>
@@ -2422,77 +3005,104 @@
             <w:pPr>
               <w:spacing w:before="0" w:line="240" w:lineRule="auto"/>
               <w:rPr>
-                <w:rFonts w:ascii="BRH Devanagari Extra" w:hAnsi="BRH Devanagari Extra" w:cs="BRH Devanagari Extra"/>
+                <w:rFonts w:ascii="BRH Malayalam Extra" w:hAnsi="BRH Malayalam Extra" w:cs="BRH Malayalam Extra"/>
                 <w:color w:val="000000"/>
                 <w:sz w:val="40"/>
-                <w:szCs w:val="34"/>
-              </w:rPr>
-            </w:pPr>
-            <w:proofErr w:type="spellStart"/>
-            <w:r>
-              <w:rPr>
-                <w:rFonts w:ascii="BRH Malayalam Extra" w:hAnsi="BRH Malayalam Extra" w:cs="BRH Malayalam Extra"/>
-                <w:color w:val="000000"/>
-                <w:sz w:val="40"/>
-                <w:szCs w:val="40"/>
-              </w:rPr>
-              <w:t>si</w:t>
-            </w:r>
-            <w:proofErr w:type="spellEnd"/>
-            <w:r>
-              <w:rPr>
-                <w:rFonts w:ascii="BRH Malayalam Extra" w:hAnsi="BRH Malayalam Extra" w:cs="BRH Malayalam Extra"/>
-                <w:color w:val="000000"/>
-                <w:sz w:val="40"/>
-                <w:szCs w:val="40"/>
-              </w:rPr>
-              <w:t>—ª</w:t>
-            </w:r>
-            <w:proofErr w:type="spellStart"/>
-            <w:r>
-              <w:rPr>
-                <w:rFonts w:ascii="BRH Malayalam Extra" w:hAnsi="BRH Malayalam Extra" w:cs="BRH Malayalam Extra"/>
-                <w:color w:val="000000"/>
+                <w:szCs w:val="40"/>
+              </w:rPr>
+            </w:pPr>
+            <w:proofErr w:type="spellStart"/>
+            <w:r>
+              <w:rPr>
+                <w:rFonts w:ascii="BRH Malayalam Extra" w:hAnsi="BRH Malayalam Extra" w:cs="BRH Malayalam Extra"/>
+                <w:sz w:val="40"/>
+                <w:szCs w:val="40"/>
+              </w:rPr>
+              <w:t>dyty</w:t>
+            </w:r>
+            <w:proofErr w:type="spellEnd"/>
+            <w:r>
+              <w:rPr>
+                <w:rFonts w:ascii="BRH Malayalam Extra" w:hAnsi="BRH Malayalam Extra" w:cs="BRH Malayalam Extra"/>
+                <w:sz w:val="40"/>
+                <w:szCs w:val="40"/>
+              </w:rPr>
+              <w:t>—</w:t>
+            </w:r>
+            <w:proofErr w:type="spellStart"/>
+            <w:r>
+              <w:rPr>
+                <w:rFonts w:ascii="BRH Malayalam Extra" w:hAnsi="BRH Malayalam Extra" w:cs="BRH Malayalam Extra"/>
+                <w:sz w:val="40"/>
+                <w:szCs w:val="40"/>
+              </w:rPr>
+              <w:t>Zx</w:t>
+            </w:r>
+            <w:proofErr w:type="spellEnd"/>
+            <w:r>
+              <w:rPr>
+                <w:rFonts w:ascii="BRH Malayalam Extra" w:hAnsi="BRH Malayalam Extra" w:cs="BRH Malayalam Extra"/>
+                <w:sz w:val="34"/>
+                <w:szCs w:val="40"/>
+              </w:rPr>
+              <w:t>–</w:t>
+            </w:r>
+            <w:r>
+              <w:rPr>
+                <w:rFonts w:ascii="BRH Malayalam Extra" w:hAnsi="BRH Malayalam Extra" w:cs="BRH Malayalam Extra"/>
+                <w:sz w:val="40"/>
+                <w:szCs w:val="40"/>
+              </w:rPr>
+              <w:t xml:space="preserve"> ¥</w:t>
+            </w:r>
+            <w:proofErr w:type="spellStart"/>
+            <w:r>
+              <w:rPr>
+                <w:rFonts w:ascii="BRH Malayalam Extra" w:hAnsi="BRH Malayalam Extra" w:cs="BRH Malayalam Extra"/>
+                <w:sz w:val="40"/>
+                <w:szCs w:val="40"/>
+              </w:rPr>
+              <w:t>d</w:t>
+            </w:r>
+            <w:r>
+              <w:rPr>
+                <w:rFonts w:ascii="BRH Malayalam Extra" w:hAnsi="BRH Malayalam Extra" w:cs="BRH Malayalam Extra"/>
                 <w:sz w:val="40"/>
                 <w:szCs w:val="40"/>
                 <w:highlight w:val="yellow"/>
               </w:rPr>
-              <w:t>Æõ</w:t>
-            </w:r>
-            <w:r>
-              <w:rPr>
-                <w:rFonts w:ascii="BRH Malayalam Extra" w:hAnsi="BRH Malayalam Extra" w:cs="BRH Malayalam Extra"/>
-                <w:color w:val="000000"/>
-                <w:sz w:val="40"/>
-                <w:szCs w:val="40"/>
-              </w:rPr>
-              <w:t>Ç</w:t>
-            </w:r>
-            <w:proofErr w:type="spellEnd"/>
-            <w:r>
-              <w:rPr>
-                <w:rFonts w:ascii="BRH Malayalam Extra" w:hAnsi="BRH Malayalam Extra" w:cs="BRH Malayalam Extra"/>
-                <w:color w:val="000000"/>
-                <w:sz w:val="40"/>
-                <w:szCs w:val="40"/>
-              </w:rPr>
-              <w:t xml:space="preserve">¡ </w:t>
-            </w:r>
-            <w:proofErr w:type="spellStart"/>
-            <w:r>
-              <w:rPr>
-                <w:rFonts w:ascii="BRH Malayalam Extra" w:hAnsi="BRH Malayalam Extra" w:cs="BRH Malayalam Extra"/>
-                <w:color w:val="000000"/>
-                <w:sz w:val="40"/>
-                <w:szCs w:val="40"/>
-              </w:rPr>
-              <w:t>dJ</w:t>
-            </w:r>
-            <w:proofErr w:type="spellEnd"/>
-            <w:r>
-              <w:rPr>
-                <w:rFonts w:ascii="BRH Malayalam Extra" w:hAnsi="BRH Malayalam Extra" w:cs="BRH Malayalam Extra"/>
-                <w:color w:val="000000"/>
+              <w:t>O</w:t>
+            </w:r>
+            <w:r>
+              <w:rPr>
+                <w:rFonts w:ascii="BRH Malayalam Extra" w:hAnsi="BRH Malayalam Extra" w:cs="BRH Malayalam Extra"/>
+                <w:sz w:val="40"/>
+                <w:szCs w:val="40"/>
+              </w:rPr>
+              <w:t>M</w:t>
+            </w:r>
+            <w:proofErr w:type="spellEnd"/>
+            <w:r>
+              <w:rPr>
+                <w:rFonts w:ascii="BRH Malayalam Extra" w:hAnsi="BRH Malayalam Extra" w:cs="BRH Malayalam Extra"/>
+                <w:sz w:val="40"/>
+                <w:szCs w:val="40"/>
+              </w:rPr>
+              <w:t>—</w:t>
+            </w:r>
+            <w:proofErr w:type="spellStart"/>
+            <w:r>
+              <w:rPr>
+                <w:rFonts w:ascii="BRH Malayalam Extra" w:hAnsi="BRH Malayalam Extra" w:cs="BRH Malayalam Extra"/>
+                <w:sz w:val="40"/>
+                <w:szCs w:val="40"/>
+              </w:rPr>
+              <w:t>jÇy</w:t>
+            </w:r>
+            <w:proofErr w:type="spellEnd"/>
+            <w:r>
+              <w:rPr>
+                <w:rFonts w:ascii="BRH Malayalam Extra" w:hAnsi="BRH Malayalam Extra" w:cs="BRH Malayalam Extra"/>
                 <w:sz w:val="40"/>
                 <w:szCs w:val="40"/>
               </w:rPr>
@@ -2502,7 +3112,7 @@
         </w:tc>
         <w:tc>
           <w:tcPr>
-            <w:tcW w:w="5954" w:type="dxa"/>
+            <w:tcW w:w="5528" w:type="dxa"/>
             <w:tcBorders>
               <w:top w:val="single" w:sz="4" w:space="0" w:color="000000"/>
               <w:left w:val="single" w:sz="4" w:space="0" w:color="000000"/>
@@ -2514,86 +3124,104 @@
             <w:pPr>
               <w:spacing w:before="0" w:line="240" w:lineRule="auto"/>
               <w:rPr>
-                <w:rFonts w:ascii="BRH Devanagari Extra" w:hAnsi="BRH Devanagari Extra" w:cs="BRH Devanagari Extra"/>
+                <w:rFonts w:ascii="BRH Malayalam Extra" w:hAnsi="BRH Malayalam Extra" w:cs="BRH Malayalam Extra"/>
                 <w:color w:val="000000"/>
                 <w:sz w:val="40"/>
-                <w:szCs w:val="34"/>
-              </w:rPr>
-            </w:pPr>
-            <w:proofErr w:type="spellStart"/>
-            <w:r>
-              <w:rPr>
-                <w:rFonts w:ascii="BRH Malayalam Extra" w:hAnsi="BRH Malayalam Extra" w:cs="BRH Malayalam Extra"/>
-                <w:color w:val="000000"/>
-                <w:sz w:val="40"/>
-                <w:szCs w:val="40"/>
-              </w:rPr>
-              <w:t>si</w:t>
-            </w:r>
-            <w:proofErr w:type="spellEnd"/>
-            <w:r>
-              <w:rPr>
-                <w:rFonts w:ascii="BRH Malayalam Extra" w:hAnsi="BRH Malayalam Extra" w:cs="BRH Malayalam Extra"/>
-                <w:color w:val="000000"/>
-                <w:sz w:val="40"/>
-                <w:szCs w:val="40"/>
-              </w:rPr>
-              <w:t>—ª</w:t>
-            </w:r>
-            <w:proofErr w:type="spellStart"/>
-            <w:r>
-              <w:rPr>
-                <w:rFonts w:ascii="BRH Malayalam Extra" w:hAnsi="BRH Malayalam Extra" w:cs="BRH Malayalam Extra"/>
-                <w:color w:val="000000"/>
-                <w:sz w:val="40"/>
-                <w:szCs w:val="40"/>
-              </w:rPr>
-              <w:t>Æ</w:t>
-            </w:r>
-            <w:r>
-              <w:rPr>
-                <w:rFonts w:ascii="BRH Malayalam Extra" w:hAnsi="BRH Malayalam Extra" w:cs="BRH Malayalam Extra"/>
-                <w:color w:val="000000"/>
+                <w:szCs w:val="40"/>
+              </w:rPr>
+            </w:pPr>
+            <w:proofErr w:type="spellStart"/>
+            <w:r>
+              <w:rPr>
+                <w:rFonts w:ascii="BRH Malayalam Extra" w:hAnsi="BRH Malayalam Extra" w:cs="BRH Malayalam Extra"/>
+                <w:sz w:val="40"/>
+                <w:szCs w:val="40"/>
+              </w:rPr>
+              <w:t>dyty</w:t>
+            </w:r>
+            <w:proofErr w:type="spellEnd"/>
+            <w:r>
+              <w:rPr>
+                <w:rFonts w:ascii="BRH Malayalam Extra" w:hAnsi="BRH Malayalam Extra" w:cs="BRH Malayalam Extra"/>
+                <w:sz w:val="40"/>
+                <w:szCs w:val="40"/>
+              </w:rPr>
+              <w:t>—</w:t>
+            </w:r>
+            <w:proofErr w:type="spellStart"/>
+            <w:r>
+              <w:rPr>
+                <w:rFonts w:ascii="BRH Malayalam Extra" w:hAnsi="BRH Malayalam Extra" w:cs="BRH Malayalam Extra"/>
+                <w:sz w:val="40"/>
+                <w:szCs w:val="40"/>
+              </w:rPr>
+              <w:t>Zx</w:t>
+            </w:r>
+            <w:proofErr w:type="spellEnd"/>
+            <w:r>
+              <w:rPr>
+                <w:rFonts w:ascii="BRH Malayalam Extra" w:hAnsi="BRH Malayalam Extra" w:cs="BRH Malayalam Extra"/>
+                <w:sz w:val="34"/>
+                <w:szCs w:val="40"/>
+              </w:rPr>
+              <w:t>–</w:t>
+            </w:r>
+            <w:r>
+              <w:rPr>
+                <w:rFonts w:ascii="BRH Malayalam Extra" w:hAnsi="BRH Malayalam Extra" w:cs="BRH Malayalam Extra"/>
+                <w:sz w:val="40"/>
+                <w:szCs w:val="40"/>
+              </w:rPr>
+              <w:t xml:space="preserve"> ¥</w:t>
+            </w:r>
+            <w:proofErr w:type="spellStart"/>
+            <w:r>
+              <w:rPr>
+                <w:rFonts w:ascii="BRH Malayalam Extra" w:hAnsi="BRH Malayalam Extra" w:cs="BRH Malayalam Extra"/>
+                <w:sz w:val="40"/>
+                <w:szCs w:val="40"/>
+              </w:rPr>
+              <w:t>d</w:t>
+            </w:r>
+            <w:r>
+              <w:rPr>
+                <w:rFonts w:ascii="BRH Malayalam Extra" w:hAnsi="BRH Malayalam Extra" w:cs="BRH Malayalam Extra"/>
                 <w:sz w:val="40"/>
                 <w:szCs w:val="40"/>
                 <w:highlight w:val="green"/>
               </w:rPr>
-              <w:t>j</w:t>
-            </w:r>
-            <w:r>
-              <w:rPr>
-                <w:rFonts w:ascii="BRH Malayalam Extra" w:hAnsi="BRH Malayalam Extra" w:cs="BRH Malayalam Extra"/>
-                <w:color w:val="000000"/>
-                <w:sz w:val="40"/>
-                <w:szCs w:val="40"/>
-              </w:rPr>
-              <w:t>Ç</w:t>
-            </w:r>
-            <w:proofErr w:type="spellEnd"/>
-            <w:r>
-              <w:rPr>
-                <w:rFonts w:ascii="BRH Malayalam Extra" w:hAnsi="BRH Malayalam Extra" w:cs="BRH Malayalam Extra"/>
-                <w:color w:val="000000"/>
-                <w:sz w:val="40"/>
-                <w:szCs w:val="40"/>
-              </w:rPr>
-              <w:t xml:space="preserve">¡ </w:t>
-            </w:r>
-            <w:proofErr w:type="spellStart"/>
-            <w:r>
-              <w:rPr>
-                <w:rFonts w:ascii="BRH Malayalam Extra" w:hAnsi="BRH Malayalam Extra" w:cs="BRH Malayalam Extra"/>
-                <w:color w:val="000000"/>
-                <w:sz w:val="40"/>
-                <w:szCs w:val="40"/>
-              </w:rPr>
-              <w:t>dJ</w:t>
-            </w:r>
-            <w:proofErr w:type="spellEnd"/>
-            <w:r>
-              <w:rPr>
-                <w:rFonts w:ascii="BRH Malayalam Extra" w:hAnsi="BRH Malayalam Extra" w:cs="BRH Malayalam Extra"/>
-                <w:color w:val="000000"/>
+              <w:t>O</w:t>
+            </w:r>
+            <w:r>
+              <w:rPr>
+                <w:rFonts w:ascii="BRH Malayalam Extra" w:hAnsi="BRH Malayalam Extra" w:cs="BRH Malayalam Extra"/>
+                <w:sz w:val="40"/>
+                <w:szCs w:val="40"/>
+              </w:rPr>
+              <w:t>§M</w:t>
+            </w:r>
+            <w:proofErr w:type="spellEnd"/>
+            <w:r>
+              <w:rPr>
+                <w:rFonts w:ascii="BRH Malayalam Extra" w:hAnsi="BRH Malayalam Extra" w:cs="BRH Malayalam Extra"/>
+                <w:sz w:val="40"/>
+                <w:szCs w:val="40"/>
+              </w:rPr>
+              <w:t>—</w:t>
+            </w:r>
+            <w:proofErr w:type="spellStart"/>
+            <w:r>
+              <w:rPr>
+                <w:rFonts w:ascii="BRH Malayalam Extra" w:hAnsi="BRH Malayalam Extra" w:cs="BRH Malayalam Extra"/>
+                <w:sz w:val="40"/>
+                <w:szCs w:val="40"/>
+              </w:rPr>
+              <w:t>jÇy</w:t>
+            </w:r>
+            <w:proofErr w:type="spellEnd"/>
+            <w:r>
+              <w:rPr>
+                <w:rFonts w:ascii="BRH Malayalam Extra" w:hAnsi="BRH Malayalam Extra" w:cs="BRH Malayalam Extra"/>
                 <w:sz w:val="40"/>
                 <w:szCs w:val="40"/>
               </w:rPr>
@@ -2620,16 +3248,96 @@
             <w:pPr>
               <w:spacing w:before="0" w:line="240" w:lineRule="auto"/>
               <w:rPr>
-                <w:bCs/>
-                <w:sz w:val="28"/>
-                <w:szCs w:val="28"/>
-              </w:rPr>
-            </w:pPr>
+                <w:b/>
+                <w:bCs/>
+                <w:sz w:val="28"/>
+                <w:szCs w:val="28"/>
+              </w:rPr>
+            </w:pPr>
+            <w:r>
+              <w:rPr>
+                <w:b/>
+                <w:bCs/>
+                <w:sz w:val="28"/>
+                <w:szCs w:val="28"/>
+              </w:rPr>
+              <w:t xml:space="preserve">1.39 </w:t>
+            </w:r>
+            <w:proofErr w:type="spellStart"/>
+            <w:r>
+              <w:rPr>
+                <w:b/>
+                <w:bCs/>
+                <w:sz w:val="28"/>
+                <w:szCs w:val="28"/>
+              </w:rPr>
+              <w:t>Pavamaana</w:t>
+            </w:r>
+            <w:proofErr w:type="spellEnd"/>
+            <w:r>
+              <w:rPr>
+                <w:b/>
+                <w:bCs/>
+                <w:sz w:val="28"/>
+                <w:szCs w:val="28"/>
+              </w:rPr>
+              <w:t xml:space="preserve"> </w:t>
+            </w:r>
+            <w:proofErr w:type="spellStart"/>
+            <w:r>
+              <w:rPr>
+                <w:b/>
+                <w:bCs/>
+                <w:sz w:val="28"/>
+                <w:szCs w:val="28"/>
+              </w:rPr>
+              <w:t>Suktam</w:t>
+            </w:r>
+            <w:proofErr w:type="spellEnd"/>
+          </w:p>
+          <w:p>
+            <w:pPr>
+              <w:spacing w:before="0" w:line="240" w:lineRule="auto"/>
+              <w:rPr>
+                <w:b/>
+                <w:bCs/>
+                <w:sz w:val="28"/>
+                <w:szCs w:val="28"/>
+              </w:rPr>
+            </w:pPr>
+            <w:r>
+              <w:rPr>
+                <w:b/>
+                <w:bCs/>
+                <w:sz w:val="28"/>
+                <w:szCs w:val="28"/>
+              </w:rPr>
+              <w:t>Para No. 128</w:t>
+            </w:r>
+          </w:p>
+          <w:p>
+            <w:pPr>
+              <w:spacing w:before="0" w:line="240" w:lineRule="auto"/>
+              <w:rPr>
+                <w:bCs/>
+                <w:sz w:val="28"/>
+                <w:szCs w:val="28"/>
+              </w:rPr>
+            </w:pPr>
+            <w:r>
+              <w:rPr>
+                <w:b/>
+                <w:bCs/>
+                <w:sz w:val="28"/>
+                <w:szCs w:val="28"/>
+              </w:rPr>
+              <w:t>Statement N0.6</w:t>
+            </w:r>
           </w:p>
         </w:tc>
         <w:tc>
           <w:tcPr>
-            <w:tcW w:w="4252" w:type="dxa"/>
+            <w:tcW w:w="4565" w:type="dxa"/>
             <w:tcBorders>
               <w:top w:val="single" w:sz="4" w:space="0" w:color="000000"/>
               <w:left w:val="single" w:sz="4" w:space="0" w:color="000000"/>
@@ -2645,14 +3353,83 @@
                 <w:color w:val="000000"/>
                 <w:sz w:val="40"/>
                 <w:szCs w:val="34"/>
+              </w:rPr>
+            </w:pPr>
+            <w:proofErr w:type="spellStart"/>
+            <w:r>
+              <w:rPr>
+                <w:rFonts w:ascii="BRH Malayalam Extra" w:hAnsi="BRH Malayalam Extra" w:cs="BRH Malayalam Extra"/>
+                <w:color w:val="000000"/>
+                <w:sz w:val="40"/>
+                <w:szCs w:val="40"/>
+              </w:rPr>
+              <w:t>si</w:t>
+            </w:r>
+            <w:proofErr w:type="spellEnd"/>
+            <w:r>
+              <w:rPr>
+                <w:rFonts w:ascii="BRH Malayalam Extra" w:hAnsi="BRH Malayalam Extra" w:cs="BRH Malayalam Extra"/>
+                <w:color w:val="000000"/>
+                <w:sz w:val="40"/>
+                <w:szCs w:val="40"/>
+              </w:rPr>
+              <w:t>—ª</w:t>
+            </w:r>
+            <w:proofErr w:type="spellStart"/>
+            <w:r>
+              <w:rPr>
+                <w:rFonts w:ascii="BRH Malayalam Extra" w:hAnsi="BRH Malayalam Extra" w:cs="BRH Malayalam Extra"/>
+                <w:color w:val="000000"/>
+                <w:sz w:val="40"/>
+                <w:szCs w:val="40"/>
                 <w:highlight w:val="yellow"/>
               </w:rPr>
-            </w:pPr>
+              <w:t>Æõ</w:t>
+            </w:r>
+            <w:r>
+              <w:rPr>
+                <w:rFonts w:ascii="BRH Malayalam Extra" w:hAnsi="BRH Malayalam Extra" w:cs="BRH Malayalam Extra"/>
+                <w:color w:val="000000"/>
+                <w:sz w:val="40"/>
+                <w:szCs w:val="40"/>
+              </w:rPr>
+              <w:t>Ç</w:t>
+            </w:r>
+            <w:proofErr w:type="spellEnd"/>
+            <w:r>
+              <w:rPr>
+                <w:rFonts w:ascii="BRH Malayalam Extra" w:hAnsi="BRH Malayalam Extra" w:cs="BRH Malayalam Extra"/>
+                <w:color w:val="000000"/>
+                <w:sz w:val="40"/>
+                <w:szCs w:val="40"/>
+              </w:rPr>
+              <w:t xml:space="preserve">¡ </w:t>
+            </w:r>
+            <w:proofErr w:type="spellStart"/>
+            <w:r>
+              <w:rPr>
+                <w:rFonts w:ascii="BRH Malayalam Extra" w:hAnsi="BRH Malayalam Extra" w:cs="BRH Malayalam Extra"/>
+                <w:color w:val="000000"/>
+                <w:sz w:val="40"/>
+                <w:szCs w:val="40"/>
+              </w:rPr>
+              <w:t>dJ</w:t>
+            </w:r>
+            <w:proofErr w:type="spellEnd"/>
+            <w:r>
+              <w:rPr>
+                <w:rFonts w:ascii="BRH Malayalam Extra" w:hAnsi="BRH Malayalam Extra" w:cs="BRH Malayalam Extra"/>
+                <w:color w:val="000000"/>
+                <w:sz w:val="40"/>
+                <w:szCs w:val="40"/>
+              </w:rPr>
+              <w:t xml:space="preserve"> |</w:t>
+            </w:r>
           </w:p>
         </w:tc>
         <w:tc>
           <w:tcPr>
-            <w:tcW w:w="5954" w:type="dxa"/>
+            <w:tcW w:w="5528" w:type="dxa"/>
             <w:tcBorders>
               <w:top w:val="single" w:sz="4" w:space="0" w:color="000000"/>
               <w:left w:val="single" w:sz="4" w:space="0" w:color="000000"/>
@@ -2668,9 +3445,87 @@
                 <w:color w:val="000000"/>
                 <w:sz w:val="40"/>
                 <w:szCs w:val="34"/>
+              </w:rPr>
+            </w:pPr>
+            <w:proofErr w:type="spellStart"/>
+            <w:r>
+              <w:rPr>
+                <w:rFonts w:ascii="BRH Malayalam Extra" w:hAnsi="BRH Malayalam Extra" w:cs="BRH Malayalam Extra"/>
+                <w:color w:val="000000"/>
+                <w:sz w:val="40"/>
+                <w:szCs w:val="40"/>
+              </w:rPr>
+              <w:t>si</w:t>
+            </w:r>
+            <w:proofErr w:type="spellEnd"/>
+            <w:r>
+              <w:rPr>
+                <w:rFonts w:ascii="BRH Malayalam Extra" w:hAnsi="BRH Malayalam Extra" w:cs="BRH Malayalam Extra"/>
+                <w:color w:val="000000"/>
+                <w:sz w:val="40"/>
+                <w:szCs w:val="40"/>
+              </w:rPr>
+              <w:t>—ª</w:t>
+            </w:r>
+            <w:proofErr w:type="spellStart"/>
+            <w:r>
+              <w:rPr>
+                <w:rFonts w:ascii="BRH Malayalam Extra" w:hAnsi="BRH Malayalam Extra" w:cs="BRH Malayalam Extra"/>
+                <w:color w:val="000000"/>
+                <w:sz w:val="40"/>
+                <w:szCs w:val="40"/>
+              </w:rPr>
+              <w:t>Æ</w:t>
+            </w:r>
+            <w:r>
+              <w:rPr>
+                <w:rFonts w:ascii="BRH Malayalam Extra" w:hAnsi="BRH Malayalam Extra" w:cs="BRH Malayalam Extra"/>
+                <w:color w:val="000000"/>
+                <w:sz w:val="40"/>
+                <w:szCs w:val="40"/>
                 <w:highlight w:val="green"/>
               </w:rPr>
-            </w:pPr>
+              <w:t>j</w:t>
+            </w:r>
+            <w:r>
+              <w:rPr>
+                <w:rFonts w:ascii="BRH Malayalam Extra" w:hAnsi="BRH Malayalam Extra" w:cs="BRH Malayalam Extra"/>
+                <w:color w:val="000000"/>
+                <w:sz w:val="40"/>
+                <w:szCs w:val="40"/>
+              </w:rPr>
+              <w:t>Ç</w:t>
+            </w:r>
+            <w:proofErr w:type="spellEnd"/>
+            <w:r>
+              <w:rPr>
+                <w:rFonts w:ascii="BRH Malayalam Extra" w:hAnsi="BRH Malayalam Extra" w:cs="BRH Malayalam Extra"/>
+                <w:color w:val="000000"/>
+                <w:sz w:val="40"/>
+                <w:szCs w:val="40"/>
+              </w:rPr>
+              <w:t xml:space="preserve">¡ </w:t>
+            </w:r>
+            <w:proofErr w:type="spellStart"/>
+            <w:r>
+              <w:rPr>
+                <w:rFonts w:ascii="BRH Malayalam Extra" w:hAnsi="BRH Malayalam Extra" w:cs="BRH Malayalam Extra"/>
+                <w:color w:val="000000"/>
+                <w:sz w:val="40"/>
+                <w:szCs w:val="40"/>
+              </w:rPr>
+              <w:t>dJ</w:t>
+            </w:r>
+            <w:proofErr w:type="spellEnd"/>
+            <w:r>
+              <w:rPr>
+                <w:rFonts w:ascii="BRH Malayalam Extra" w:hAnsi="BRH Malayalam Extra" w:cs="BRH Malayalam Extra"/>
+                <w:color w:val="000000"/>
+                <w:sz w:val="40"/>
+                <w:szCs w:val="40"/>
+              </w:rPr>
+              <w:t xml:space="preserve"> |</w:t>
+            </w:r>
           </w:p>
         </w:tc>
       </w:tr>
@@ -2701,7 +3556,7 @@
         </w:tc>
         <w:tc>
           <w:tcPr>
-            <w:tcW w:w="4252" w:type="dxa"/>
+            <w:tcW w:w="4565" w:type="dxa"/>
             <w:tcBorders>
               <w:top w:val="single" w:sz="4" w:space="0" w:color="000000"/>
               <w:left w:val="single" w:sz="4" w:space="0" w:color="000000"/>
@@ -2724,7 +3579,7 @@
         </w:tc>
         <w:tc>
           <w:tcPr>
-            <w:tcW w:w="5954" w:type="dxa"/>
+            <w:tcW w:w="5528" w:type="dxa"/>
             <w:tcBorders>
               <w:top w:val="single" w:sz="4" w:space="0" w:color="000000"/>
               <w:left w:val="single" w:sz="4" w:space="0" w:color="000000"/>
@@ -2773,7 +3628,7 @@
         </w:tc>
         <w:tc>
           <w:tcPr>
-            <w:tcW w:w="4252" w:type="dxa"/>
+            <w:tcW w:w="4565" w:type="dxa"/>
             <w:tcBorders>
               <w:top w:val="single" w:sz="4" w:space="0" w:color="000000"/>
               <w:left w:val="single" w:sz="4" w:space="0" w:color="000000"/>
@@ -2796,7 +3651,7 @@
         </w:tc>
         <w:tc>
           <w:tcPr>
-            <w:tcW w:w="5954" w:type="dxa"/>
+            <w:tcW w:w="5528" w:type="dxa"/>
             <w:tcBorders>
               <w:top w:val="single" w:sz="4" w:space="0" w:color="000000"/>
               <w:left w:val="single" w:sz="4" w:space="0" w:color="000000"/>
@@ -3086,6 +3941,7 @@
                 <w:sz w:val="28"/>
                 <w:szCs w:val="28"/>
               </w:rPr>
+              <w:lastRenderedPageBreak/>
               <w:t>1.</w:t>
             </w:r>
             <w:r>
@@ -3333,7 +4189,6 @@
                 <w:sz w:val="28"/>
                 <w:szCs w:val="28"/>
               </w:rPr>
-              <w:lastRenderedPageBreak/>
               <w:t>1.</w:t>
             </w:r>
             <w:r>
@@ -5279,6 +6134,7 @@
                 <w:sz w:val="28"/>
                 <w:szCs w:val="28"/>
               </w:rPr>
+              <w:lastRenderedPageBreak/>
               <w:t>1.</w:t>
             </w:r>
             <w:r>
@@ -5678,7 +6534,6 @@
                 <w:sz w:val="28"/>
                 <w:szCs w:val="28"/>
               </w:rPr>
-              <w:lastRenderedPageBreak/>
               <w:t>1.</w:t>
             </w:r>
             <w:r>
@@ -7146,6 +8001,7 @@
                 <w:sz w:val="28"/>
                 <w:szCs w:val="28"/>
               </w:rPr>
+              <w:lastRenderedPageBreak/>
               <w:t xml:space="preserve">1.38 </w:t>
             </w:r>
             <w:proofErr w:type="spellStart"/>
@@ -8138,6 +8994,7 @@
                 <w:szCs w:val="32"/>
                 <w:lang w:eastAsia="x-none" w:bidi="hi-IN"/>
               </w:rPr>
+              <w:lastRenderedPageBreak/>
               <w:t>1.21 1.21</w:t>
             </w:r>
             <w:proofErr w:type="spellStart"/>
@@ -8921,7 +9778,6 @@
                 <w:sz w:val="28"/>
                 <w:szCs w:val="28"/>
               </w:rPr>
-              <w:lastRenderedPageBreak/>
               <w:t xml:space="preserve">1.32 </w:t>
             </w:r>
             <w:proofErr w:type="spellStart"/>
@@ -10044,6 +10900,7 @@
                 <w:sz w:val="28"/>
                 <w:szCs w:val="28"/>
               </w:rPr>
+              <w:lastRenderedPageBreak/>
               <w:t xml:space="preserve">1.17 </w:t>
             </w:r>
             <w:proofErr w:type="spellStart"/>
@@ -10793,7 +11650,6 @@
                 <w:sz w:val="28"/>
                 <w:szCs w:val="28"/>
               </w:rPr>
-              <w:lastRenderedPageBreak/>
               <w:t xml:space="preserve">1.32 </w:t>
             </w:r>
             <w:proofErr w:type="spellStart"/>
@@ -12159,6 +13015,7 @@
                 <w:sz w:val="28"/>
                 <w:szCs w:val="28"/>
               </w:rPr>
+              <w:lastRenderedPageBreak/>
               <w:t xml:space="preserve">1.36 </w:t>
             </w:r>
             <w:proofErr w:type="spellStart"/>
@@ -12746,7 +13603,6 @@
                 <w:sz w:val="28"/>
                 <w:szCs w:val="28"/>
               </w:rPr>
-              <w:lastRenderedPageBreak/>
               <w:t>ahOratrau</w:t>
             </w:r>
             <w:proofErr w:type="spellEnd"/>
@@ -12863,7 +13719,6 @@
                 <w:sz w:val="40"/>
                 <w:szCs w:val="40"/>
               </w:rPr>
-              <w:lastRenderedPageBreak/>
               <w:t>s¡–</w:t>
             </w:r>
             <w:proofErr w:type="spellStart"/>
@@ -12958,7 +13813,6 @@
                 <w:szCs w:val="40"/>
                 <w:highlight w:val="yellow"/>
               </w:rPr>
-              <w:lastRenderedPageBreak/>
               <w:t>b</w:t>
             </w:r>
             <w:r>
@@ -13009,7 +13863,6 @@
                 <w:sz w:val="40"/>
                 <w:szCs w:val="40"/>
               </w:rPr>
-              <w:lastRenderedPageBreak/>
               <w:t>s¡–</w:t>
             </w:r>
             <w:proofErr w:type="spellStart"/>
@@ -13104,7 +13957,6 @@
                 <w:sz w:val="40"/>
                 <w:szCs w:val="40"/>
               </w:rPr>
-              <w:lastRenderedPageBreak/>
               <w:t>b</w:t>
             </w:r>
             <w:r>
@@ -13168,7 +14020,6 @@
                 <w:sz w:val="28"/>
                 <w:szCs w:val="28"/>
               </w:rPr>
-              <w:lastRenderedPageBreak/>
               <w:t>Para 121</w:t>
             </w:r>
           </w:p>
@@ -13817,6 +14668,7 @@
         <w:rPr>
           <w:bCs/>
         </w:rPr>
+        <w:lastRenderedPageBreak/>
         <w:t>(ignore those which are already incorporated in your book’s version and date)</w:t>
       </w:r>
     </w:p>
@@ -14280,7 +15132,6 @@
                 <w:sz w:val="28"/>
                 <w:szCs w:val="28"/>
               </w:rPr>
-              <w:lastRenderedPageBreak/>
               <w:t>Para No 20A</w:t>
             </w:r>
           </w:p>
@@ -14305,7 +15156,6 @@
                 <w:sz w:val="40"/>
                 <w:szCs w:val="40"/>
               </w:rPr>
-              <w:lastRenderedPageBreak/>
               <w:t>Z</w:t>
             </w:r>
             <w:r>
@@ -15897,6 +16747,7 @@
                 <w:sz w:val="28"/>
                 <w:szCs w:val="28"/>
               </w:rPr>
+              <w:lastRenderedPageBreak/>
               <w:t>Para 49</w:t>
             </w:r>
           </w:p>
@@ -15932,6 +16783,7 @@
                 <w:sz w:val="40"/>
                 <w:szCs w:val="40"/>
               </w:rPr>
+              <w:lastRenderedPageBreak/>
               <w:t>C¥öÉ</w:t>
             </w:r>
             <w:r>
@@ -16640,7 +17492,6 @@
                 <w:sz w:val="28"/>
                 <w:szCs w:val="28"/>
               </w:rPr>
-              <w:lastRenderedPageBreak/>
               <w:t xml:space="preserve">1.27 </w:t>
             </w:r>
             <w:proofErr w:type="spellStart"/>
@@ -27825,7 +28676,7 @@
 </file>
 
 <file path=customXml/itemProps1.xml><?xml version="1.0" encoding="utf-8"?>
-<ds:datastoreItem xmlns:ds="http://schemas.openxmlformats.org/officeDocument/2006/customXml" ds:itemID="{21C2A757-D2F4-42B0-8AD2-F8EABF9D20FA}">
+<ds:datastoreItem xmlns:ds="http://schemas.openxmlformats.org/officeDocument/2006/customXml" ds:itemID="{56DC70C4-1AD4-4159-9529-4E5330069DCC}">
   <ds:schemaRefs>
     <ds:schemaRef ds:uri="http://schemas.openxmlformats.org/officeDocument/2006/bibliography"/>
   </ds:schemaRefs>

</xml_diff>

<commit_message>
nmv 16 07 2022
</commit_message>
<xml_diff>
--- a/udaka-shAnti/US Malayalam Corrections.docx
+++ b/udaka-shAnti/US Malayalam Corrections.docx
@@ -853,6 +853,7 @@
               <w:rPr>
                 <w:b/>
                 <w:bCs/>
+                <w:color w:val="FF0000"/>
                 <w:sz w:val="28"/>
                 <w:szCs w:val="28"/>
               </w:rPr>
@@ -861,10 +862,346 @@
               <w:rPr>
                 <w:b/>
                 <w:bCs/>
-                <w:sz w:val="28"/>
-                <w:szCs w:val="28"/>
-              </w:rPr>
-              <w:t xml:space="preserve">1.13 – </w:t>
+                <w:color w:val="FF0000"/>
+                <w:sz w:val="28"/>
+                <w:szCs w:val="28"/>
+              </w:rPr>
+              <w:t xml:space="preserve">1.12 – </w:t>
+            </w:r>
+            <w:proofErr w:type="spellStart"/>
+            <w:r>
+              <w:rPr>
+                <w:b/>
+                <w:bCs/>
+                <w:color w:val="FF0000"/>
+                <w:sz w:val="28"/>
+                <w:szCs w:val="28"/>
+              </w:rPr>
+              <w:t>RashtraBrutam</w:t>
+            </w:r>
+            <w:proofErr w:type="spellEnd"/>
+            <w:r>
+              <w:rPr>
+                <w:b/>
+                <w:bCs/>
+                <w:color w:val="FF0000"/>
+                <w:sz w:val="28"/>
+                <w:szCs w:val="28"/>
+              </w:rPr>
+              <w:t xml:space="preserve"> </w:t>
+            </w:r>
+          </w:p>
+          <w:p>
+            <w:pPr>
+              <w:spacing w:before="0" w:line="240" w:lineRule="auto"/>
+              <w:rPr>
+                <w:b/>
+                <w:bCs/>
+                <w:color w:val="FF0000"/>
+                <w:sz w:val="28"/>
+                <w:szCs w:val="28"/>
+              </w:rPr>
+            </w:pPr>
+            <w:r>
+              <w:rPr>
+                <w:b/>
+                <w:bCs/>
+                <w:color w:val="FF0000"/>
+                <w:sz w:val="28"/>
+                <w:szCs w:val="28"/>
+              </w:rPr>
+              <w:t xml:space="preserve">(Non </w:t>
+            </w:r>
+            <w:proofErr w:type="spellStart"/>
+            <w:r>
+              <w:rPr>
+                <w:b/>
+                <w:bCs/>
+                <w:color w:val="FF0000"/>
+                <w:sz w:val="28"/>
+                <w:szCs w:val="28"/>
+              </w:rPr>
+              <w:t>AnuShagam</w:t>
+            </w:r>
+            <w:proofErr w:type="spellEnd"/>
+            <w:r>
+              <w:rPr>
+                <w:b/>
+                <w:bCs/>
+                <w:color w:val="FF0000"/>
+                <w:sz w:val="28"/>
+                <w:szCs w:val="28"/>
+              </w:rPr>
+              <w:t xml:space="preserve"> Part)</w:t>
+            </w:r>
+          </w:p>
+          <w:p>
+            <w:pPr>
+              <w:spacing w:before="0" w:line="240" w:lineRule="auto"/>
+              <w:rPr>
+                <w:b/>
+                <w:bCs/>
+                <w:color w:val="FF0000"/>
+                <w:sz w:val="28"/>
+                <w:szCs w:val="28"/>
+              </w:rPr>
+            </w:pPr>
+            <w:r>
+              <w:rPr>
+                <w:b/>
+                <w:bCs/>
+                <w:color w:val="FF0000"/>
+                <w:sz w:val="28"/>
+                <w:szCs w:val="28"/>
+              </w:rPr>
+              <w:t>Towards last</w:t>
+            </w:r>
+          </w:p>
+          <w:p>
+            <w:pPr>
+              <w:spacing w:before="0" w:line="240" w:lineRule="auto"/>
+              <w:rPr>
+                <w:b/>
+                <w:bCs/>
+                <w:sz w:val="28"/>
+                <w:szCs w:val="28"/>
+              </w:rPr>
+            </w:pPr>
+            <w:r>
+              <w:rPr>
+                <w:b/>
+                <w:bCs/>
+                <w:color w:val="FF0000"/>
+                <w:sz w:val="28"/>
+                <w:szCs w:val="28"/>
+              </w:rPr>
+              <w:t>Para 20.9</w:t>
+            </w:r>
+            <w:bookmarkStart w:id="0" w:name="_GoBack"/>
+            <w:bookmarkEnd w:id="0"/>
+          </w:p>
+        </w:tc>
+        <w:tc>
+          <w:tcPr>
+            <w:tcW w:w="4565" w:type="dxa"/>
+          </w:tcPr>
+          <w:p>
+            <w:pPr>
+              <w:widowControl w:val="0"/>
+              <w:autoSpaceDE w:val="0"/>
+              <w:autoSpaceDN w:val="0"/>
+              <w:adjustRightInd w:val="0"/>
+              <w:spacing w:line="252" w:lineRule="auto"/>
+              <w:ind w:right="-164"/>
+              <w:rPr>
+                <w:rFonts w:ascii="BRH Malayalam Extra" w:hAnsi="BRH Malayalam Extra" w:cs="BRH Malayalam Extra"/>
+                <w:sz w:val="40"/>
+                <w:szCs w:val="40"/>
+              </w:rPr>
+            </w:pPr>
+            <w:proofErr w:type="spellStart"/>
+            <w:r>
+              <w:rPr>
+                <w:rFonts w:ascii="BRH Malayalam Extra" w:hAnsi="BRH Malayalam Extra" w:cs="BRH Malayalam Extra"/>
+                <w:sz w:val="40"/>
+                <w:szCs w:val="40"/>
+              </w:rPr>
+              <w:t>ögÖ</w:t>
+            </w:r>
+            <w:proofErr w:type="spellEnd"/>
+            <w:r>
+              <w:rPr>
+                <w:rFonts w:ascii="BRH Malayalam Extra" w:hAnsi="BRH Malayalam Extra" w:cs="BRH Malayalam Extra"/>
+                <w:sz w:val="40"/>
+                <w:szCs w:val="40"/>
+              </w:rPr>
+              <w:t>— ±</w:t>
+            </w:r>
+            <w:r>
+              <w:rPr>
+                <w:rFonts w:ascii="BRH Malayalam Extra" w:hAnsi="BRH Malayalam Extra" w:cs="BRH Malayalam Extra"/>
+                <w:sz w:val="34"/>
+                <w:szCs w:val="40"/>
+              </w:rPr>
+              <w:t>–</w:t>
+            </w:r>
+            <w:proofErr w:type="spellStart"/>
+            <w:r>
+              <w:rPr>
+                <w:rFonts w:ascii="BRH Malayalam Extra" w:hAnsi="BRH Malayalam Extra" w:cs="BRH Malayalam Extra"/>
+                <w:sz w:val="40"/>
+                <w:szCs w:val="40"/>
+              </w:rPr>
+              <w:t>öZI</w:t>
+            </w:r>
+            <w:proofErr w:type="spellEnd"/>
+            <w:r>
+              <w:rPr>
+                <w:rFonts w:ascii="BRH Malayalam Extra" w:hAnsi="BRH Malayalam Extra" w:cs="BRH Malayalam Extra"/>
+                <w:sz w:val="40"/>
+                <w:szCs w:val="40"/>
+              </w:rPr>
+              <w:t xml:space="preserve"> ex—</w:t>
+            </w:r>
+            <w:r>
+              <w:rPr>
+                <w:rFonts w:ascii="BRH Malayalam Extra" w:hAnsi="BRH Malayalam Extra" w:cs="BRH Malayalam Extra"/>
+                <w:sz w:val="40"/>
+                <w:szCs w:val="40"/>
+                <w:highlight w:val="yellow"/>
+              </w:rPr>
+              <w:t>Z¡</w:t>
+            </w:r>
+            <w:r>
+              <w:rPr>
+                <w:rFonts w:ascii="BRH Malayalam Extra" w:hAnsi="BRH Malayalam Extra" w:cs="BRH Malayalam Extra"/>
+                <w:sz w:val="40"/>
+                <w:szCs w:val="40"/>
+              </w:rPr>
+              <w:t xml:space="preserve"> </w:t>
+            </w:r>
+            <w:proofErr w:type="spellStart"/>
+            <w:r>
+              <w:rPr>
+                <w:rFonts w:ascii="BRH Malayalam Extra" w:hAnsi="BRH Malayalam Extra" w:cs="BRH Malayalam Extra"/>
+                <w:sz w:val="40"/>
+                <w:szCs w:val="40"/>
+              </w:rPr>
+              <w:t>Zx</w:t>
+            </w:r>
+            <w:proofErr w:type="spellEnd"/>
+          </w:p>
+        </w:tc>
+        <w:tc>
+          <w:tcPr>
+            <w:tcW w:w="5528" w:type="dxa"/>
+          </w:tcPr>
+          <w:p>
+            <w:pPr>
+              <w:spacing w:before="0" w:line="240" w:lineRule="auto"/>
+              <w:rPr>
+                <w:rFonts w:ascii="BRH Malayalam Extra" w:hAnsi="BRH Malayalam Extra" w:cs="BRH Malayalam Extra"/>
+                <w:sz w:val="40"/>
+                <w:szCs w:val="40"/>
+              </w:rPr>
+            </w:pPr>
+            <w:proofErr w:type="spellStart"/>
+            <w:r>
+              <w:rPr>
+                <w:rFonts w:ascii="BRH Malayalam Extra" w:hAnsi="BRH Malayalam Extra" w:cs="BRH Malayalam Extra"/>
+                <w:sz w:val="40"/>
+                <w:szCs w:val="40"/>
+              </w:rPr>
+              <w:t>ögÖ</w:t>
+            </w:r>
+            <w:proofErr w:type="spellEnd"/>
+            <w:r>
+              <w:rPr>
+                <w:rFonts w:ascii="BRH Malayalam Extra" w:hAnsi="BRH Malayalam Extra" w:cs="BRH Malayalam Extra"/>
+                <w:sz w:val="40"/>
+                <w:szCs w:val="40"/>
+              </w:rPr>
+              <w:t>— ±</w:t>
+            </w:r>
+            <w:r>
+              <w:rPr>
+                <w:rFonts w:ascii="BRH Malayalam Extra" w:hAnsi="BRH Malayalam Extra" w:cs="BRH Malayalam Extra"/>
+                <w:sz w:val="34"/>
+                <w:szCs w:val="40"/>
+              </w:rPr>
+              <w:t>–</w:t>
+            </w:r>
+            <w:proofErr w:type="spellStart"/>
+            <w:r>
+              <w:rPr>
+                <w:rFonts w:ascii="BRH Malayalam Extra" w:hAnsi="BRH Malayalam Extra" w:cs="BRH Malayalam Extra"/>
+                <w:sz w:val="40"/>
+                <w:szCs w:val="40"/>
+              </w:rPr>
+              <w:t>öZI</w:t>
+            </w:r>
+            <w:proofErr w:type="spellEnd"/>
+            <w:r>
+              <w:rPr>
+                <w:rFonts w:ascii="BRH Malayalam Extra" w:hAnsi="BRH Malayalam Extra" w:cs="BRH Malayalam Extra"/>
+                <w:sz w:val="40"/>
+                <w:szCs w:val="40"/>
+              </w:rPr>
+              <w:t xml:space="preserve"> ex—</w:t>
+            </w:r>
+            <w:r>
+              <w:rPr>
+                <w:rFonts w:ascii="BRH Malayalam Extra" w:hAnsi="BRH Malayalam Extra" w:cs="BRH Malayalam Extra"/>
+                <w:sz w:val="40"/>
+                <w:szCs w:val="40"/>
+                <w:highlight w:val="green"/>
+              </w:rPr>
+              <w:t>Z¡</w:t>
+            </w:r>
+            <w:r>
+              <w:rPr>
+                <w:rFonts w:ascii="BRH Malayalam Extra" w:hAnsi="BRH Malayalam Extra" w:cs="BRH Malayalam Extra"/>
+                <w:sz w:val="34"/>
+                <w:szCs w:val="40"/>
+              </w:rPr>
+              <w:t>–</w:t>
+            </w:r>
+            <w:r>
+              <w:rPr>
+                <w:rFonts w:ascii="BRH Malayalam Extra" w:hAnsi="BRH Malayalam Extra" w:cs="BRH Malayalam Extra"/>
+                <w:sz w:val="40"/>
+                <w:szCs w:val="40"/>
+              </w:rPr>
+              <w:t xml:space="preserve"> </w:t>
+            </w:r>
+            <w:proofErr w:type="spellStart"/>
+            <w:r>
+              <w:rPr>
+                <w:rFonts w:ascii="BRH Malayalam Extra" w:hAnsi="BRH Malayalam Extra" w:cs="BRH Malayalam Extra"/>
+                <w:sz w:val="40"/>
+                <w:szCs w:val="40"/>
+              </w:rPr>
+              <w:t>Zx</w:t>
+            </w:r>
+            <w:proofErr w:type="spellEnd"/>
+          </w:p>
+        </w:tc>
+      </w:tr>
+      <w:tr>
+        <w:trPr>
+          <w:trHeight w:val="1126"/>
+        </w:trPr>
+        <w:tc>
+          <w:tcPr>
+            <w:tcW w:w="4019" w:type="dxa"/>
+          </w:tcPr>
+          <w:p>
+            <w:pPr>
+              <w:spacing w:before="0" w:line="240" w:lineRule="auto"/>
+              <w:rPr>
+                <w:b/>
+                <w:bCs/>
+                <w:sz w:val="28"/>
+                <w:szCs w:val="28"/>
+              </w:rPr>
+            </w:pPr>
+            <w:r>
+              <w:rPr>
+                <w:b/>
+                <w:bCs/>
+                <w:sz w:val="28"/>
+                <w:szCs w:val="28"/>
+              </w:rPr>
+              <w:t>1.12</w:t>
+            </w:r>
+            <w:r>
+              <w:rPr>
+                <w:b/>
+                <w:bCs/>
+                <w:sz w:val="28"/>
+                <w:szCs w:val="28"/>
+              </w:rPr>
+              <w:t xml:space="preserve"> – </w:t>
             </w:r>
             <w:proofErr w:type="spellStart"/>
             <w:r>
@@ -1939,6 +2276,7 @@
                 <w:sz w:val="28"/>
                 <w:szCs w:val="28"/>
               </w:rPr>
+              <w:lastRenderedPageBreak/>
               <w:t xml:space="preserve">1.13 – </w:t>
             </w:r>
             <w:proofErr w:type="spellStart"/>
@@ -2326,7 +2664,6 @@
                 <w:sz w:val="28"/>
                 <w:szCs w:val="28"/>
               </w:rPr>
-              <w:lastRenderedPageBreak/>
               <w:t xml:space="preserve">1.13 – </w:t>
             </w:r>
             <w:proofErr w:type="spellStart"/>
@@ -3709,20 +4046,8 @@
                 <w:sz w:val="28"/>
                 <w:szCs w:val="28"/>
               </w:rPr>
-              <w:t>Statement No.</w:t>
-            </w:r>
-            <w:r>
-              <w:rPr>
-                <w:b/>
-                <w:bCs/>
-                <w:color w:val="FF0000"/>
-                <w:sz w:val="28"/>
-                <w:szCs w:val="28"/>
-              </w:rPr>
-              <w:t>4</w:t>
-            </w:r>
-            <w:bookmarkStart w:id="0" w:name="_GoBack"/>
-            <w:bookmarkEnd w:id="0"/>
+              <w:t>Statement No.4</w:t>
+            </w:r>
           </w:p>
           <w:p>
             <w:pPr>
@@ -4361,7 +4686,7 @@
               <w:rPr>
                 <w:b/>
                 <w:bCs/>
-                <w:sz w:val="28"/>
+                <w:color w:val="FF0000"/>
                 <w:szCs w:val="28"/>
               </w:rPr>
             </w:pPr>
@@ -4369,27 +4694,27 @@
               <w:rPr>
                 <w:b/>
                 <w:bCs/>
-                <w:sz w:val="28"/>
-                <w:szCs w:val="28"/>
-              </w:rPr>
-              <w:t xml:space="preserve">1.39 </w:t>
+                <w:color w:val="FF0000"/>
+                <w:szCs w:val="28"/>
+              </w:rPr>
+              <w:t xml:space="preserve">1.36 &amp; 1.40 </w:t>
             </w:r>
             <w:proofErr w:type="spellStart"/>
             <w:r>
               <w:rPr>
                 <w:b/>
                 <w:bCs/>
-                <w:sz w:val="28"/>
-                <w:szCs w:val="28"/>
-              </w:rPr>
-              <w:t>Pavamaana</w:t>
+                <w:color w:val="FF0000"/>
+                <w:szCs w:val="28"/>
+              </w:rPr>
+              <w:t>Nakshtra</w:t>
             </w:r>
             <w:proofErr w:type="spellEnd"/>
             <w:r>
               <w:rPr>
                 <w:b/>
                 <w:bCs/>
-                <w:sz w:val="28"/>
+                <w:color w:val="FF0000"/>
                 <w:szCs w:val="28"/>
               </w:rPr>
               <w:t xml:space="preserve"> </w:t>
@@ -4399,10 +4724,10 @@
               <w:rPr>
                 <w:b/>
                 <w:bCs/>
-                <w:sz w:val="28"/>
-                <w:szCs w:val="28"/>
-              </w:rPr>
-              <w:t>Suktam</w:t>
+                <w:color w:val="FF0000"/>
+                <w:szCs w:val="28"/>
+              </w:rPr>
+              <w:t>Sooktam</w:t>
             </w:r>
             <w:proofErr w:type="spellEnd"/>
           </w:p>
@@ -4412,6 +4737,7 @@
               <w:rPr>
                 <w:b/>
                 <w:bCs/>
+                <w:color w:val="FF0000"/>
                 <w:sz w:val="28"/>
                 <w:szCs w:val="28"/>
               </w:rPr>
@@ -4420,29 +4746,32 @@
               <w:rPr>
                 <w:b/>
                 <w:bCs/>
-                <w:sz w:val="28"/>
-                <w:szCs w:val="28"/>
-              </w:rPr>
-              <w:t>Para No. 128</w:t>
-            </w:r>
-          </w:p>
-          <w:p>
-            <w:pPr>
-              <w:spacing w:before="0" w:line="240" w:lineRule="auto"/>
-              <w:rPr>
-                <w:bCs/>
-                <w:sz w:val="28"/>
-                <w:szCs w:val="28"/>
-              </w:rPr>
-            </w:pPr>
-            <w:r>
+                <w:color w:val="FF0000"/>
+                <w:sz w:val="28"/>
+                <w:szCs w:val="28"/>
+              </w:rPr>
+              <w:t>Statement No.6</w:t>
+            </w:r>
+          </w:p>
+          <w:p>
+            <w:pPr>
+              <w:spacing w:before="0" w:line="240" w:lineRule="auto"/>
               <w:rPr>
                 <w:b/>
                 <w:bCs/>
                 <w:sz w:val="28"/>
                 <w:szCs w:val="28"/>
               </w:rPr>
-              <w:t>Statement N0.6</w:t>
+            </w:pPr>
+            <w:r>
+              <w:rPr>
+                <w:b/>
+                <w:bCs/>
+                <w:color w:val="FF0000"/>
+                <w:sz w:val="28"/>
+                <w:szCs w:val="28"/>
+              </w:rPr>
+              <w:t>Para No.4</w:t>
             </w:r>
           </w:p>
         </w:tc>
@@ -4460,77 +4789,78 @@
             <w:pPr>
               <w:spacing w:before="0" w:line="240" w:lineRule="auto"/>
               <w:rPr>
-                <w:rFonts w:ascii="BRH Devanagari Extra" w:hAnsi="BRH Devanagari Extra" w:cs="BRH Devanagari Extra"/>
+                <w:rFonts w:ascii="BRH Malayalam Extra" w:hAnsi="BRH Malayalam Extra" w:cs="BRH Malayalam Extra"/>
                 <w:color w:val="000000"/>
                 <w:sz w:val="40"/>
-                <w:szCs w:val="34"/>
-              </w:rPr>
-            </w:pPr>
-            <w:proofErr w:type="spellStart"/>
-            <w:r>
-              <w:rPr>
-                <w:rFonts w:ascii="BRH Malayalam Extra" w:hAnsi="BRH Malayalam Extra" w:cs="BRH Malayalam Extra"/>
-                <w:color w:val="000000"/>
-                <w:sz w:val="40"/>
-                <w:szCs w:val="40"/>
-              </w:rPr>
-              <w:t>si</w:t>
-            </w:r>
-            <w:proofErr w:type="spellEnd"/>
-            <w:r>
-              <w:rPr>
-                <w:rFonts w:ascii="BRH Malayalam Extra" w:hAnsi="BRH Malayalam Extra" w:cs="BRH Malayalam Extra"/>
-                <w:color w:val="000000"/>
-                <w:sz w:val="40"/>
-                <w:szCs w:val="40"/>
-              </w:rPr>
-              <w:t>—ª</w:t>
-            </w:r>
-            <w:proofErr w:type="spellStart"/>
-            <w:r>
-              <w:rPr>
-                <w:rFonts w:ascii="BRH Malayalam Extra" w:hAnsi="BRH Malayalam Extra" w:cs="BRH Malayalam Extra"/>
-                <w:color w:val="000000"/>
+                <w:szCs w:val="40"/>
+              </w:rPr>
+            </w:pPr>
+            <w:proofErr w:type="spellStart"/>
+            <w:r>
+              <w:rPr>
+                <w:rFonts w:ascii="BRH Malayalam Extra" w:hAnsi="BRH Malayalam Extra" w:cs="BRH Malayalam Extra"/>
+                <w:sz w:val="40"/>
+                <w:szCs w:val="40"/>
+              </w:rPr>
+              <w:t>R¡rZx</w:t>
+            </w:r>
+            <w:r>
+              <w:rPr>
+                <w:rFonts w:ascii="BRH Devanagari Extra" w:hAnsi="BRH Devanagari Extra" w:cs="BRH Malayalam Extra"/>
+                <w:sz w:val="32"/>
+                <w:szCs w:val="40"/>
+              </w:rPr>
+              <w:t>óè</w:t>
+            </w:r>
+            <w:proofErr w:type="spellEnd"/>
+            <w:r>
+              <w:rPr>
+                <w:rFonts w:ascii="BRH Malayalam Extra" w:hAnsi="BRH Malayalam Extra" w:cs="BRH Malayalam Extra"/>
+                <w:sz w:val="40"/>
+                <w:szCs w:val="40"/>
+              </w:rPr>
+              <w:t xml:space="preserve"> t</w:t>
+            </w:r>
+            <w:r>
+              <w:rPr>
+                <w:rFonts w:ascii="BRH Malayalam Extra" w:hAnsi="BRH Malayalam Extra" w:cs="BRH Malayalam Extra"/>
+                <w:sz w:val="34"/>
+                <w:szCs w:val="40"/>
+              </w:rPr>
+              <w:t>–</w:t>
+            </w:r>
+            <w:proofErr w:type="spellStart"/>
+            <w:r>
+              <w:rPr>
+                <w:rFonts w:ascii="BRH Malayalam Extra" w:hAnsi="BRH Malayalam Extra" w:cs="BRH Malayalam Extra"/>
+                <w:sz w:val="40"/>
+                <w:szCs w:val="40"/>
+              </w:rPr>
+              <w:t>py</w:t>
+            </w:r>
+            <w:proofErr w:type="spellEnd"/>
+            <w:r>
+              <w:rPr>
+                <w:rFonts w:ascii="BRH Malayalam Extra" w:hAnsi="BRH Malayalam Extra" w:cs="BRH Malayalam Extra"/>
+                <w:sz w:val="40"/>
+                <w:szCs w:val="40"/>
+              </w:rPr>
+              <w:t xml:space="preserve">ª </w:t>
+            </w:r>
+            <w:proofErr w:type="spellStart"/>
+            <w:r>
+              <w:rPr>
+                <w:rFonts w:ascii="BRH Malayalam Extra" w:hAnsi="BRH Malayalam Extra" w:cs="BRH Malayalam Extra"/>
                 <w:sz w:val="40"/>
                 <w:szCs w:val="40"/>
                 <w:highlight w:val="yellow"/>
               </w:rPr>
-              <w:t>Æõ</w:t>
-            </w:r>
-            <w:r>
-              <w:rPr>
-                <w:rFonts w:ascii="BRH Malayalam Extra" w:hAnsi="BRH Malayalam Extra" w:cs="BRH Malayalam Extra"/>
-                <w:color w:val="000000"/>
-                <w:sz w:val="40"/>
-                <w:szCs w:val="40"/>
-              </w:rPr>
-              <w:t>Ç</w:t>
-            </w:r>
-            <w:proofErr w:type="spellEnd"/>
-            <w:r>
-              <w:rPr>
-                <w:rFonts w:ascii="BRH Malayalam Extra" w:hAnsi="BRH Malayalam Extra" w:cs="BRH Malayalam Extra"/>
-                <w:color w:val="000000"/>
-                <w:sz w:val="40"/>
-                <w:szCs w:val="40"/>
-              </w:rPr>
-              <w:t xml:space="preserve">¡ </w:t>
-            </w:r>
-            <w:proofErr w:type="spellStart"/>
-            <w:r>
-              <w:rPr>
-                <w:rFonts w:ascii="BRH Malayalam Extra" w:hAnsi="BRH Malayalam Extra" w:cs="BRH Malayalam Extra"/>
-                <w:color w:val="000000"/>
-                <w:sz w:val="40"/>
-                <w:szCs w:val="40"/>
-              </w:rPr>
               <w:t>dJ</w:t>
             </w:r>
             <w:proofErr w:type="spellEnd"/>
             <w:r>
               <w:rPr>
                 <w:rFonts w:ascii="BRH Malayalam Extra" w:hAnsi="BRH Malayalam Extra" w:cs="BRH Malayalam Extra"/>
-                <w:color w:val="000000"/>
                 <w:sz w:val="40"/>
                 <w:szCs w:val="40"/>
               </w:rPr>
@@ -4552,86 +4882,76 @@
             <w:pPr>
               <w:spacing w:before="0" w:line="240" w:lineRule="auto"/>
               <w:rPr>
-                <w:rFonts w:ascii="BRH Devanagari Extra" w:hAnsi="BRH Devanagari Extra" w:cs="BRH Devanagari Extra"/>
+                <w:rFonts w:ascii="BRH Malayalam Extra" w:hAnsi="BRH Malayalam Extra" w:cs="BRH Malayalam Extra"/>
                 <w:color w:val="000000"/>
                 <w:sz w:val="40"/>
-                <w:szCs w:val="34"/>
-              </w:rPr>
-            </w:pPr>
-            <w:proofErr w:type="spellStart"/>
-            <w:r>
-              <w:rPr>
-                <w:rFonts w:ascii="BRH Malayalam Extra" w:hAnsi="BRH Malayalam Extra" w:cs="BRH Malayalam Extra"/>
-                <w:color w:val="000000"/>
-                <w:sz w:val="40"/>
-                <w:szCs w:val="40"/>
-              </w:rPr>
-              <w:t>si</w:t>
-            </w:r>
-            <w:proofErr w:type="spellEnd"/>
-            <w:r>
-              <w:rPr>
-                <w:rFonts w:ascii="BRH Malayalam Extra" w:hAnsi="BRH Malayalam Extra" w:cs="BRH Malayalam Extra"/>
-                <w:color w:val="000000"/>
-                <w:sz w:val="40"/>
-                <w:szCs w:val="40"/>
-              </w:rPr>
-              <w:t>—ª</w:t>
-            </w:r>
-            <w:proofErr w:type="spellStart"/>
-            <w:r>
-              <w:rPr>
-                <w:rFonts w:ascii="BRH Malayalam Extra" w:hAnsi="BRH Malayalam Extra" w:cs="BRH Malayalam Extra"/>
-                <w:color w:val="000000"/>
-                <w:sz w:val="40"/>
-                <w:szCs w:val="40"/>
-              </w:rPr>
-              <w:t>Æ</w:t>
-            </w:r>
-            <w:r>
-              <w:rPr>
-                <w:rFonts w:ascii="BRH Malayalam Extra" w:hAnsi="BRH Malayalam Extra" w:cs="BRH Malayalam Extra"/>
-                <w:color w:val="000000"/>
+                <w:szCs w:val="40"/>
+              </w:rPr>
+            </w:pPr>
+            <w:proofErr w:type="spellStart"/>
+            <w:r>
+              <w:rPr>
+                <w:rFonts w:ascii="BRH Malayalam Extra" w:hAnsi="BRH Malayalam Extra" w:cs="BRH Malayalam Extra"/>
+                <w:sz w:val="40"/>
+                <w:szCs w:val="40"/>
+              </w:rPr>
+              <w:t>R¡rZx</w:t>
+            </w:r>
+            <w:r>
+              <w:rPr>
+                <w:rFonts w:ascii="BRH Devanagari Extra" w:hAnsi="BRH Devanagari Extra" w:cs="BRH Malayalam Extra"/>
+                <w:sz w:val="32"/>
+                <w:szCs w:val="40"/>
+              </w:rPr>
+              <w:t>óè</w:t>
+            </w:r>
+            <w:proofErr w:type="spellEnd"/>
+            <w:r>
+              <w:rPr>
+                <w:rFonts w:ascii="BRH Malayalam Extra" w:hAnsi="BRH Malayalam Extra" w:cs="BRH Malayalam Extra"/>
+                <w:sz w:val="40"/>
+                <w:szCs w:val="40"/>
+              </w:rPr>
+              <w:t xml:space="preserve"> t</w:t>
+            </w:r>
+            <w:r>
+              <w:rPr>
+                <w:rFonts w:ascii="BRH Malayalam Extra" w:hAnsi="BRH Malayalam Extra" w:cs="BRH Malayalam Extra"/>
+                <w:sz w:val="34"/>
+                <w:szCs w:val="40"/>
+              </w:rPr>
+              <w:t>–</w:t>
+            </w:r>
+            <w:proofErr w:type="spellStart"/>
+            <w:r>
+              <w:rPr>
+                <w:rFonts w:ascii="BRH Malayalam Extra" w:hAnsi="BRH Malayalam Extra" w:cs="BRH Malayalam Extra"/>
+                <w:sz w:val="40"/>
+                <w:szCs w:val="40"/>
+              </w:rPr>
+              <w:t>py</w:t>
+            </w:r>
+            <w:proofErr w:type="spellEnd"/>
+            <w:r>
+              <w:rPr>
+                <w:rFonts w:ascii="BRH Malayalam Extra" w:hAnsi="BRH Malayalam Extra" w:cs="BRH Malayalam Extra"/>
+                <w:sz w:val="40"/>
+                <w:szCs w:val="40"/>
+              </w:rPr>
+              <w:t xml:space="preserve">ª </w:t>
+            </w:r>
+            <w:r>
+              <w:rPr>
+                <w:rFonts w:ascii="BRH Malayalam Extra" w:hAnsi="BRH Malayalam Extra" w:cs="BRH Malayalam Extra"/>
                 <w:sz w:val="40"/>
                 <w:szCs w:val="40"/>
                 <w:highlight w:val="green"/>
               </w:rPr>
-              <w:t>j</w:t>
-            </w:r>
-            <w:r>
-              <w:rPr>
-                <w:rFonts w:ascii="BRH Malayalam Extra" w:hAnsi="BRH Malayalam Extra" w:cs="BRH Malayalam Extra"/>
-                <w:color w:val="000000"/>
-                <w:sz w:val="40"/>
-                <w:szCs w:val="40"/>
-              </w:rPr>
-              <w:t>Ç</w:t>
-            </w:r>
-            <w:proofErr w:type="spellEnd"/>
-            <w:r>
-              <w:rPr>
-                <w:rFonts w:ascii="BRH Malayalam Extra" w:hAnsi="BRH Malayalam Extra" w:cs="BRH Malayalam Extra"/>
-                <w:color w:val="000000"/>
-                <w:sz w:val="40"/>
-                <w:szCs w:val="40"/>
-              </w:rPr>
-              <w:t xml:space="preserve">¡ </w:t>
-            </w:r>
-            <w:proofErr w:type="spellStart"/>
-            <w:r>
-              <w:rPr>
-                <w:rFonts w:ascii="BRH Malayalam Extra" w:hAnsi="BRH Malayalam Extra" w:cs="BRH Malayalam Extra"/>
-                <w:color w:val="000000"/>
-                <w:sz w:val="40"/>
-                <w:szCs w:val="40"/>
-              </w:rPr>
-              <w:t>dJ</w:t>
-            </w:r>
-            <w:proofErr w:type="spellEnd"/>
-            <w:r>
-              <w:rPr>
-                <w:rFonts w:ascii="BRH Malayalam Extra" w:hAnsi="BRH Malayalam Extra" w:cs="BRH Malayalam Extra"/>
-                <w:color w:val="000000"/>
+              <w:t>d—J</w:t>
+            </w:r>
+            <w:r>
+              <w:rPr>
+                <w:rFonts w:ascii="BRH Malayalam Extra" w:hAnsi="BRH Malayalam Extra" w:cs="BRH Malayalam Extra"/>
                 <w:sz w:val="40"/>
                 <w:szCs w:val="40"/>
               </w:rPr>
@@ -4658,11 +4978,91 @@
             <w:pPr>
               <w:spacing w:before="0" w:line="240" w:lineRule="auto"/>
               <w:rPr>
-                <w:bCs/>
-                <w:sz w:val="28"/>
-                <w:szCs w:val="28"/>
-              </w:rPr>
-            </w:pPr>
+                <w:b/>
+                <w:bCs/>
+                <w:sz w:val="28"/>
+                <w:szCs w:val="28"/>
+              </w:rPr>
+            </w:pPr>
+            <w:r>
+              <w:rPr>
+                <w:b/>
+                <w:bCs/>
+                <w:sz w:val="28"/>
+                <w:szCs w:val="28"/>
+              </w:rPr>
+              <w:t xml:space="preserve">1.39 </w:t>
+            </w:r>
+            <w:proofErr w:type="spellStart"/>
+            <w:r>
+              <w:rPr>
+                <w:b/>
+                <w:bCs/>
+                <w:sz w:val="28"/>
+                <w:szCs w:val="28"/>
+              </w:rPr>
+              <w:t>Pavamaana</w:t>
+            </w:r>
+            <w:proofErr w:type="spellEnd"/>
+            <w:r>
+              <w:rPr>
+                <w:b/>
+                <w:bCs/>
+                <w:sz w:val="28"/>
+                <w:szCs w:val="28"/>
+              </w:rPr>
+              <w:t xml:space="preserve"> </w:t>
+            </w:r>
+            <w:proofErr w:type="spellStart"/>
+            <w:r>
+              <w:rPr>
+                <w:b/>
+                <w:bCs/>
+                <w:sz w:val="28"/>
+                <w:szCs w:val="28"/>
+              </w:rPr>
+              <w:t>Suktam</w:t>
+            </w:r>
+            <w:proofErr w:type="spellEnd"/>
+          </w:p>
+          <w:p>
+            <w:pPr>
+              <w:spacing w:before="0" w:line="240" w:lineRule="auto"/>
+              <w:rPr>
+                <w:b/>
+                <w:bCs/>
+                <w:sz w:val="28"/>
+                <w:szCs w:val="28"/>
+              </w:rPr>
+            </w:pPr>
+            <w:r>
+              <w:rPr>
+                <w:b/>
+                <w:bCs/>
+                <w:sz w:val="28"/>
+                <w:szCs w:val="28"/>
+              </w:rPr>
+              <w:t>Para No. 128</w:t>
+            </w:r>
+          </w:p>
+          <w:p>
+            <w:pPr>
+              <w:spacing w:before="0" w:line="240" w:lineRule="auto"/>
+              <w:rPr>
+                <w:bCs/>
+                <w:sz w:val="28"/>
+                <w:szCs w:val="28"/>
+              </w:rPr>
+            </w:pPr>
+            <w:r>
+              <w:rPr>
+                <w:b/>
+                <w:bCs/>
+                <w:sz w:val="28"/>
+                <w:szCs w:val="28"/>
+              </w:rPr>
+              <w:t>Statement N0.6</w:t>
+            </w:r>
           </w:p>
         </w:tc>
         <w:tc>
@@ -4683,9 +5083,78 @@
                 <w:color w:val="000000"/>
                 <w:sz w:val="40"/>
                 <w:szCs w:val="34"/>
+              </w:rPr>
+            </w:pPr>
+            <w:proofErr w:type="spellStart"/>
+            <w:r>
+              <w:rPr>
+                <w:rFonts w:ascii="BRH Malayalam Extra" w:hAnsi="BRH Malayalam Extra" w:cs="BRH Malayalam Extra"/>
+                <w:color w:val="000000"/>
+                <w:sz w:val="40"/>
+                <w:szCs w:val="40"/>
+              </w:rPr>
+              <w:t>si</w:t>
+            </w:r>
+            <w:proofErr w:type="spellEnd"/>
+            <w:r>
+              <w:rPr>
+                <w:rFonts w:ascii="BRH Malayalam Extra" w:hAnsi="BRH Malayalam Extra" w:cs="BRH Malayalam Extra"/>
+                <w:color w:val="000000"/>
+                <w:sz w:val="40"/>
+                <w:szCs w:val="40"/>
+              </w:rPr>
+              <w:t>—ª</w:t>
+            </w:r>
+            <w:proofErr w:type="spellStart"/>
+            <w:r>
+              <w:rPr>
+                <w:rFonts w:ascii="BRH Malayalam Extra" w:hAnsi="BRH Malayalam Extra" w:cs="BRH Malayalam Extra"/>
+                <w:color w:val="000000"/>
+                <w:sz w:val="40"/>
+                <w:szCs w:val="40"/>
                 <w:highlight w:val="yellow"/>
               </w:rPr>
-            </w:pPr>
+              <w:t>Æõ</w:t>
+            </w:r>
+            <w:r>
+              <w:rPr>
+                <w:rFonts w:ascii="BRH Malayalam Extra" w:hAnsi="BRH Malayalam Extra" w:cs="BRH Malayalam Extra"/>
+                <w:color w:val="000000"/>
+                <w:sz w:val="40"/>
+                <w:szCs w:val="40"/>
+              </w:rPr>
+              <w:t>Ç</w:t>
+            </w:r>
+            <w:proofErr w:type="spellEnd"/>
+            <w:r>
+              <w:rPr>
+                <w:rFonts w:ascii="BRH Malayalam Extra" w:hAnsi="BRH Malayalam Extra" w:cs="BRH Malayalam Extra"/>
+                <w:color w:val="000000"/>
+                <w:sz w:val="40"/>
+                <w:szCs w:val="40"/>
+              </w:rPr>
+              <w:t xml:space="preserve">¡ </w:t>
+            </w:r>
+            <w:proofErr w:type="spellStart"/>
+            <w:r>
+              <w:rPr>
+                <w:rFonts w:ascii="BRH Malayalam Extra" w:hAnsi="BRH Malayalam Extra" w:cs="BRH Malayalam Extra"/>
+                <w:color w:val="000000"/>
+                <w:sz w:val="40"/>
+                <w:szCs w:val="40"/>
+              </w:rPr>
+              <w:t>dJ</w:t>
+            </w:r>
+            <w:proofErr w:type="spellEnd"/>
+            <w:r>
+              <w:rPr>
+                <w:rFonts w:ascii="BRH Malayalam Extra" w:hAnsi="BRH Malayalam Extra" w:cs="BRH Malayalam Extra"/>
+                <w:color w:val="000000"/>
+                <w:sz w:val="40"/>
+                <w:szCs w:val="40"/>
+              </w:rPr>
+              <w:t xml:space="preserve"> |</w:t>
+            </w:r>
           </w:p>
         </w:tc>
         <w:tc>
@@ -4706,85 +5175,112 @@
                 <w:color w:val="000000"/>
                 <w:sz w:val="40"/>
                 <w:szCs w:val="34"/>
+              </w:rPr>
+            </w:pPr>
+            <w:proofErr w:type="spellStart"/>
+            <w:r>
+              <w:rPr>
+                <w:rFonts w:ascii="BRH Malayalam Extra" w:hAnsi="BRH Malayalam Extra" w:cs="BRH Malayalam Extra"/>
+                <w:color w:val="000000"/>
+                <w:sz w:val="40"/>
+                <w:szCs w:val="40"/>
+              </w:rPr>
+              <w:t>si</w:t>
+            </w:r>
+            <w:proofErr w:type="spellEnd"/>
+            <w:r>
+              <w:rPr>
+                <w:rFonts w:ascii="BRH Malayalam Extra" w:hAnsi="BRH Malayalam Extra" w:cs="BRH Malayalam Extra"/>
+                <w:color w:val="000000"/>
+                <w:sz w:val="40"/>
+                <w:szCs w:val="40"/>
+              </w:rPr>
+              <w:t>—ª</w:t>
+            </w:r>
+            <w:proofErr w:type="spellStart"/>
+            <w:r>
+              <w:rPr>
+                <w:rFonts w:ascii="BRH Malayalam Extra" w:hAnsi="BRH Malayalam Extra" w:cs="BRH Malayalam Extra"/>
+                <w:color w:val="000000"/>
+                <w:sz w:val="40"/>
+                <w:szCs w:val="40"/>
+              </w:rPr>
+              <w:t>Æ</w:t>
+            </w:r>
+            <w:r>
+              <w:rPr>
+                <w:rFonts w:ascii="BRH Malayalam Extra" w:hAnsi="BRH Malayalam Extra" w:cs="BRH Malayalam Extra"/>
+                <w:color w:val="000000"/>
+                <w:sz w:val="40"/>
+                <w:szCs w:val="40"/>
                 <w:highlight w:val="green"/>
               </w:rPr>
-            </w:pPr>
-          </w:p>
-        </w:tc>
-      </w:tr>
-      <w:tr>
-        <w:trPr>
-          <w:trHeight w:val="966"/>
-        </w:trPr>
-        <w:tc>
-          <w:tcPr>
-            <w:tcW w:w="4019" w:type="dxa"/>
-            <w:tcBorders>
-              <w:top w:val="single" w:sz="4" w:space="0" w:color="000000"/>
-              <w:left w:val="single" w:sz="4" w:space="0" w:color="000000"/>
-              <w:bottom w:val="single" w:sz="4" w:space="0" w:color="000000"/>
-              <w:right w:val="single" w:sz="4" w:space="0" w:color="000000"/>
-            </w:tcBorders>
-          </w:tcPr>
-          <w:p>
-            <w:pPr>
-              <w:spacing w:before="0" w:line="240" w:lineRule="auto"/>
-              <w:rPr>
-                <w:bCs/>
-                <w:sz w:val="28"/>
-                <w:szCs w:val="28"/>
-              </w:rPr>
-            </w:pPr>
-          </w:p>
-        </w:tc>
-        <w:tc>
-          <w:tcPr>
-            <w:tcW w:w="4565" w:type="dxa"/>
-            <w:tcBorders>
-              <w:top w:val="single" w:sz="4" w:space="0" w:color="000000"/>
-              <w:left w:val="single" w:sz="4" w:space="0" w:color="000000"/>
-              <w:bottom w:val="single" w:sz="4" w:space="0" w:color="000000"/>
-              <w:right w:val="single" w:sz="4" w:space="0" w:color="000000"/>
-            </w:tcBorders>
-          </w:tcPr>
-          <w:p>
-            <w:pPr>
-              <w:spacing w:before="0" w:line="240" w:lineRule="auto"/>
-              <w:rPr>
-                <w:rFonts w:ascii="BRH Devanagari Extra" w:hAnsi="BRH Devanagari Extra" w:cs="BRH Devanagari Extra"/>
+              <w:t>j</w:t>
+            </w:r>
+            <w:r>
+              <w:rPr>
+                <w:rFonts w:ascii="BRH Malayalam Extra" w:hAnsi="BRH Malayalam Extra" w:cs="BRH Malayalam Extra"/>
                 <w:color w:val="000000"/>
                 <w:sz w:val="40"/>
-                <w:szCs w:val="34"/>
-                <w:highlight w:val="yellow"/>
-              </w:rPr>
-            </w:pPr>
-          </w:p>
-        </w:tc>
-        <w:tc>
-          <w:tcPr>
-            <w:tcW w:w="5528" w:type="dxa"/>
-            <w:tcBorders>
-              <w:top w:val="single" w:sz="4" w:space="0" w:color="000000"/>
-              <w:left w:val="single" w:sz="4" w:space="0" w:color="000000"/>
-              <w:bottom w:val="single" w:sz="4" w:space="0" w:color="000000"/>
-              <w:right w:val="single" w:sz="4" w:space="0" w:color="000000"/>
-            </w:tcBorders>
-          </w:tcPr>
-          <w:p>
-            <w:pPr>
-              <w:spacing w:before="0" w:line="240" w:lineRule="auto"/>
-              <w:rPr>
-                <w:rFonts w:ascii="BRH Devanagari Extra" w:hAnsi="BRH Devanagari Extra" w:cs="BRH Devanagari Extra"/>
+                <w:szCs w:val="40"/>
+              </w:rPr>
+              <w:t>Ç</w:t>
+            </w:r>
+            <w:proofErr w:type="spellEnd"/>
+            <w:r>
+              <w:rPr>
+                <w:rFonts w:ascii="BRH Malayalam Extra" w:hAnsi="BRH Malayalam Extra" w:cs="BRH Malayalam Extra"/>
                 <w:color w:val="000000"/>
                 <w:sz w:val="40"/>
-                <w:szCs w:val="34"/>
-                <w:highlight w:val="green"/>
-              </w:rPr>
-            </w:pPr>
+                <w:szCs w:val="40"/>
+              </w:rPr>
+              <w:t xml:space="preserve">¡ </w:t>
+            </w:r>
+            <w:proofErr w:type="spellStart"/>
+            <w:r>
+              <w:rPr>
+                <w:rFonts w:ascii="BRH Malayalam Extra" w:hAnsi="BRH Malayalam Extra" w:cs="BRH Malayalam Extra"/>
+                <w:color w:val="000000"/>
+                <w:sz w:val="40"/>
+                <w:szCs w:val="40"/>
+              </w:rPr>
+              <w:t>dJ</w:t>
+            </w:r>
+            <w:proofErr w:type="spellEnd"/>
+            <w:r>
+              <w:rPr>
+                <w:rFonts w:ascii="BRH Malayalam Extra" w:hAnsi="BRH Malayalam Extra" w:cs="BRH Malayalam Extra"/>
+                <w:color w:val="000000"/>
+                <w:sz w:val="40"/>
+                <w:szCs w:val="40"/>
+              </w:rPr>
+              <w:t xml:space="preserve"> |</w:t>
+            </w:r>
           </w:p>
         </w:tc>
       </w:tr>
     </w:tbl>
+    <w:p>
+      <w:pPr>
+        <w:spacing w:before="0"/>
+        <w:jc w:val="center"/>
+        <w:rPr>
+          <w:b/>
+          <w:sz w:val="32"/>
+          <w:szCs w:val="32"/>
+          <w:u w:val="single"/>
+        </w:rPr>
+      </w:pPr>
+      <w:r>
+        <w:rPr>
+          <w:b/>
+          <w:sz w:val="32"/>
+          <w:szCs w:val="32"/>
+          <w:u w:val="single"/>
+        </w:rPr>
+        <w:t>==============</w:t>
+      </w:r>
+    </w:p>
     <w:p>
       <w:pPr>
         <w:spacing w:before="0"/>
@@ -6522,6 +7018,7 @@
                 <w:sz w:val="28"/>
                 <w:szCs w:val="28"/>
               </w:rPr>
+              <w:lastRenderedPageBreak/>
               <w:t xml:space="preserve">Para </w:t>
             </w:r>
             <w:r>
@@ -8260,6 +8757,7 @@
                 <w:sz w:val="28"/>
                 <w:szCs w:val="28"/>
               </w:rPr>
+              <w:lastRenderedPageBreak/>
               <w:t>1.</w:t>
             </w:r>
             <w:r>
@@ -8404,7 +8902,6 @@
                 <w:sz w:val="28"/>
                 <w:szCs w:val="28"/>
               </w:rPr>
-              <w:lastRenderedPageBreak/>
               <w:t xml:space="preserve"> Para </w:t>
             </w:r>
             <w:r>
@@ -8446,7 +8943,6 @@
                 <w:sz w:val="40"/>
                 <w:szCs w:val="40"/>
               </w:rPr>
-              <w:lastRenderedPageBreak/>
               <w:t>sûxtx</w:t>
             </w:r>
             <w:proofErr w:type="spellEnd"/>
@@ -9607,6 +10103,7 @@
         <w:rPr>
           <w:bCs/>
         </w:rPr>
+        <w:lastRenderedPageBreak/>
         <w:t xml:space="preserve">Learners </w:t>
       </w:r>
       <w:r>
@@ -9705,7 +10202,6 @@
                 <w:sz w:val="32"/>
                 <w:szCs w:val="32"/>
               </w:rPr>
-              <w:lastRenderedPageBreak/>
               <w:t>Reference</w:t>
             </w:r>
           </w:p>
@@ -9730,7 +10226,6 @@
                 <w:sz w:val="32"/>
                 <w:szCs w:val="32"/>
               </w:rPr>
-              <w:lastRenderedPageBreak/>
               <w:t>As Printed</w:t>
             </w:r>
           </w:p>
@@ -11823,6 +12318,7 @@
           <w:b/>
           <w:bCs/>
         </w:rPr>
+        <w:lastRenderedPageBreak/>
         <w:t xml:space="preserve">Learners </w:t>
       </w:r>
       <w:r>
@@ -11908,7 +12404,6 @@
                 <w:sz w:val="32"/>
                 <w:szCs w:val="32"/>
               </w:rPr>
-              <w:lastRenderedPageBreak/>
               <w:t>Section, Paragraph</w:t>
             </w:r>
           </w:p>
@@ -13469,6 +13964,7 @@
                 <w:sz w:val="28"/>
                 <w:szCs w:val="28"/>
               </w:rPr>
+              <w:lastRenderedPageBreak/>
               <w:t xml:space="preserve">1.34 </w:t>
             </w:r>
             <w:proofErr w:type="spellStart"/>
@@ -13842,7 +14338,6 @@
                 <w:sz w:val="28"/>
                 <w:szCs w:val="28"/>
               </w:rPr>
-              <w:lastRenderedPageBreak/>
               <w:t xml:space="preserve">1.35 </w:t>
             </w:r>
             <w:proofErr w:type="spellStart"/>
@@ -17167,6 +17662,7 @@
                 <w:sz w:val="28"/>
                 <w:szCs w:val="28"/>
               </w:rPr>
+              <w:lastRenderedPageBreak/>
               <w:t xml:space="preserve">1.16 </w:t>
             </w:r>
             <w:proofErr w:type="spellStart"/>
@@ -29785,7 +30281,7 @@
 </file>
 
 <file path=customXml/itemProps1.xml><?xml version="1.0" encoding="utf-8"?>
-<ds:datastoreItem xmlns:ds="http://schemas.openxmlformats.org/officeDocument/2006/customXml" ds:itemID="{E9E4C7DA-C59F-483E-8361-001D1F3F5079}">
+<ds:datastoreItem xmlns:ds="http://schemas.openxmlformats.org/officeDocument/2006/customXml" ds:itemID="{E9C76AB7-DFAE-42DC-98A8-26A43C479A3C}">
   <ds:schemaRefs>
     <ds:schemaRef ds:uri="http://schemas.openxmlformats.org/officeDocument/2006/bibliography"/>
   </ds:schemaRefs>

</xml_diff>

<commit_message>
nmv 17 07 2022
</commit_message>
<xml_diff>
--- a/udaka-shAnti/US Malayalam Corrections.docx
+++ b/udaka-shAnti/US Malayalam Corrections.docx
@@ -31,9 +31,8 @@
           <w:szCs w:val="32"/>
           <w:u w:val="single"/>
         </w:rPr>
-        <w:t xml:space="preserve"> Shanti - Malayalam Corrections – Observed </w:t>
+        <w:t xml:space="preserve"> Shanti - Malayalam Corrections – Observed till </w:t>
       </w:r>
-      <w:proofErr w:type="gramStart"/>
       <w:r>
         <w:rPr>
           <w:b/>
@@ -41,19 +40,10 @@
           <w:szCs w:val="32"/>
           <w:u w:val="single"/>
         </w:rPr>
-        <w:t xml:space="preserve">till </w:t>
+        <w:t>31st July 2022</w:t>
       </w:r>
-      <w:r>
-        <w:rPr>
-          <w:b/>
-          <w:sz w:val="32"/>
-          <w:szCs w:val="32"/>
-          <w:highlight w:val="red"/>
-          <w:u w:val="single"/>
-        </w:rPr>
-        <w:t>?????</w:t>
-      </w:r>
-      <w:proofErr w:type="gramEnd"/>
+      <w:bookmarkStart w:id="0" w:name="_GoBack"/>
+      <w:bookmarkEnd w:id="0"/>
     </w:p>
     <w:p>
       <w:pPr>
@@ -148,8 +138,8 @@
             <w:pPr>
               <w:spacing w:before="0" w:line="240" w:lineRule="auto"/>
               <w:ind w:right="-76"/>
-              <w:jc w:val="center"/>
-              <w:rPr>
+              <w:rPr>
+                <w:b/>
                 <w:bCs/>
                 <w:sz w:val="32"/>
                 <w:szCs w:val="32"/>
@@ -157,6 +147,7 @@
             </w:pPr>
             <w:r>
               <w:rPr>
+                <w:b/>
                 <w:bCs/>
                 <w:sz w:val="32"/>
                 <w:szCs w:val="32"/>
@@ -167,8 +158,8 @@
           <w:p>
             <w:pPr>
               <w:spacing w:before="0" w:line="240" w:lineRule="auto"/>
-              <w:jc w:val="center"/>
-              <w:rPr>
+              <w:rPr>
+                <w:b/>
                 <w:bCs/>
                 <w:sz w:val="32"/>
                 <w:szCs w:val="32"/>
@@ -176,6 +167,7 @@
             </w:pPr>
             <w:r>
               <w:rPr>
+                <w:b/>
                 <w:bCs/>
                 <w:sz w:val="32"/>
                 <w:szCs w:val="32"/>
@@ -191,8 +183,8 @@
           <w:p>
             <w:pPr>
               <w:spacing w:before="0" w:line="240" w:lineRule="auto"/>
-              <w:jc w:val="center"/>
-              <w:rPr>
+              <w:rPr>
+                <w:b/>
                 <w:bCs/>
                 <w:sz w:val="32"/>
                 <w:szCs w:val="32"/>
@@ -200,6 +192,7 @@
             </w:pPr>
             <w:r>
               <w:rPr>
+                <w:b/>
                 <w:bCs/>
                 <w:sz w:val="32"/>
                 <w:szCs w:val="32"/>
@@ -216,8 +209,8 @@
             <w:pPr>
               <w:spacing w:before="0" w:line="240" w:lineRule="auto"/>
               <w:ind w:right="-18"/>
-              <w:jc w:val="center"/>
-              <w:rPr>
+              <w:rPr>
+                <w:b/>
                 <w:bCs/>
                 <w:sz w:val="32"/>
                 <w:szCs w:val="32"/>
@@ -225,6 +218,7 @@
             </w:pPr>
             <w:r>
               <w:rPr>
+                <w:b/>
                 <w:bCs/>
                 <w:sz w:val="32"/>
                 <w:szCs w:val="32"/>
@@ -248,7 +242,6 @@
               <w:rPr>
                 <w:b/>
                 <w:bCs/>
-                <w:color w:val="FF0000"/>
                 <w:sz w:val="28"/>
                 <w:szCs w:val="28"/>
               </w:rPr>
@@ -257,7 +250,6 @@
               <w:rPr>
                 <w:b/>
                 <w:bCs/>
-                <w:color w:val="FF0000"/>
                 <w:sz w:val="28"/>
                 <w:szCs w:val="28"/>
               </w:rPr>
@@ -268,7 +260,6 @@
               <w:rPr>
                 <w:b/>
                 <w:bCs/>
-                <w:color w:val="FF0000"/>
                 <w:sz w:val="28"/>
                 <w:szCs w:val="28"/>
               </w:rPr>
@@ -279,7 +270,6 @@
               <w:rPr>
                 <w:b/>
                 <w:bCs/>
-                <w:color w:val="FF0000"/>
                 <w:sz w:val="28"/>
                 <w:szCs w:val="28"/>
               </w:rPr>
@@ -292,7 +282,6 @@
               <w:rPr>
                 <w:b/>
                 <w:bCs/>
-                <w:color w:val="FF0000"/>
                 <w:sz w:val="28"/>
                 <w:szCs w:val="28"/>
               </w:rPr>
@@ -301,7 +290,6 @@
               <w:rPr>
                 <w:b/>
                 <w:bCs/>
-                <w:color w:val="FF0000"/>
                 <w:sz w:val="28"/>
                 <w:szCs w:val="28"/>
               </w:rPr>
@@ -312,7 +300,6 @@
               <w:rPr>
                 <w:b/>
                 <w:bCs/>
-                <w:color w:val="FF0000"/>
                 <w:sz w:val="28"/>
                 <w:szCs w:val="28"/>
               </w:rPr>
@@ -323,7 +310,6 @@
               <w:rPr>
                 <w:b/>
                 <w:bCs/>
-                <w:color w:val="FF0000"/>
                 <w:sz w:val="28"/>
                 <w:szCs w:val="28"/>
               </w:rPr>
@@ -344,7 +330,6 @@
               <w:rPr>
                 <w:b/>
                 <w:bCs/>
-                <w:color w:val="FF0000"/>
                 <w:sz w:val="28"/>
                 <w:szCs w:val="28"/>
               </w:rPr>
@@ -507,7 +492,6 @@
               <w:rPr>
                 <w:b/>
                 <w:bCs/>
-                <w:color w:val="FF0000"/>
                 <w:sz w:val="28"/>
                 <w:szCs w:val="28"/>
               </w:rPr>
@@ -516,7 +500,6 @@
               <w:rPr>
                 <w:b/>
                 <w:bCs/>
-                <w:color w:val="FF0000"/>
                 <w:sz w:val="28"/>
                 <w:szCs w:val="28"/>
               </w:rPr>
@@ -527,7 +510,6 @@
               <w:rPr>
                 <w:b/>
                 <w:bCs/>
-                <w:color w:val="FF0000"/>
                 <w:sz w:val="28"/>
                 <w:szCs w:val="28"/>
               </w:rPr>
@@ -538,7 +520,6 @@
               <w:rPr>
                 <w:b/>
                 <w:bCs/>
-                <w:color w:val="FF0000"/>
                 <w:sz w:val="28"/>
                 <w:szCs w:val="28"/>
               </w:rPr>
@@ -551,7 +532,6 @@
               <w:rPr>
                 <w:b/>
                 <w:bCs/>
-                <w:color w:val="FF0000"/>
                 <w:sz w:val="28"/>
                 <w:szCs w:val="28"/>
               </w:rPr>
@@ -560,7 +540,6 @@
               <w:rPr>
                 <w:b/>
                 <w:bCs/>
-                <w:color w:val="FF0000"/>
                 <w:sz w:val="28"/>
                 <w:szCs w:val="28"/>
               </w:rPr>
@@ -571,7 +550,6 @@
               <w:rPr>
                 <w:b/>
                 <w:bCs/>
-                <w:color w:val="FF0000"/>
                 <w:sz w:val="28"/>
                 <w:szCs w:val="28"/>
               </w:rPr>
@@ -582,7 +560,6 @@
               <w:rPr>
                 <w:b/>
                 <w:bCs/>
-                <w:color w:val="FF0000"/>
                 <w:sz w:val="28"/>
                 <w:szCs w:val="28"/>
               </w:rPr>
@@ -602,21 +579,10 @@
               <w:rPr>
                 <w:b/>
                 <w:bCs/>
-                <w:color w:val="FF0000"/>
-                <w:sz w:val="28"/>
-                <w:szCs w:val="28"/>
-              </w:rPr>
-              <w:t>Statement No.</w:t>
-            </w:r>
-            <w:r>
-              <w:rPr>
-                <w:b/>
-                <w:bCs/>
-                <w:color w:val="FF0000"/>
-                <w:sz w:val="28"/>
-                <w:szCs w:val="28"/>
-              </w:rPr>
-              <w:t>8</w:t>
+                <w:sz w:val="28"/>
+                <w:szCs w:val="28"/>
+              </w:rPr>
+              <w:t>Statement No.8</w:t>
             </w:r>
           </w:p>
         </w:tc>
@@ -853,7 +819,6 @@
               <w:rPr>
                 <w:b/>
                 <w:bCs/>
-                <w:color w:val="FF0000"/>
                 <w:sz w:val="28"/>
                 <w:szCs w:val="28"/>
               </w:rPr>
@@ -862,7 +827,6 @@
               <w:rPr>
                 <w:b/>
                 <w:bCs/>
-                <w:color w:val="FF0000"/>
                 <w:sz w:val="28"/>
                 <w:szCs w:val="28"/>
               </w:rPr>
@@ -873,7 +837,6 @@
               <w:rPr>
                 <w:b/>
                 <w:bCs/>
-                <w:color w:val="FF0000"/>
                 <w:sz w:val="28"/>
                 <w:szCs w:val="28"/>
               </w:rPr>
@@ -884,7 +847,6 @@
               <w:rPr>
                 <w:b/>
                 <w:bCs/>
-                <w:color w:val="FF0000"/>
                 <w:sz w:val="28"/>
                 <w:szCs w:val="28"/>
               </w:rPr>
@@ -897,7 +859,6 @@
               <w:rPr>
                 <w:b/>
                 <w:bCs/>
-                <w:color w:val="FF0000"/>
                 <w:sz w:val="28"/>
                 <w:szCs w:val="28"/>
               </w:rPr>
@@ -906,7 +867,6 @@
               <w:rPr>
                 <w:b/>
                 <w:bCs/>
-                <w:color w:val="FF0000"/>
                 <w:sz w:val="28"/>
                 <w:szCs w:val="28"/>
               </w:rPr>
@@ -917,7 +877,6 @@
               <w:rPr>
                 <w:b/>
                 <w:bCs/>
-                <w:color w:val="FF0000"/>
                 <w:sz w:val="28"/>
                 <w:szCs w:val="28"/>
               </w:rPr>
@@ -928,7 +887,6 @@
               <w:rPr>
                 <w:b/>
                 <w:bCs/>
-                <w:color w:val="FF0000"/>
                 <w:sz w:val="28"/>
                 <w:szCs w:val="28"/>
               </w:rPr>
@@ -941,7 +899,6 @@
               <w:rPr>
                 <w:b/>
                 <w:bCs/>
-                <w:color w:val="FF0000"/>
                 <w:sz w:val="28"/>
                 <w:szCs w:val="28"/>
               </w:rPr>
@@ -950,7 +907,6 @@
               <w:rPr>
                 <w:b/>
                 <w:bCs/>
-                <w:color w:val="FF0000"/>
                 <w:sz w:val="28"/>
                 <w:szCs w:val="28"/>
               </w:rPr>
@@ -971,14 +927,11 @@
               <w:rPr>
                 <w:b/>
                 <w:bCs/>
-                <w:color w:val="FF0000"/>
                 <w:sz w:val="28"/>
                 <w:szCs w:val="28"/>
               </w:rPr>
               <w:t>Para 20.9</w:t>
             </w:r>
-            <w:bookmarkStart w:id="0" w:name="_GoBack"/>
-            <w:bookmarkEnd w:id="0"/>
           </w:p>
         </w:tc>
         <w:tc>
@@ -1241,16 +1194,7 @@
                 <w:sz w:val="28"/>
                 <w:szCs w:val="28"/>
               </w:rPr>
-              <w:t>(</w:t>
-            </w:r>
-            <w:r>
-              <w:rPr>
-                <w:b/>
-                <w:bCs/>
-                <w:sz w:val="28"/>
-                <w:szCs w:val="28"/>
-              </w:rPr>
-              <w:t xml:space="preserve">Non </w:t>
+              <w:t xml:space="preserve">(Non </w:t>
             </w:r>
             <w:proofErr w:type="spellStart"/>
             <w:r>
@@ -2724,16 +2668,7 @@
                 <w:sz w:val="28"/>
                 <w:szCs w:val="28"/>
               </w:rPr>
-              <w:t>9</w:t>
-            </w:r>
-            <w:r>
-              <w:rPr>
-                <w:b/>
-                <w:bCs/>
-                <w:sz w:val="28"/>
-                <w:szCs w:val="28"/>
-              </w:rPr>
-              <w:t>th Para</w:t>
+              <w:t>9th Para</w:t>
             </w:r>
           </w:p>
         </w:tc>
@@ -2949,7 +2884,6 @@
               <w:rPr>
                 <w:b/>
                 <w:bCs/>
-                <w:color w:val="FF0000"/>
                 <w:sz w:val="28"/>
                 <w:szCs w:val="28"/>
               </w:rPr>
@@ -2958,7 +2892,6 @@
               <w:rPr>
                 <w:b/>
                 <w:bCs/>
-                <w:color w:val="FF0000"/>
                 <w:sz w:val="28"/>
                 <w:szCs w:val="28"/>
               </w:rPr>
@@ -2969,7 +2902,6 @@
               <w:rPr>
                 <w:b/>
                 <w:bCs/>
-                <w:color w:val="FF0000"/>
                 <w:sz w:val="28"/>
                 <w:szCs w:val="28"/>
               </w:rPr>
@@ -2983,7 +2915,6 @@
               <w:rPr>
                 <w:b/>
                 <w:bCs/>
-                <w:color w:val="FF0000"/>
                 <w:sz w:val="28"/>
                 <w:szCs w:val="28"/>
               </w:rPr>
@@ -2992,7 +2923,6 @@
               <w:rPr>
                 <w:b/>
                 <w:bCs/>
-                <w:color w:val="FF0000"/>
                 <w:sz w:val="28"/>
                 <w:szCs w:val="28"/>
               </w:rPr>
@@ -3004,7 +2934,6 @@
               <w:spacing w:before="0" w:line="240" w:lineRule="auto"/>
               <w:rPr>
                 <w:bCs/>
-                <w:color w:val="FF0000"/>
                 <w:sz w:val="28"/>
                 <w:szCs w:val="28"/>
               </w:rPr>
@@ -3013,7 +2942,6 @@
               <w:rPr>
                 <w:b/>
                 <w:bCs/>
-                <w:color w:val="FF0000"/>
                 <w:sz w:val="28"/>
                 <w:szCs w:val="28"/>
               </w:rPr>
@@ -3271,7 +3199,6 @@
               <w:rPr>
                 <w:b/>
                 <w:bCs/>
-                <w:color w:val="FF0000"/>
                 <w:sz w:val="28"/>
                 <w:szCs w:val="28"/>
               </w:rPr>
@@ -3280,7 +3207,6 @@
               <w:rPr>
                 <w:b/>
                 <w:bCs/>
-                <w:color w:val="FF0000"/>
                 <w:sz w:val="28"/>
                 <w:szCs w:val="28"/>
               </w:rPr>
@@ -3291,7 +3217,6 @@
               <w:rPr>
                 <w:b/>
                 <w:bCs/>
-                <w:color w:val="FF0000"/>
                 <w:sz w:val="28"/>
                 <w:szCs w:val="28"/>
               </w:rPr>
@@ -3302,7 +3227,6 @@
               <w:rPr>
                 <w:b/>
                 <w:bCs/>
-                <w:color w:val="FF0000"/>
                 <w:sz w:val="28"/>
                 <w:szCs w:val="28"/>
               </w:rPr>
@@ -3313,7 +3237,6 @@
               <w:rPr>
                 <w:b/>
                 <w:bCs/>
-                <w:color w:val="FF0000"/>
                 <w:sz w:val="28"/>
                 <w:szCs w:val="28"/>
               </w:rPr>
@@ -3327,7 +3250,6 @@
               <w:rPr>
                 <w:b/>
                 <w:bCs/>
-                <w:color w:val="FF0000"/>
                 <w:sz w:val="28"/>
                 <w:szCs w:val="28"/>
               </w:rPr>
@@ -3336,7 +3258,6 @@
               <w:rPr>
                 <w:b/>
                 <w:bCs/>
-                <w:color w:val="FF0000"/>
                 <w:sz w:val="28"/>
                 <w:szCs w:val="28"/>
               </w:rPr>
@@ -3357,7 +3278,6 @@
               <w:rPr>
                 <w:b/>
                 <w:bCs/>
-                <w:color w:val="FF0000"/>
                 <w:sz w:val="28"/>
                 <w:szCs w:val="28"/>
               </w:rPr>
@@ -3640,7 +3560,6 @@
               <w:rPr>
                 <w:b/>
                 <w:bCs/>
-                <w:color w:val="FF0000"/>
                 <w:sz w:val="28"/>
                 <w:szCs w:val="28"/>
               </w:rPr>
@@ -3649,27 +3568,26 @@
               <w:rPr>
                 <w:b/>
                 <w:bCs/>
-                <w:color w:val="FF0000"/>
-                <w:sz w:val="28"/>
-                <w:szCs w:val="28"/>
-              </w:rPr>
-              <w:t>1.2</w:t>
-            </w:r>
+                <w:sz w:val="28"/>
+                <w:szCs w:val="28"/>
+              </w:rPr>
+              <w:t xml:space="preserve">1.26 </w:t>
+            </w:r>
+            <w:proofErr w:type="spellStart"/>
             <w:r>
               <w:rPr>
                 <w:b/>
                 <w:bCs/>
-                <w:color w:val="FF0000"/>
-                <w:sz w:val="28"/>
-                <w:szCs w:val="28"/>
-              </w:rPr>
-              <w:t>6</w:t>
-            </w:r>
+                <w:sz w:val="28"/>
+                <w:szCs w:val="28"/>
+              </w:rPr>
+              <w:t>Atharva</w:t>
+            </w:r>
+            <w:proofErr w:type="spellEnd"/>
             <w:r>
               <w:rPr>
                 <w:b/>
                 <w:bCs/>
-                <w:color w:val="FF0000"/>
                 <w:sz w:val="28"/>
                 <w:szCs w:val="28"/>
               </w:rPr>
@@ -3680,97 +3598,51 @@
               <w:rPr>
                 <w:b/>
                 <w:bCs/>
-                <w:color w:val="FF0000"/>
-                <w:sz w:val="28"/>
-                <w:szCs w:val="28"/>
-              </w:rPr>
-              <w:t>A</w:t>
-            </w:r>
-            <w:r>
+                <w:sz w:val="28"/>
+                <w:szCs w:val="28"/>
+              </w:rPr>
+              <w:t>Sheersham</w:t>
+            </w:r>
+            <w:proofErr w:type="spellEnd"/>
+          </w:p>
+          <w:p>
+            <w:pPr>
+              <w:spacing w:before="0" w:line="240" w:lineRule="auto"/>
               <w:rPr>
                 <w:b/>
                 <w:bCs/>
-                <w:color w:val="FF0000"/>
-                <w:sz w:val="28"/>
-                <w:szCs w:val="28"/>
-              </w:rPr>
-              <w:t>tharva</w:t>
-            </w:r>
-            <w:proofErr w:type="spellEnd"/>
+                <w:sz w:val="28"/>
+                <w:szCs w:val="28"/>
+              </w:rPr>
+            </w:pPr>
             <w:r>
               <w:rPr>
                 <w:b/>
                 <w:bCs/>
-                <w:color w:val="FF0000"/>
-                <w:sz w:val="28"/>
-                <w:szCs w:val="28"/>
-              </w:rPr>
-              <w:t xml:space="preserve"> </w:t>
-            </w:r>
-            <w:proofErr w:type="spellStart"/>
-            <w:r>
+                <w:sz w:val="28"/>
+                <w:szCs w:val="28"/>
+              </w:rPr>
+              <w:t>Statement No.7</w:t>
+            </w:r>
+          </w:p>
+          <w:p>
+            <w:pPr>
+              <w:spacing w:before="0" w:line="240" w:lineRule="auto"/>
               <w:rPr>
                 <w:b/>
                 <w:bCs/>
-                <w:color w:val="FF0000"/>
-                <w:sz w:val="28"/>
-                <w:szCs w:val="28"/>
-              </w:rPr>
-              <w:t>Sheersham</w:t>
-            </w:r>
-            <w:proofErr w:type="spellEnd"/>
-          </w:p>
-          <w:p>
-            <w:pPr>
-              <w:spacing w:before="0" w:line="240" w:lineRule="auto"/>
+                <w:sz w:val="28"/>
+                <w:szCs w:val="28"/>
+              </w:rPr>
+            </w:pPr>
+            <w:r>
               <w:rPr>
                 <w:b/>
                 <w:bCs/>
-                <w:color w:val="FF0000"/>
-                <w:sz w:val="28"/>
-                <w:szCs w:val="28"/>
-              </w:rPr>
-            </w:pPr>
-            <w:r>
-              <w:rPr>
-                <w:b/>
-                <w:bCs/>
-                <w:color w:val="FF0000"/>
-                <w:sz w:val="28"/>
-                <w:szCs w:val="28"/>
-              </w:rPr>
-              <w:t>Statement No.7</w:t>
-            </w:r>
-          </w:p>
-          <w:p>
-            <w:pPr>
-              <w:spacing w:before="0" w:line="240" w:lineRule="auto"/>
-              <w:rPr>
-                <w:b/>
-                <w:bCs/>
-                <w:sz w:val="28"/>
-                <w:szCs w:val="28"/>
-              </w:rPr>
-            </w:pPr>
-            <w:r>
-              <w:rPr>
-                <w:b/>
-                <w:bCs/>
-                <w:color w:val="FF0000"/>
-                <w:sz w:val="28"/>
-                <w:szCs w:val="28"/>
-              </w:rPr>
-              <w:t>Para No.4</w:t>
-            </w:r>
-            <w:r>
-              <w:rPr>
-                <w:b/>
-                <w:bCs/>
-                <w:color w:val="FF0000"/>
-                <w:sz w:val="28"/>
-                <w:szCs w:val="28"/>
-              </w:rPr>
-              <w:t>5</w:t>
+                <w:sz w:val="28"/>
+                <w:szCs w:val="28"/>
+              </w:rPr>
+              <w:t>Para No.45</w:t>
             </w:r>
           </w:p>
         </w:tc>
@@ -3979,7 +3851,6 @@
               <w:rPr>
                 <w:b/>
                 <w:bCs/>
-                <w:color w:val="FF0000"/>
                 <w:sz w:val="28"/>
                 <w:szCs w:val="28"/>
               </w:rPr>
@@ -3988,44 +3859,42 @@
               <w:rPr>
                 <w:b/>
                 <w:bCs/>
-                <w:color w:val="FF0000"/>
-                <w:sz w:val="28"/>
-                <w:szCs w:val="28"/>
-              </w:rPr>
-              <w:t>1.2</w:t>
-            </w:r>
+                <w:sz w:val="28"/>
+                <w:szCs w:val="28"/>
+              </w:rPr>
+              <w:t xml:space="preserve">1.27 </w:t>
+            </w:r>
+            <w:proofErr w:type="spellStart"/>
             <w:r>
               <w:rPr>
                 <w:b/>
                 <w:bCs/>
-                <w:color w:val="FF0000"/>
-                <w:sz w:val="28"/>
-                <w:szCs w:val="28"/>
-              </w:rPr>
-              <w:t>7</w:t>
-            </w:r>
-            <w:r>
+                <w:sz w:val="28"/>
+                <w:szCs w:val="28"/>
+              </w:rPr>
+              <w:t>Pratyangirasam</w:t>
+            </w:r>
+            <w:proofErr w:type="spellEnd"/>
+          </w:p>
+          <w:p>
+            <w:pPr>
+              <w:spacing w:before="0" w:line="240" w:lineRule="auto"/>
               <w:rPr>
                 <w:b/>
                 <w:bCs/>
-                <w:color w:val="FF0000"/>
-                <w:sz w:val="28"/>
-                <w:szCs w:val="28"/>
-              </w:rPr>
-              <w:t xml:space="preserve"> </w:t>
-            </w:r>
-            <w:proofErr w:type="spellStart"/>
+                <w:sz w:val="28"/>
+                <w:szCs w:val="28"/>
+              </w:rPr>
+            </w:pPr>
             <w:r>
               <w:rPr>
                 <w:b/>
                 <w:bCs/>
-                <w:color w:val="FF0000"/>
-                <w:sz w:val="28"/>
-                <w:szCs w:val="28"/>
-              </w:rPr>
-              <w:t>Pratyangirasam</w:t>
-            </w:r>
-            <w:proofErr w:type="spellEnd"/>
+                <w:sz w:val="28"/>
+                <w:szCs w:val="28"/>
+              </w:rPr>
+              <w:t>Statement No.4</w:t>
+            </w:r>
           </w:p>
           <w:p>
             <w:pPr>
@@ -4033,7 +3902,6 @@
               <w:rPr>
                 <w:b/>
                 <w:bCs/>
-                <w:color w:val="FF0000"/>
                 <w:sz w:val="28"/>
                 <w:szCs w:val="28"/>
               </w:rPr>
@@ -4042,42 +3910,10 @@
               <w:rPr>
                 <w:b/>
                 <w:bCs/>
-                <w:color w:val="FF0000"/>
-                <w:sz w:val="28"/>
-                <w:szCs w:val="28"/>
-              </w:rPr>
-              <w:t>Statement No.4</w:t>
-            </w:r>
-          </w:p>
-          <w:p>
-            <w:pPr>
-              <w:spacing w:before="0" w:line="240" w:lineRule="auto"/>
-              <w:rPr>
-                <w:b/>
-                <w:bCs/>
-                <w:sz w:val="28"/>
-                <w:szCs w:val="28"/>
-              </w:rPr>
-            </w:pPr>
-            <w:r>
-              <w:rPr>
-                <w:b/>
-                <w:bCs/>
-                <w:color w:val="FF0000"/>
-                <w:sz w:val="28"/>
-                <w:szCs w:val="28"/>
-              </w:rPr>
-              <w:t>Para No.4</w:t>
-            </w:r>
-            <w:r>
-              <w:rPr>
-                <w:b/>
-                <w:bCs/>
-                <w:color w:val="FF0000"/>
-                <w:sz w:val="28"/>
-                <w:szCs w:val="28"/>
-              </w:rPr>
-              <w:t>9</w:t>
+                <w:sz w:val="28"/>
+                <w:szCs w:val="28"/>
+              </w:rPr>
+              <w:t>Para No.49</w:t>
             </w:r>
           </w:p>
         </w:tc>
@@ -4686,7 +4522,6 @@
               <w:rPr>
                 <w:b/>
                 <w:bCs/>
-                <w:color w:val="FF0000"/>
                 <w:szCs w:val="28"/>
               </w:rPr>
             </w:pPr>
@@ -4694,7 +4529,6 @@
               <w:rPr>
                 <w:b/>
                 <w:bCs/>
-                <w:color w:val="FF0000"/>
                 <w:szCs w:val="28"/>
               </w:rPr>
               <w:t xml:space="preserve">1.36 &amp; 1.40 </w:t>
@@ -4704,7 +4538,6 @@
               <w:rPr>
                 <w:b/>
                 <w:bCs/>
-                <w:color w:val="FF0000"/>
                 <w:szCs w:val="28"/>
               </w:rPr>
               <w:t>Nakshtra</w:t>
@@ -4714,7 +4547,6 @@
               <w:rPr>
                 <w:b/>
                 <w:bCs/>
-                <w:color w:val="FF0000"/>
                 <w:szCs w:val="28"/>
               </w:rPr>
               <w:t xml:space="preserve"> </w:t>
@@ -4724,7 +4556,6 @@
               <w:rPr>
                 <w:b/>
                 <w:bCs/>
-                <w:color w:val="FF0000"/>
                 <w:szCs w:val="28"/>
               </w:rPr>
               <w:t>Sooktam</w:t>
@@ -4737,7 +4568,6 @@
               <w:rPr>
                 <w:b/>
                 <w:bCs/>
-                <w:color w:val="FF0000"/>
                 <w:sz w:val="28"/>
                 <w:szCs w:val="28"/>
               </w:rPr>
@@ -4746,7 +4576,6 @@
               <w:rPr>
                 <w:b/>
                 <w:bCs/>
-                <w:color w:val="FF0000"/>
                 <w:sz w:val="28"/>
                 <w:szCs w:val="28"/>
               </w:rPr>
@@ -4767,7 +4596,6 @@
               <w:rPr>
                 <w:b/>
                 <w:bCs/>
-                <w:color w:val="FF0000"/>
                 <w:sz w:val="28"/>
                 <w:szCs w:val="28"/>
               </w:rPr>
@@ -5292,30 +5120,6 @@
           <w:u w:val="single"/>
         </w:rPr>
       </w:pPr>
-    </w:p>
-    <w:p>
-      <w:pPr>
-        <w:spacing w:before="0"/>
-        <w:jc w:val="center"/>
-        <w:rPr>
-          <w:b/>
-          <w:sz w:val="32"/>
-          <w:szCs w:val="32"/>
-          <w:u w:val="single"/>
-        </w:rPr>
-      </w:pPr>
-    </w:p>
-    <w:p>
-      <w:pPr>
-        <w:spacing w:before="0"/>
-        <w:jc w:val="center"/>
-        <w:rPr>
-          <w:b/>
-          <w:sz w:val="32"/>
-          <w:szCs w:val="32"/>
-          <w:u w:val="single"/>
-        </w:rPr>
-      </w:pPr>
       <w:proofErr w:type="spellStart"/>
       <w:r>
         <w:rPr>
@@ -5324,6 +5128,7 @@
           <w:szCs w:val="32"/>
           <w:u w:val="single"/>
         </w:rPr>
+        <w:lastRenderedPageBreak/>
         <w:t>Udaka</w:t>
       </w:r>
       <w:proofErr w:type="spellEnd"/>
@@ -5439,7 +5244,6 @@
             <w:pPr>
               <w:spacing w:before="0" w:line="240" w:lineRule="auto"/>
               <w:ind w:right="-76"/>
-              <w:jc w:val="center"/>
               <w:rPr>
                 <w:bCs/>
                 <w:sz w:val="32"/>
@@ -5458,7 +5262,6 @@
           <w:p>
             <w:pPr>
               <w:spacing w:before="0" w:line="240" w:lineRule="auto"/>
-              <w:jc w:val="center"/>
               <w:rPr>
                 <w:bCs/>
                 <w:sz w:val="32"/>
@@ -5482,7 +5285,6 @@
           <w:p>
             <w:pPr>
               <w:spacing w:before="0" w:line="240" w:lineRule="auto"/>
-              <w:jc w:val="center"/>
               <w:rPr>
                 <w:bCs/>
                 <w:sz w:val="32"/>
@@ -5507,7 +5309,6 @@
             <w:pPr>
               <w:spacing w:before="0" w:line="240" w:lineRule="auto"/>
               <w:ind w:right="-18"/>
-              <w:jc w:val="center"/>
               <w:rPr>
                 <w:bCs/>
                 <w:sz w:val="32"/>
@@ -7018,7 +6819,6 @@
                 <w:sz w:val="28"/>
                 <w:szCs w:val="28"/>
               </w:rPr>
-              <w:lastRenderedPageBreak/>
               <w:t xml:space="preserve">Para </w:t>
             </w:r>
             <w:r>
@@ -7147,7 +6947,6 @@
                 <w:szCs w:val="40"/>
                 <w:highlight w:val="yellow"/>
               </w:rPr>
-              <w:lastRenderedPageBreak/>
               <w:t>by</w:t>
             </w:r>
             <w:r>
@@ -7320,6 +7119,7 @@
                 <w:sz w:val="28"/>
                 <w:szCs w:val="28"/>
               </w:rPr>
+              <w:lastRenderedPageBreak/>
               <w:t>1.</w:t>
             </w:r>
             <w:r>
@@ -8757,7 +8557,6 @@
                 <w:sz w:val="28"/>
                 <w:szCs w:val="28"/>
               </w:rPr>
-              <w:lastRenderedPageBreak/>
               <w:t>1.</w:t>
             </w:r>
             <w:r>
@@ -9186,6 +8985,7 @@
                 <w:sz w:val="28"/>
                 <w:szCs w:val="28"/>
               </w:rPr>
+              <w:lastRenderedPageBreak/>
               <w:t>1.</w:t>
             </w:r>
             <w:r>
@@ -9971,66 +9771,6 @@
         </w:rPr>
         <w:t>=====================</w:t>
       </w:r>
-    </w:p>
-    <w:p>
-      <w:pPr>
-        <w:spacing w:before="0"/>
-        <w:jc w:val="center"/>
-        <w:rPr>
-          <w:b/>
-          <w:sz w:val="32"/>
-          <w:szCs w:val="32"/>
-          <w:u w:val="single"/>
-        </w:rPr>
-      </w:pPr>
-    </w:p>
-    <w:p>
-      <w:pPr>
-        <w:spacing w:before="0"/>
-        <w:jc w:val="center"/>
-        <w:rPr>
-          <w:b/>
-          <w:sz w:val="32"/>
-          <w:szCs w:val="32"/>
-          <w:u w:val="single"/>
-        </w:rPr>
-      </w:pPr>
-    </w:p>
-    <w:p>
-      <w:pPr>
-        <w:spacing w:before="0"/>
-        <w:jc w:val="center"/>
-        <w:rPr>
-          <w:b/>
-          <w:sz w:val="32"/>
-          <w:szCs w:val="32"/>
-          <w:u w:val="single"/>
-        </w:rPr>
-      </w:pPr>
-    </w:p>
-    <w:p>
-      <w:pPr>
-        <w:spacing w:before="0"/>
-        <w:jc w:val="center"/>
-        <w:rPr>
-          <w:b/>
-          <w:sz w:val="32"/>
-          <w:szCs w:val="32"/>
-          <w:u w:val="single"/>
-        </w:rPr>
-      </w:pPr>
-    </w:p>
-    <w:p>
-      <w:pPr>
-        <w:spacing w:before="0"/>
-        <w:jc w:val="center"/>
-        <w:rPr>
-          <w:b/>
-          <w:sz w:val="32"/>
-          <w:szCs w:val="32"/>
-          <w:u w:val="single"/>
-        </w:rPr>
-      </w:pPr>
     </w:p>
     <w:p>
       <w:pPr>
@@ -10103,7 +9843,6 @@
         <w:rPr>
           <w:bCs/>
         </w:rPr>
-        <w:lastRenderedPageBreak/>
         <w:t xml:space="preserve">Learners </w:t>
       </w:r>
       <w:r>
@@ -10170,7 +9909,6 @@
             <w:pPr>
               <w:spacing w:before="0" w:line="240" w:lineRule="auto"/>
               <w:ind w:right="-76"/>
-              <w:jc w:val="center"/>
               <w:rPr>
                 <w:bCs/>
                 <w:sz w:val="32"/>
@@ -10189,7 +9927,6 @@
           <w:p>
             <w:pPr>
               <w:spacing w:before="0" w:line="240" w:lineRule="auto"/>
-              <w:jc w:val="center"/>
               <w:rPr>
                 <w:bCs/>
                 <w:sz w:val="32"/>
@@ -10213,7 +9950,6 @@
           <w:p>
             <w:pPr>
               <w:spacing w:before="0" w:line="240" w:lineRule="auto"/>
-              <w:jc w:val="center"/>
               <w:rPr>
                 <w:bCs/>
                 <w:sz w:val="32"/>
@@ -10238,7 +9974,6 @@
             <w:pPr>
               <w:spacing w:before="0" w:line="240" w:lineRule="auto"/>
               <w:ind w:right="-18"/>
-              <w:jc w:val="center"/>
               <w:rPr>
                 <w:bCs/>
                 <w:sz w:val="32"/>
@@ -10602,6 +10337,7 @@
                 <w:szCs w:val="32"/>
                 <w:lang w:eastAsia="x-none" w:bidi="hi-IN"/>
               </w:rPr>
+              <w:lastRenderedPageBreak/>
               <w:t>1.21 1.21</w:t>
             </w:r>
             <w:proofErr w:type="spellStart"/>
@@ -12154,6 +11890,110 @@
           <w:u w:val="single"/>
         </w:rPr>
       </w:pPr>
+    </w:p>
+    <w:p>
+      <w:pPr>
+        <w:spacing w:before="0"/>
+        <w:jc w:val="center"/>
+        <w:rPr>
+          <w:b/>
+          <w:bCs/>
+          <w:sz w:val="32"/>
+          <w:szCs w:val="32"/>
+          <w:u w:val="single"/>
+        </w:rPr>
+      </w:pPr>
+    </w:p>
+    <w:p>
+      <w:pPr>
+        <w:spacing w:before="0"/>
+        <w:jc w:val="center"/>
+        <w:rPr>
+          <w:b/>
+          <w:bCs/>
+          <w:sz w:val="32"/>
+          <w:szCs w:val="32"/>
+          <w:u w:val="single"/>
+        </w:rPr>
+      </w:pPr>
+    </w:p>
+    <w:p>
+      <w:pPr>
+        <w:spacing w:before="0"/>
+        <w:jc w:val="center"/>
+        <w:rPr>
+          <w:b/>
+          <w:bCs/>
+          <w:sz w:val="32"/>
+          <w:szCs w:val="32"/>
+          <w:u w:val="single"/>
+        </w:rPr>
+      </w:pPr>
+    </w:p>
+    <w:p>
+      <w:pPr>
+        <w:spacing w:before="0"/>
+        <w:jc w:val="center"/>
+        <w:rPr>
+          <w:b/>
+          <w:bCs/>
+          <w:sz w:val="32"/>
+          <w:szCs w:val="32"/>
+          <w:u w:val="single"/>
+        </w:rPr>
+      </w:pPr>
+    </w:p>
+    <w:p>
+      <w:pPr>
+        <w:spacing w:before="0"/>
+        <w:jc w:val="center"/>
+        <w:rPr>
+          <w:b/>
+          <w:bCs/>
+          <w:sz w:val="32"/>
+          <w:szCs w:val="32"/>
+          <w:u w:val="single"/>
+        </w:rPr>
+      </w:pPr>
+    </w:p>
+    <w:p>
+      <w:pPr>
+        <w:spacing w:before="0"/>
+        <w:jc w:val="center"/>
+        <w:rPr>
+          <w:b/>
+          <w:bCs/>
+          <w:sz w:val="32"/>
+          <w:szCs w:val="32"/>
+          <w:u w:val="single"/>
+        </w:rPr>
+      </w:pPr>
+    </w:p>
+    <w:p>
+      <w:pPr>
+        <w:spacing w:before="0"/>
+        <w:jc w:val="center"/>
+        <w:rPr>
+          <w:b/>
+          <w:bCs/>
+          <w:sz w:val="32"/>
+          <w:szCs w:val="32"/>
+          <w:u w:val="single"/>
+        </w:rPr>
+      </w:pPr>
+    </w:p>
+    <w:p>
+      <w:pPr>
+        <w:spacing w:before="0"/>
+        <w:jc w:val="center"/>
+        <w:rPr>
+          <w:b/>
+          <w:bCs/>
+          <w:sz w:val="32"/>
+          <w:szCs w:val="32"/>
+          <w:u w:val="single"/>
+        </w:rPr>
+      </w:pPr>
       <w:proofErr w:type="spellStart"/>
       <w:r>
         <w:rPr>
@@ -12163,6 +12003,7 @@
           <w:szCs w:val="32"/>
           <w:u w:val="single"/>
         </w:rPr>
+        <w:lastRenderedPageBreak/>
         <w:t>Uda</w:t>
       </w:r>
       <w:r>
@@ -12318,7 +12159,6 @@
           <w:b/>
           <w:bCs/>
         </w:rPr>
-        <w:lastRenderedPageBreak/>
         <w:t xml:space="preserve">Learners </w:t>
       </w:r>
       <w:r>
@@ -12389,7 +12229,6 @@
           <w:p>
             <w:pPr>
               <w:spacing w:before="0" w:line="240" w:lineRule="auto"/>
-              <w:jc w:val="center"/>
               <w:rPr>
                 <w:b/>
                 <w:bCs/>
@@ -12410,7 +12249,6 @@
           <w:p>
             <w:pPr>
               <w:spacing w:before="0" w:line="240" w:lineRule="auto"/>
-              <w:jc w:val="center"/>
               <w:rPr>
                 <w:b/>
                 <w:bCs/>
@@ -12436,7 +12274,6 @@
           <w:p>
             <w:pPr>
               <w:spacing w:before="0" w:line="240" w:lineRule="auto"/>
-              <w:jc w:val="center"/>
               <w:rPr>
                 <w:b/>
                 <w:bCs/>
@@ -12463,7 +12300,6 @@
             <w:pPr>
               <w:spacing w:before="0" w:line="240" w:lineRule="auto"/>
               <w:ind w:right="-18"/>
-              <w:jc w:val="center"/>
               <w:rPr>
                 <w:b/>
                 <w:bCs/>
@@ -13936,6 +13772,29 @@
               <w:t>Ksõ</w:t>
             </w:r>
             <w:proofErr w:type="spellEnd"/>
+          </w:p>
+          <w:p>
+            <w:pPr>
+              <w:tabs>
+                <w:tab w:val="left" w:pos="3181"/>
+              </w:tabs>
+              <w:rPr>
+                <w:rFonts w:ascii="Latha" w:hAnsi="Latha" w:cs="Latha"/>
+                <w:sz w:val="28"/>
+                <w:szCs w:val="28"/>
+                <w:cs/>
+                <w:lang w:bidi="ta-IN"/>
+              </w:rPr>
+            </w:pPr>
+            <w:r>
+              <w:rPr>
+                <w:rFonts w:ascii="Latha" w:hAnsi="Latha" w:cs="Latha"/>
+                <w:sz w:val="28"/>
+                <w:szCs w:val="28"/>
+                <w:lang w:bidi="ta-IN"/>
+              </w:rPr>
+              <w:tab/>
+            </w:r>
           </w:p>
         </w:tc>
       </w:tr>
@@ -16305,7 +16164,6 @@
           <w:p>
             <w:pPr>
               <w:spacing w:before="0" w:line="240" w:lineRule="auto"/>
-              <w:jc w:val="center"/>
               <w:rPr>
                 <w:sz w:val="32"/>
                 <w:szCs w:val="32"/>
@@ -16322,7 +16180,6 @@
           <w:p>
             <w:pPr>
               <w:spacing w:before="0" w:line="240" w:lineRule="auto"/>
-              <w:jc w:val="center"/>
               <w:rPr>
                 <w:sz w:val="32"/>
                 <w:szCs w:val="32"/>
@@ -16344,7 +16201,6 @@
           <w:p>
             <w:pPr>
               <w:spacing w:before="0" w:line="240" w:lineRule="auto"/>
-              <w:jc w:val="center"/>
               <w:rPr>
                 <w:sz w:val="32"/>
                 <w:szCs w:val="32"/>
@@ -16367,7 +16223,6 @@
             <w:pPr>
               <w:spacing w:before="0" w:line="240" w:lineRule="auto"/>
               <w:ind w:right="-18"/>
-              <w:jc w:val="center"/>
               <w:rPr>
                 <w:sz w:val="32"/>
                 <w:szCs w:val="32"/>
@@ -19703,7 +19558,6 @@
           <w:p>
             <w:pPr>
               <w:spacing w:before="0" w:line="240" w:lineRule="auto"/>
-              <w:jc w:val="center"/>
               <w:rPr>
                 <w:sz w:val="32"/>
                 <w:szCs w:val="32"/>
@@ -19720,7 +19574,6 @@
           <w:p>
             <w:pPr>
               <w:spacing w:before="0" w:line="240" w:lineRule="auto"/>
-              <w:jc w:val="center"/>
               <w:rPr>
                 <w:sz w:val="32"/>
                 <w:szCs w:val="32"/>
@@ -19742,7 +19595,6 @@
           <w:p>
             <w:pPr>
               <w:spacing w:before="0" w:line="240" w:lineRule="auto"/>
-              <w:jc w:val="center"/>
               <w:rPr>
                 <w:sz w:val="32"/>
                 <w:szCs w:val="32"/>
@@ -19765,7 +19617,6 @@
             <w:pPr>
               <w:spacing w:before="0" w:line="240" w:lineRule="auto"/>
               <w:ind w:right="-18"/>
-              <w:jc w:val="center"/>
               <w:rPr>
                 <w:sz w:val="32"/>
                 <w:szCs w:val="32"/>
@@ -20700,7 +20551,6 @@
           <w:p>
             <w:pPr>
               <w:spacing w:before="0" w:line="240" w:lineRule="auto"/>
-              <w:jc w:val="center"/>
               <w:rPr>
                 <w:sz w:val="32"/>
                 <w:szCs w:val="32"/>
@@ -20717,7 +20567,6 @@
           <w:p>
             <w:pPr>
               <w:spacing w:before="0" w:line="240" w:lineRule="auto"/>
-              <w:jc w:val="center"/>
               <w:rPr>
                 <w:sz w:val="32"/>
                 <w:szCs w:val="32"/>
@@ -20739,7 +20588,6 @@
           <w:p>
             <w:pPr>
               <w:spacing w:before="0" w:line="240" w:lineRule="auto"/>
-              <w:jc w:val="center"/>
               <w:rPr>
                 <w:sz w:val="32"/>
                 <w:szCs w:val="32"/>
@@ -20762,7 +20610,6 @@
             <w:pPr>
               <w:spacing w:before="0" w:line="240" w:lineRule="auto"/>
               <w:ind w:right="-18"/>
-              <w:jc w:val="center"/>
               <w:rPr>
                 <w:sz w:val="32"/>
                 <w:szCs w:val="32"/>
@@ -23508,7 +23355,6 @@
           <w:p>
             <w:pPr>
               <w:spacing w:before="0" w:line="240" w:lineRule="auto"/>
-              <w:jc w:val="center"/>
               <w:rPr>
                 <w:sz w:val="32"/>
                 <w:szCs w:val="32"/>
@@ -23525,7 +23371,6 @@
           <w:p>
             <w:pPr>
               <w:spacing w:before="0" w:line="240" w:lineRule="auto"/>
-              <w:jc w:val="center"/>
               <w:rPr>
                 <w:sz w:val="32"/>
                 <w:szCs w:val="32"/>
@@ -23547,7 +23392,6 @@
           <w:p>
             <w:pPr>
               <w:spacing w:before="0" w:line="240" w:lineRule="auto"/>
-              <w:jc w:val="center"/>
               <w:rPr>
                 <w:sz w:val="32"/>
                 <w:szCs w:val="32"/>
@@ -23570,7 +23414,6 @@
             <w:pPr>
               <w:spacing w:before="0" w:line="240" w:lineRule="auto"/>
               <w:ind w:right="-18"/>
-              <w:jc w:val="center"/>
               <w:rPr>
                 <w:sz w:val="32"/>
                 <w:szCs w:val="32"/>
@@ -29079,6 +28922,7 @@
       <w:pBdr>
         <w:top w:val="single" w:sz="4" w:space="1" w:color="auto"/>
       </w:pBdr>
+      <w:jc w:val="right"/>
     </w:pPr>
     <w:r>
       <w:rPr>
@@ -29218,6 +29062,7 @@
       <w:pBdr>
         <w:top w:val="single" w:sz="4" w:space="1" w:color="auto"/>
       </w:pBdr>
+      <w:jc w:val="right"/>
       <w:rPr>
         <w:b/>
         <w:bCs/>
@@ -30281,7 +30126,7 @@
 </file>
 
 <file path=customXml/itemProps1.xml><?xml version="1.0" encoding="utf-8"?>
-<ds:datastoreItem xmlns:ds="http://schemas.openxmlformats.org/officeDocument/2006/customXml" ds:itemID="{E9C76AB7-DFAE-42DC-98A8-26A43C479A3C}">
+<ds:datastoreItem xmlns:ds="http://schemas.openxmlformats.org/officeDocument/2006/customXml" ds:itemID="{EE8CACC4-E0BE-4644-B76E-83EF5E4A9E15}">
   <ds:schemaRefs>
     <ds:schemaRef ds:uri="http://schemas.openxmlformats.org/officeDocument/2006/bibliography"/>
   </ds:schemaRefs>

</xml_diff>